<commit_message>
Updates for supermux config, debugging, bluetooth config tool, etc.
</commit_message>
<xml_diff>
--- a/labmanual/English/WBT101-05-ClassicBluetooth.docx
+++ b/labmanual/English/WBT101-05-ClassicBluetooth.docx
@@ -37,18 +37,18 @@
     </w:p>
     <w:p>
       <w:r>
-        <w:t xml:space="preserve">Time </w:t>
-      </w:r>
-      <w:r>
-        <w:rPr>
-          <w:color w:val="FF0000"/>
-        </w:rPr>
+        <w:t>Time</w:t>
+      </w:r>
+      <w:r>
+        <w:t>:</w:t>
+      </w:r>
+      <w:r>
+        <w:t xml:space="preserve"> </w:t>
+      </w:r>
+      <w:r>
         <w:t>3</w:t>
       </w:r>
       <w:r>
-        <w:rPr>
-          <w:color w:val="FF0000"/>
-        </w:rPr>
         <w:t xml:space="preserve"> Hours</w:t>
       </w:r>
     </w:p>
@@ -3412,15 +3412,7 @@
       <w:bookmarkStart w:id="3" w:name="_Hlk506200707"/>
       <w:bookmarkEnd w:id="2"/>
       <w:r>
-        <w:t xml:space="preserve">Bluetooth operates in the 2.4 GHz ISM band (2.400 – 2.4835 GHz). In the US, Bluetooth uses 79 channels with 1 MHz spacing between channels. There is a lower guard band of 2 MHz and an upper guard band of 3.5 </w:t>
-      </w:r>
-      <w:proofErr w:type="spellStart"/>
-      <w:r>
-        <w:t>MHz.</w:t>
-      </w:r>
-      <w:proofErr w:type="spellEnd"/>
-      <w:r>
-        <w:t xml:space="preserve"> Therefore, the channel frequencies are from 2.402 GHz to 2.480 GHz.</w:t>
+        <w:t>Bluetooth operates in the 2.4 GHz ISM band (2.400 – 2.4835 GHz). In the US, Bluetooth uses 79 channels with 1 MHz spacing between channels. There is a lower guard band of 2 MHz and an upper guard band of 3.5 MHz. Therefore, the channel frequencies are from 2.402 GHz to 2.480 GHz.</w:t>
       </w:r>
     </w:p>
     <w:p>
@@ -3430,31 +3422,7 @@
     </w:p>
     <w:p>
       <w:r>
-        <w:t xml:space="preserve">There are 3 data transfer rates available in Bluetooth. 1 </w:t>
-      </w:r>
-      <w:proofErr w:type="spellStart"/>
-      <w:r>
-        <w:t>Mbps</w:t>
-      </w:r>
-      <w:proofErr w:type="spellEnd"/>
-      <w:r>
-        <w:t xml:space="preserve">, 2 </w:t>
-      </w:r>
-      <w:proofErr w:type="spellStart"/>
-      <w:r>
-        <w:t>Mbps</w:t>
-      </w:r>
-      <w:proofErr w:type="spellEnd"/>
-      <w:r>
-        <w:t xml:space="preserve">, and 3 </w:t>
-      </w:r>
-      <w:proofErr w:type="spellStart"/>
-      <w:r>
-        <w:t>Mbps</w:t>
-      </w:r>
-      <w:proofErr w:type="spellEnd"/>
-      <w:r>
-        <w:t>. Each uses a different encoding scheme as shown here:</w:t>
+        <w:t>There are 3 data transfer rates available in Bluetooth. 1 Mbps, 2 Mbps, and 3 Mbps. Each uses a different encoding scheme as shown here:</w:t>
       </w:r>
     </w:p>
     <w:tbl>
@@ -3551,13 +3519,8 @@
           </w:tcPr>
           <w:p>
             <w:r>
-              <w:t xml:space="preserve">1 </w:t>
-            </w:r>
-            <w:proofErr w:type="spellStart"/>
-            <w:r>
-              <w:t>Mbps</w:t>
-            </w:r>
-            <w:proofErr w:type="spellEnd"/>
+              <w:t>1 Mbps</w:t>
+            </w:r>
           </w:p>
         </w:tc>
         <w:tc>
@@ -3591,13 +3554,8 @@
           </w:tcPr>
           <w:p>
             <w:r>
-              <w:t xml:space="preserve">2 </w:t>
-            </w:r>
-            <w:proofErr w:type="spellStart"/>
-            <w:r>
-              <w:t>Mbps</w:t>
-            </w:r>
-            <w:proofErr w:type="spellEnd"/>
+              <w:t>2 Mbps</w:t>
+            </w:r>
           </w:p>
         </w:tc>
         <w:tc>
@@ -3637,13 +3595,8 @@
           </w:tcPr>
           <w:p>
             <w:r>
-              <w:t xml:space="preserve">3 </w:t>
-            </w:r>
-            <w:proofErr w:type="spellStart"/>
-            <w:r>
-              <w:t>Mbps</w:t>
-            </w:r>
-            <w:proofErr w:type="spellEnd"/>
+              <w:t>3 Mbps</w:t>
+            </w:r>
           </w:p>
         </w:tc>
         <w:tc>
@@ -3730,15 +3683,7 @@
     </w:p>
     <w:p>
       <w:r>
-        <w:t xml:space="preserve">The A2DP profile is designed for a unidirectional audio stream of up to 2 channel </w:t>
-      </w:r>
-      <w:proofErr w:type="gramStart"/>
-      <w:r>
-        <w:t>stereo</w:t>
-      </w:r>
-      <w:proofErr w:type="gramEnd"/>
-      <w:r>
-        <w:t>. There may be more than one A2DP profile on a single device.</w:t>
+        <w:t>The A2DP profile is designed for a unidirectional audio stream of up to 2 channel stereo. There may be more than one A2DP profile on a single device.</w:t>
       </w:r>
     </w:p>
     <w:p>
@@ -3820,15 +3765,7 @@
           </w:tcPr>
           <w:p>
             <w:r>
-              <w:t xml:space="preserve">Basic remote (play, pause, stop, </w:t>
-            </w:r>
-            <w:proofErr w:type="spellStart"/>
-            <w:r>
-              <w:t>etc</w:t>
-            </w:r>
-            <w:proofErr w:type="spellEnd"/>
-            <w:r>
-              <w:t>).</w:t>
+              <w:t>Basic remote (play, pause, stop, etc).</w:t>
             </w:r>
           </w:p>
         </w:tc>
@@ -3953,15 +3890,7 @@
         <w:t xml:space="preserve">two-way </w:t>
       </w:r>
       <w:r>
-        <w:t xml:space="preserve">64 </w:t>
-      </w:r>
-      <w:proofErr w:type="spellStart"/>
-      <w:r>
-        <w:t>kbit</w:t>
-      </w:r>
-      <w:proofErr w:type="spellEnd"/>
-      <w:r>
-        <w:t>/sec audio and minimal controls for ringing, answer a call, hang up and adjust the volume.</w:t>
+        <w:t>64 kbit/sec audio and minimal controls for ringing, answer a call, hang up and adjust the volume.</w:t>
       </w:r>
     </w:p>
     <w:p>
@@ -4080,44 +4009,37 @@
             <v:path o:extrusionok="f" gradientshapeok="t" o:connecttype="rect"/>
             <o:lock v:ext="edit" aspectratio="t"/>
           </v:shapetype>
-          <v:shape id="_x0000_i1038" type="#_x0000_t75" style="width:467.25pt;height:387.75pt" o:ole="">
+          <v:shape id="_x0000_i1025" type="#_x0000_t75" style="width:467.15pt;height:387.65pt" o:ole="">
             <v:imagedata r:id="rId9" o:title=""/>
           </v:shape>
-          <o:OLEObject Type="Embed" ProgID="Visio.Drawing.11" ShapeID="_x0000_i1038" DrawAspect="Content" ObjectID="_1580035907" r:id="rId10"/>
+          <o:OLEObject Type="Embed" ProgID="Visio.Drawing.11" ShapeID="_x0000_i1025" DrawAspect="Content" ObjectID="_1582466262" r:id="rId10"/>
         </w:object>
       </w:r>
-      <w:bookmarkStart w:id="12" w:name="_GoBack"/>
-      <w:bookmarkEnd w:id="12"/>
     </w:p>
     <w:p/>
     <w:p>
       <w:pPr>
         <w:pStyle w:val="Heading1"/>
       </w:pPr>
-      <w:bookmarkStart w:id="13" w:name="_Toc505866764"/>
+      <w:bookmarkStart w:id="12" w:name="_Toc505866764"/>
       <w:r>
         <w:lastRenderedPageBreak/>
         <w:t>Network</w:t>
       </w:r>
+      <w:bookmarkEnd w:id="12"/>
+    </w:p>
+    <w:p>
+      <w:pPr>
+        <w:pStyle w:val="Heading2"/>
+      </w:pPr>
+      <w:bookmarkStart w:id="13" w:name="_Toc505866765"/>
+      <w:r>
+        <w:t>Piconets and Scatternets</w:t>
+      </w:r>
       <w:bookmarkEnd w:id="13"/>
     </w:p>
     <w:p>
       <w:pPr>
-        <w:pStyle w:val="Heading2"/>
-      </w:pPr>
-      <w:bookmarkStart w:id="14" w:name="_Toc505866765"/>
-      <w:r>
-        <w:t xml:space="preserve">Piconets and </w:t>
-      </w:r>
-      <w:proofErr w:type="spellStart"/>
-      <w:r>
-        <w:t>Scatternets</w:t>
-      </w:r>
-      <w:bookmarkEnd w:id="14"/>
-      <w:proofErr w:type="spellEnd"/>
-    </w:p>
-    <w:p>
-      <w:pPr>
         <w:keepNext/>
       </w:pPr>
       <w:r>
@@ -4139,10 +4061,10 @@
       </w:pPr>
       <w:r>
         <w:object w:dxaOrig="9344" w:dyaOrig="6295" w14:anchorId="65BBEC5B">
-          <v:shape id="_x0000_i1026" type="#_x0000_t75" style="width:292.5pt;height:198pt" o:ole="">
+          <v:shape id="_x0000_i1026" type="#_x0000_t75" style="width:292.6pt;height:198.15pt" o:ole="">
             <v:imagedata r:id="rId11" o:title=""/>
           </v:shape>
-          <o:OLEObject Type="Embed" ProgID="Visio.Drawing.11" ShapeID="_x0000_i1026" DrawAspect="Content" ObjectID="_1580035908" r:id="rId12"/>
+          <o:OLEObject Type="Embed" ProgID="Visio.Drawing.11" ShapeID="_x0000_i1026" DrawAspect="Content" ObjectID="_1582466263" r:id="rId12"/>
         </w:object>
       </w:r>
     </w:p>
@@ -4151,23 +4073,7 @@
         <w:keepNext/>
       </w:pPr>
       <w:r>
-        <w:t>Two or more piconets can connect to form a “</w:t>
-      </w:r>
-      <w:proofErr w:type="spellStart"/>
-      <w:r>
-        <w:t>scatternet</w:t>
-      </w:r>
-      <w:proofErr w:type="spellEnd"/>
-      <w:r>
-        <w:t xml:space="preserve">”. In a </w:t>
-      </w:r>
-      <w:proofErr w:type="spellStart"/>
-      <w:r>
-        <w:t>scatternet</w:t>
-      </w:r>
-      <w:proofErr w:type="spellEnd"/>
-      <w:r>
-        <w:t xml:space="preserve">, devices can have different roles in </w:t>
+        <w:t xml:space="preserve">Two or more piconets can connect to form a “scatternet”. In a scatternet, devices can have different roles in </w:t>
       </w:r>
       <w:r>
         <w:t>different</w:t>
@@ -4197,10 +4103,10 @@
       </w:pPr>
       <w:r>
         <w:object w:dxaOrig="6375" w:dyaOrig="7655" w14:anchorId="0208AA36">
-          <v:shape id="_x0000_i1027" type="#_x0000_t75" style="width:201pt;height:241.5pt" o:ole="">
+          <v:shape id="_x0000_i1027" type="#_x0000_t75" style="width:201pt;height:241.35pt" o:ole="">
             <v:imagedata r:id="rId13" o:title=""/>
           </v:shape>
-          <o:OLEObject Type="Embed" ProgID="Visio.Drawing.11" ShapeID="_x0000_i1027" DrawAspect="Content" ObjectID="_1580035909" r:id="rId14"/>
+          <o:OLEObject Type="Embed" ProgID="Visio.Drawing.11" ShapeID="_x0000_i1027" DrawAspect="Content" ObjectID="_1582466264" r:id="rId14"/>
         </w:object>
       </w:r>
     </w:p>
@@ -4208,7 +4114,7 @@
       <w:pPr>
         <w:pStyle w:val="Heading2"/>
       </w:pPr>
-      <w:bookmarkStart w:id="15" w:name="_Toc505866766"/>
+      <w:bookmarkStart w:id="14" w:name="_Toc505866766"/>
       <w:r>
         <w:lastRenderedPageBreak/>
         <w:t>Device A</w:t>
@@ -4219,7 +4125,7 @@
       <w:r>
         <w:t xml:space="preserve"> (BD_ADDR)</w:t>
       </w:r>
-      <w:bookmarkEnd w:id="15"/>
+      <w:bookmarkEnd w:id="14"/>
     </w:p>
     <w:p>
       <w:r>
@@ -4606,18 +4512,76 @@
       <w:pPr>
         <w:pStyle w:val="Heading2"/>
       </w:pPr>
-      <w:bookmarkStart w:id="16" w:name="_Toc505866767"/>
+      <w:bookmarkStart w:id="15" w:name="_Toc505866767"/>
       <w:r>
         <w:t xml:space="preserve">Piconet </w:t>
       </w:r>
       <w:r>
         <w:t>Clocks</w:t>
       </w:r>
+      <w:bookmarkEnd w:id="15"/>
+    </w:p>
+    <w:p>
+      <w:r>
+        <w:t>Each device has a 28-bit timer which counts at 3.2 kHz (period = 312.5</w:t>
+      </w:r>
+      <w:r>
+        <w:rPr>
+          <w:rFonts w:cstheme="minorHAnsi"/>
+        </w:rPr>
+        <w:t>µ</w:t>
+      </w:r>
+      <w:r>
+        <w:t>s) to be used as a clock. Therefore, the timer wraps around every 23 hours and 18 minutes.</w:t>
+      </w:r>
+    </w:p>
+    <w:p>
+      <w:r>
+        <w:t>In a piconet, the clock from the master is called the piconet clock. All timing signals are derived from the piconet clock. The clock for each slave is its own internal timer with an offset used to synchronize it to the piconet clock.</w:t>
+      </w:r>
+    </w:p>
+    <w:p>
+      <w:pPr>
+        <w:pStyle w:val="Heading2"/>
+      </w:pPr>
+      <w:bookmarkStart w:id="16" w:name="_Toc505866768"/>
+      <w:r>
+        <w:t xml:space="preserve">Channel </w:t>
+      </w:r>
+      <w:r>
+        <w:t xml:space="preserve">(Frequency) </w:t>
+      </w:r>
+      <w:r>
+        <w:t>Hopping Sequence</w:t>
+      </w:r>
       <w:bookmarkEnd w:id="16"/>
     </w:p>
     <w:p>
       <w:r>
-        <w:t>Each device has a 28-bit timer which counts at 3.2 kHz (period = 312.5</w:t>
+        <w:t xml:space="preserve">The sequence used for channel hopping is determined by the 28 least significant bits of the BD_ADDR of the master. The current channel for the hopping sequence (a.k.a. </w:t>
+      </w:r>
+      <w:r>
+        <w:t xml:space="preserve">the </w:t>
+      </w:r>
+      <w:r>
+        <w:t>phase) is determined by the 27 most significant bits of the piconet clock. That is why each slave’s clock must be synchronized to the piconet clock. Otherwise, the slave and master would not hop to the same channels.</w:t>
+      </w:r>
+    </w:p>
+    <w:p>
+      <w:r>
+        <w:t xml:space="preserve">Since the piconet clock is 3.2 kHz and the phase uses the upper 27 of the 28 bits of the piconet clock, that means hopping happens at </w:t>
+      </w:r>
+      <w:r>
+        <w:t xml:space="preserve">a </w:t>
+      </w:r>
+      <w:r>
+        <w:t xml:space="preserve">rate </w:t>
+      </w:r>
+      <w:r>
+        <w:t xml:space="preserve">of </w:t>
+      </w:r>
+      <w:r>
+        <w:t xml:space="preserve">1.6 kHz (i.e. 1600 times per second or once every 625 </w:t>
       </w:r>
       <w:r>
         <w:rPr>
@@ -4626,56 +4590,22 @@
         <w:t>µ</w:t>
       </w:r>
       <w:r>
-        <w:t>s) to be used as a clock. Therefore, the timer wraps around every 23 hours and 18 minutes.</w:t>
-      </w:r>
-    </w:p>
-    <w:p>
-      <w:r>
-        <w:t>In a piconet, the clock from the master is called the piconet clock. All timing signals are derived from the piconet clock. The clock for each slave is its own internal timer with an offset used to synchronize it to the piconet clock.</w:t>
+        <w:t>s).</w:t>
       </w:r>
     </w:p>
     <w:p>
       <w:pPr>
         <w:pStyle w:val="Heading2"/>
       </w:pPr>
-      <w:bookmarkStart w:id="17" w:name="_Toc505866768"/>
-      <w:r>
-        <w:t xml:space="preserve">Channel </w:t>
-      </w:r>
-      <w:r>
-        <w:t xml:space="preserve">(Frequency) </w:t>
-      </w:r>
-      <w:r>
-        <w:t>Hopping Sequence</w:t>
+      <w:bookmarkStart w:id="17" w:name="_Toc505866769"/>
+      <w:r>
+        <w:t>Time slots</w:t>
       </w:r>
       <w:bookmarkEnd w:id="17"/>
     </w:p>
     <w:p>
       <w:r>
-        <w:t xml:space="preserve">The sequence used for channel hopping is determined by the 28 least significant bits of the BD_ADDR of the master. The current channel for the hopping sequence (a.k.a. </w:t>
-      </w:r>
-      <w:r>
-        <w:t xml:space="preserve">the </w:t>
-      </w:r>
-      <w:r>
-        <w:t>phase) is determined by the 27 most significant bits of the piconet clock. That is why each slave’s clock must be synchronized to the piconet clock. Otherwise, the slave and master would not hop to the same channels.</w:t>
-      </w:r>
-    </w:p>
-    <w:p>
-      <w:r>
-        <w:t xml:space="preserve">Since the piconet clock is 3.2 kHz and the phase uses the upper 27 of the 28 bits of the piconet clock, that means hopping happens at </w:t>
-      </w:r>
-      <w:r>
-        <w:t xml:space="preserve">a </w:t>
-      </w:r>
-      <w:r>
-        <w:t xml:space="preserve">rate </w:t>
-      </w:r>
-      <w:r>
-        <w:t xml:space="preserve">of </w:t>
-      </w:r>
-      <w:r>
-        <w:t xml:space="preserve">1.6 kHz (i.e. 1600 times per second or once every 625 </w:t>
+        <w:t xml:space="preserve">Communications between master/slave on a piconet are divided into 625 </w:t>
       </w:r>
       <w:r>
         <w:rPr>
@@ -4684,22 +4614,13 @@
         <w:t>µ</w:t>
       </w:r>
       <w:r>
-        <w:t>s).</w:t>
-      </w:r>
-    </w:p>
-    <w:p>
-      <w:pPr>
-        <w:pStyle w:val="Heading2"/>
-      </w:pPr>
-      <w:bookmarkStart w:id="18" w:name="_Toc505866769"/>
-      <w:r>
-        <w:t>Time slots</w:t>
-      </w:r>
-      <w:bookmarkEnd w:id="18"/>
-    </w:p>
-    <w:p>
-      <w:r>
-        <w:t xml:space="preserve">Communications between master/slave on a piconet are divided into 625 </w:t>
+        <w:t xml:space="preserve">s time slots. The slots are numbered using the most significant 27 bits of the piconet clock. The master uses even numbered time slots to send </w:t>
+      </w:r>
+      <w:r>
+        <w:t>packets</w:t>
+      </w:r>
+      <w:r>
+        <w:t xml:space="preserve"> while the slave uses odd numbered time slots. Since hopping also happens every 625 </w:t>
       </w:r>
       <w:r>
         <w:rPr>
@@ -4708,21 +4629,6 @@
         <w:t>µ</w:t>
       </w:r>
       <w:r>
-        <w:t xml:space="preserve">s time slots. The slots are numbered using the most significant 27 bits of the piconet clock. The master uses even numbered time slots to send </w:t>
-      </w:r>
-      <w:r>
-        <w:t>packets</w:t>
-      </w:r>
-      <w:r>
-        <w:t xml:space="preserve"> while the slave uses odd numbered time slots. Since hopping also happens every 625 </w:t>
-      </w:r>
-      <w:r>
-        <w:rPr>
-          <w:rFonts w:cstheme="minorHAnsi"/>
-        </w:rPr>
-        <w:t>µ</w:t>
-      </w:r>
-      <w:r>
         <w:t>s, each time slot uses a different channel from the hop sequence.</w:t>
       </w:r>
     </w:p>
@@ -4732,10 +4638,10 @@
       </w:pPr>
       <w:r>
         <w:object w:dxaOrig="7994" w:dyaOrig="4865" w14:anchorId="7DD39B62">
-          <v:shape id="_x0000_i1028" type="#_x0000_t75" style="width:277.5pt;height:169.5pt" o:ole="">
+          <v:shape id="_x0000_i1028" type="#_x0000_t75" style="width:277.65pt;height:169.35pt" o:ole="">
             <v:imagedata r:id="rId15" o:title=""/>
           </v:shape>
-          <o:OLEObject Type="Embed" ProgID="Visio.Drawing.11" ShapeID="_x0000_i1028" DrawAspect="Content" ObjectID="_1580035910" r:id="rId16"/>
+          <o:OLEObject Type="Embed" ProgID="Visio.Drawing.11" ShapeID="_x0000_i1028" DrawAspect="Content" ObjectID="_1582466265" r:id="rId16"/>
         </w:object>
       </w:r>
     </w:p>
@@ -4777,10 +4683,10 @@
       </w:pPr>
       <w:r>
         <w:object w:dxaOrig="7994" w:dyaOrig="4865" w14:anchorId="065AA5F0">
-          <v:shape id="_x0000_i1029" type="#_x0000_t75" style="width:279.75pt;height:170.25pt;mso-position-vertical:absolute" o:ole="">
+          <v:shape id="_x0000_i1029" type="#_x0000_t75" style="width:279.35pt;height:170.5pt;mso-position-vertical:absolute" o:ole="">
             <v:imagedata r:id="rId17" o:title=""/>
           </v:shape>
-          <o:OLEObject Type="Embed" ProgID="Visio.Drawing.11" ShapeID="_x0000_i1029" DrawAspect="Content" ObjectID="_1580035911" r:id="rId18"/>
+          <o:OLEObject Type="Embed" ProgID="Visio.Drawing.11" ShapeID="_x0000_i1029" DrawAspect="Content" ObjectID="_1582466266" r:id="rId18"/>
         </w:object>
       </w:r>
       <w:r>
@@ -4793,10 +4699,10 @@
       </w:pPr>
       <w:r>
         <w:object w:dxaOrig="10874" w:dyaOrig="4865" w14:anchorId="28F24B79">
-          <v:shape id="_x0000_i1030" type="#_x0000_t75" style="width:381.75pt;height:170.25pt" o:ole="">
+          <v:shape id="_x0000_i1030" type="#_x0000_t75" style="width:381.9pt;height:170.5pt" o:ole="">
             <v:imagedata r:id="rId19" o:title=""/>
           </v:shape>
-          <o:OLEObject Type="Embed" ProgID="Visio.Drawing.11" ShapeID="_x0000_i1030" DrawAspect="Content" ObjectID="_1580035912" r:id="rId20"/>
+          <o:OLEObject Type="Embed" ProgID="Visio.Drawing.11" ShapeID="_x0000_i1030" DrawAspect="Content" ObjectID="_1582466267" r:id="rId20"/>
         </w:object>
       </w:r>
     </w:p>
@@ -4854,10 +4760,10 @@
       </w:pPr>
       <w:r>
         <w:object w:dxaOrig="10874" w:dyaOrig="4867" w14:anchorId="3A9D2D1D">
-          <v:shape id="_x0000_i1031" type="#_x0000_t75" style="width:381.75pt;height:170.25pt" o:ole="">
+          <v:shape id="_x0000_i1031" type="#_x0000_t75" style="width:381.9pt;height:170.5pt" o:ole="">
             <v:imagedata r:id="rId21" o:title=""/>
           </v:shape>
-          <o:OLEObject Type="Embed" ProgID="Visio.Drawing.11" ShapeID="_x0000_i1031" DrawAspect="Content" ObjectID="_1580035913" r:id="rId22"/>
+          <o:OLEObject Type="Embed" ProgID="Visio.Drawing.11" ShapeID="_x0000_i1031" DrawAspect="Content" ObjectID="_1582466268" r:id="rId22"/>
         </w:object>
       </w:r>
     </w:p>
@@ -4870,11 +4776,11 @@
       <w:pPr>
         <w:pStyle w:val="Heading1"/>
       </w:pPr>
-      <w:bookmarkStart w:id="19" w:name="_Toc505866770"/>
+      <w:bookmarkStart w:id="18" w:name="_Toc505866770"/>
       <w:r>
         <w:t>Logical Transports (Links)</w:t>
       </w:r>
-      <w:bookmarkEnd w:id="19"/>
+      <w:bookmarkEnd w:id="18"/>
     </w:p>
     <w:p>
       <w:r>
@@ -4908,15 +4814,7 @@
         </w:numPr>
       </w:pPr>
       <w:r>
-        <w:t>Extended Synchronous Connection-Oriented (</w:t>
-      </w:r>
-      <w:proofErr w:type="spellStart"/>
-      <w:r>
-        <w:t>eSCO</w:t>
-      </w:r>
-      <w:proofErr w:type="spellEnd"/>
-      <w:r>
-        <w:t>)</w:t>
+        <w:t>Extended Synchronous Connection-Oriented (eSCO)</w:t>
       </w:r>
     </w:p>
     <w:p>
@@ -4965,78 +4863,54 @@
       <w:pPr>
         <w:pStyle w:val="Heading2"/>
       </w:pPr>
-      <w:bookmarkStart w:id="20" w:name="_Toc505866771"/>
+      <w:bookmarkStart w:id="19" w:name="_Toc505866771"/>
       <w:r>
         <w:t>Synchronous Connection-Oriented (SCO)</w:t>
       </w:r>
+      <w:bookmarkEnd w:id="19"/>
+    </w:p>
+    <w:p>
+      <w:r>
+        <w:t xml:space="preserve">An </w:t>
+      </w:r>
+      <w:r>
+        <w:t xml:space="preserve">SCO </w:t>
+      </w:r>
+      <w:r>
+        <w:t xml:space="preserve">link </w:t>
+      </w:r>
+      <w:r>
+        <w:t xml:space="preserve">is a point-to-point link between the master and a </w:t>
+      </w:r>
+      <w:r>
+        <w:t xml:space="preserve">specific </w:t>
+      </w:r>
+      <w:r>
+        <w:t xml:space="preserve">slave. </w:t>
+      </w:r>
+      <w:r>
+        <w:t xml:space="preserve">This type of link can be used for time critical data such as voice. </w:t>
+      </w:r>
+      <w:r>
+        <w:t>Some time slots are reserved for both the master and the slave. SCO packets are never re-transmitted. A master can support up to three simultaneous SCO links (either to one slave or to different slaves).</w:t>
+      </w:r>
+      <w:r>
+        <w:t xml:space="preserve"> </w:t>
+      </w:r>
+    </w:p>
+    <w:p>
+      <w:pPr>
+        <w:pStyle w:val="Heading2"/>
+      </w:pPr>
+      <w:bookmarkStart w:id="20" w:name="_Toc505866772"/>
+      <w:r>
+        <w:t>Extended Synchronous Connection-Oriented (eSCO)</w:t>
+      </w:r>
       <w:bookmarkEnd w:id="20"/>
     </w:p>
     <w:p>
       <w:r>
-        <w:t xml:space="preserve">An </w:t>
-      </w:r>
-      <w:r>
-        <w:t xml:space="preserve">SCO </w:t>
-      </w:r>
-      <w:r>
-        <w:t xml:space="preserve">link </w:t>
-      </w:r>
-      <w:r>
-        <w:t xml:space="preserve">is a point-to-point link between the master and a </w:t>
-      </w:r>
-      <w:r>
-        <w:t xml:space="preserve">specific </w:t>
-      </w:r>
-      <w:r>
-        <w:t xml:space="preserve">slave. </w:t>
-      </w:r>
-      <w:r>
-        <w:t xml:space="preserve">This type of link can be used for time critical data such as voice. </w:t>
-      </w:r>
-      <w:r>
-        <w:t>Some time slots are reserved for both the master and the slave. SCO packets are never re-transmitted. A master can support up to three simultaneous SCO links (either to one slave or to different slaves).</w:t>
-      </w:r>
-      <w:r>
-        <w:t xml:space="preserve"> </w:t>
-      </w:r>
-    </w:p>
-    <w:p>
-      <w:pPr>
-        <w:pStyle w:val="Heading2"/>
-      </w:pPr>
-      <w:bookmarkStart w:id="21" w:name="_Toc505866772"/>
-      <w:r>
-        <w:t>Extended Synchronous Connection-Oriented (</w:t>
-      </w:r>
-      <w:proofErr w:type="spellStart"/>
-      <w:r>
-        <w:t>eSCO</w:t>
-      </w:r>
-      <w:proofErr w:type="spellEnd"/>
-      <w:r>
-        <w:t>)</w:t>
-      </w:r>
-      <w:bookmarkEnd w:id="21"/>
-    </w:p>
-    <w:p>
-      <w:r>
-        <w:t xml:space="preserve">The </w:t>
-      </w:r>
-      <w:proofErr w:type="spellStart"/>
-      <w:r>
-        <w:t>eSCO</w:t>
-      </w:r>
-      <w:proofErr w:type="spellEnd"/>
-      <w:r>
-        <w:t xml:space="preserve"> link is </w:t>
-      </w:r>
-      <w:proofErr w:type="gramStart"/>
-      <w:r>
-        <w:t>similar to</w:t>
-      </w:r>
-      <w:proofErr w:type="gramEnd"/>
-      <w:r>
-        <w:t xml:space="preserve"> SCO except that re-transmission is allowed. </w:t>
+        <w:t xml:space="preserve">The eSCO link is similar to SCO except that re-transmission is allowed. </w:t>
       </w:r>
       <w:r>
         <w:t>Since it allows time for re-transmission without losing time synchronization, this type of link is useful for higher-quality streaming than a standard SCO link.</w:t>
@@ -5052,20 +4926,15 @@
       </w:r>
     </w:p>
     <w:p>
-      <w:proofErr w:type="spellStart"/>
-      <w:r>
-        <w:t>eSCO</w:t>
-      </w:r>
-      <w:proofErr w:type="spellEnd"/>
-      <w:r>
-        <w:t xml:space="preserve"> links support both BR and EDR.</w:t>
+      <w:r>
+        <w:t>eSCO links support both BR and EDR.</w:t>
       </w:r>
     </w:p>
     <w:p>
       <w:pPr>
         <w:pStyle w:val="Heading2"/>
       </w:pPr>
-      <w:bookmarkStart w:id="22" w:name="_Toc505866773"/>
+      <w:bookmarkStart w:id="21" w:name="_Toc505866773"/>
       <w:r>
         <w:t>Asynchronous Connection-</w:t>
       </w:r>
@@ -5075,113 +4944,89 @@
       <w:r>
         <w:t xml:space="preserve"> (ACL)</w:t>
       </w:r>
+      <w:bookmarkEnd w:id="21"/>
+    </w:p>
+    <w:p>
+      <w:r>
+        <w:t xml:space="preserve">An ACL link is used for asynchronous communication. </w:t>
+      </w:r>
+      <w:r>
+        <w:t xml:space="preserve">This type of link is useful for non-time critical data. </w:t>
+      </w:r>
+      <w:r>
+        <w:t>Like eSCO, it uses a 3-bit address (LT_ADDR) so it can address all 7 devices on a piconet. Note that the LT_ADDR for eSCO and the LT_ADDR for ACL are not the same so a master can have 7 eSCO links and 7 ACL links.</w:t>
+      </w:r>
+    </w:p>
+    <w:p>
+      <w:pPr>
+        <w:pStyle w:val="Heading2"/>
+      </w:pPr>
+      <w:bookmarkStart w:id="22" w:name="_Toc505866774"/>
+      <w:r>
+        <w:t>Active Slave Broadcast (AS</w:t>
+      </w:r>
+      <w:r>
+        <w:t>B</w:t>
+      </w:r>
+      <w:r>
+        <w:t>)</w:t>
+      </w:r>
       <w:bookmarkEnd w:id="22"/>
     </w:p>
     <w:p>
       <w:r>
-        <w:t xml:space="preserve">An ACL link is used for asynchronous communication. </w:t>
-      </w:r>
-      <w:r>
-        <w:t xml:space="preserve">This type of link is useful for non-time critical data. </w:t>
-      </w:r>
-      <w:r>
-        <w:t xml:space="preserve">Like </w:t>
-      </w:r>
-      <w:proofErr w:type="spellStart"/>
-      <w:r>
-        <w:t>eSCO</w:t>
-      </w:r>
-      <w:proofErr w:type="spellEnd"/>
-      <w:r>
-        <w:t xml:space="preserve">, it uses a 3-bit address (LT_ADDR) so it can address all 7 devices on a piconet. Note that the LT_ADDR for </w:t>
-      </w:r>
-      <w:proofErr w:type="spellStart"/>
-      <w:r>
-        <w:t>eSCO</w:t>
-      </w:r>
-      <w:proofErr w:type="spellEnd"/>
-      <w:r>
-        <w:t xml:space="preserve"> and the LT_ADDR for ACL are not the same so a master can have 7 </w:t>
-      </w:r>
-      <w:proofErr w:type="spellStart"/>
-      <w:r>
-        <w:t>eSCO</w:t>
-      </w:r>
-      <w:proofErr w:type="spellEnd"/>
-      <w:r>
-        <w:t xml:space="preserve"> links and 7 ACL links.</w:t>
+        <w:t xml:space="preserve">An ASB link is used for a master to send broadcast packets to all </w:t>
+      </w:r>
+      <w:r>
+        <w:rPr>
+          <w:u w:val="single"/>
+        </w:rPr>
+        <w:t>active</w:t>
+      </w:r>
+      <w:r>
+        <w:t xml:space="preserve"> slaves connected to a piconet. An acknowledgement is not necessary for ASB packets.</w:t>
       </w:r>
     </w:p>
     <w:p>
       <w:pPr>
         <w:pStyle w:val="Heading2"/>
       </w:pPr>
-      <w:bookmarkStart w:id="23" w:name="_Toc505866774"/>
-      <w:r>
-        <w:t>Active Slave Broadcast (AS</w:t>
-      </w:r>
-      <w:r>
-        <w:t>B</w:t>
-      </w:r>
-      <w:r>
-        <w:t>)</w:t>
+      <w:bookmarkStart w:id="23" w:name="_Toc505866775"/>
+      <w:r>
+        <w:t>Parked Slave Broadcast (PSB)</w:t>
       </w:r>
       <w:bookmarkEnd w:id="23"/>
     </w:p>
     <w:p>
       <w:r>
-        <w:t xml:space="preserve">An ASB link is used for a master to send broadcast packets to all </w:t>
+        <w:t xml:space="preserve">A PSB link is used for a master to send broadcast packets to all </w:t>
       </w:r>
       <w:r>
         <w:rPr>
           <w:u w:val="single"/>
         </w:rPr>
-        <w:t>active</w:t>
-      </w:r>
-      <w:r>
-        <w:t xml:space="preserve"> slaves connected to a piconet. An acknowledgement is not necessary for ASB packets.</w:t>
-      </w:r>
-    </w:p>
-    <w:p>
-      <w:pPr>
-        <w:pStyle w:val="Heading2"/>
-      </w:pPr>
-      <w:bookmarkStart w:id="24" w:name="_Toc505866775"/>
-      <w:r>
-        <w:t>Parked Slave Broadcast (PSB)</w:t>
+        <w:t>parked</w:t>
+      </w:r>
+      <w:r>
+        <w:t xml:space="preserve"> slaves on a piconet (more on the parked state later). There can be up to 255 parked slaves on a piconet even though a maximum 14 can be active at a time.</w:t>
+      </w:r>
+    </w:p>
+    <w:p>
+      <w:r>
+        <w:t>PSB is the only link between a master and a parked slave.</w:t>
+      </w:r>
+    </w:p>
+    <w:p>
+      <w:pPr>
+        <w:pStyle w:val="Heading1"/>
+      </w:pPr>
+      <w:bookmarkStart w:id="24" w:name="_Toc505866776"/>
+      <w:r>
+        <w:t>States and State Transitions</w:t>
       </w:r>
       <w:bookmarkEnd w:id="24"/>
     </w:p>
     <w:p>
-      <w:r>
-        <w:t xml:space="preserve">A PSB link is used for a master to send broadcast packets to all </w:t>
-      </w:r>
-      <w:r>
-        <w:rPr>
-          <w:u w:val="single"/>
-        </w:rPr>
-        <w:t>parked</w:t>
-      </w:r>
-      <w:r>
-        <w:t xml:space="preserve"> slaves on a piconet (more on the parked state later). There can be up to 255 parked slaves on a piconet even though a maximum 14 can be active at a time.</w:t>
-      </w:r>
-    </w:p>
-    <w:p>
-      <w:r>
-        <w:t>PSB is the only link between a master and a parked slave.</w:t>
-      </w:r>
-    </w:p>
-    <w:p>
-      <w:pPr>
-        <w:pStyle w:val="Heading1"/>
-      </w:pPr>
-      <w:bookmarkStart w:id="25" w:name="_Toc505866776"/>
-      <w:r>
-        <w:t>States and State Transitions</w:t>
-      </w:r>
-      <w:bookmarkEnd w:id="25"/>
-    </w:p>
-    <w:p>
       <w:pPr>
         <w:keepNext/>
       </w:pPr>
@@ -5201,10 +5046,10 @@
       </w:pPr>
       <w:r>
         <w:object w:dxaOrig="11000" w:dyaOrig="6901" w14:anchorId="7A05FF92">
-          <v:shape id="_x0000_i1032" type="#_x0000_t75" style="width:386.25pt;height:242.25pt" o:ole="">
+          <v:shape id="_x0000_i1032" type="#_x0000_t75" style="width:385.9pt;height:243.05pt" o:ole="">
             <v:imagedata r:id="rId23" o:title=""/>
           </v:shape>
-          <o:OLEObject Type="Embed" ProgID="Visio.Drawing.11" ShapeID="_x0000_i1032" DrawAspect="Content" ObjectID="_1580035914" r:id="rId24"/>
+          <o:OLEObject Type="Embed" ProgID="Visio.Drawing.11" ShapeID="_x0000_i1032" DrawAspect="Content" ObjectID="_1582466269" r:id="rId24"/>
         </w:object>
       </w:r>
     </w:p>
@@ -5214,15 +5059,7 @@
         <w:t>A</w:t>
       </w:r>
       <w:r>
-        <w:t xml:space="preserve"> device starts in the Standby state. </w:t>
-      </w:r>
-      <w:proofErr w:type="gramStart"/>
-      <w:r>
-        <w:t>In order to</w:t>
-      </w:r>
-      <w:proofErr w:type="gramEnd"/>
-      <w:r>
-        <w:t xml:space="preserve"> become Connected, it must go through ether Inquiry and then Paging (if the address is unknown), or just Paging (if the address is known). Once it is Connected, a device can Transmit</w:t>
+        <w:t xml:space="preserve"> device starts in the Standby state. In order to become Connected, it must go through ether Inquiry and then Paging (if the address is unknown), or just Paging (if the address is known). Once it is Connected, a device can Transmit</w:t>
       </w:r>
       <w:r>
         <w:t xml:space="preserve"> and Receive data</w:t>
@@ -5241,11 +5078,11 @@
       <w:pPr>
         <w:pStyle w:val="Heading2"/>
       </w:pPr>
-      <w:bookmarkStart w:id="26" w:name="_Toc505866777"/>
+      <w:bookmarkStart w:id="25" w:name="_Toc505866777"/>
       <w:r>
         <w:t>Inquiry</w:t>
       </w:r>
-      <w:bookmarkEnd w:id="26"/>
+      <w:bookmarkEnd w:id="25"/>
     </w:p>
     <w:p>
       <w:r>
@@ -5282,15 +5119,7 @@
     </w:p>
     <w:p>
       <w:r>
-        <w:t xml:space="preserve">The master sends a series of inquiry messages over 32 hop frequencies with a hop rate of 3200 times per second. Since the hop rate is 2X the normal hop rate, each 625us slot has either 2 </w:t>
-      </w:r>
-      <w:proofErr w:type="spellStart"/>
-      <w:r>
-        <w:t>Tx</w:t>
-      </w:r>
-      <w:proofErr w:type="spellEnd"/>
-      <w:r>
-        <w:t xml:space="preserve"> messages from the master or potentially two Rx messages from the slave. </w:t>
+        <w:t xml:space="preserve">The master sends a series of inquiry messages over 32 hop frequencies with a hop rate of 3200 times per second. Since the hop rate is 2X the normal hop rate, each 625us slot has either 2 Tx messages from the master or potentially two Rx messages from the slave. </w:t>
       </w:r>
     </w:p>
     <w:p>
@@ -5299,10 +5128,10 @@
       </w:pPr>
       <w:r>
         <w:object w:dxaOrig="10523" w:dyaOrig="5199" w14:anchorId="621638B9">
-          <v:shape id="_x0000_i1033" type="#_x0000_t75" style="width:312pt;height:154.5pt" o:ole="">
+          <v:shape id="_x0000_i1033" type="#_x0000_t75" style="width:312.2pt;height:154.95pt" o:ole="">
             <v:imagedata r:id="rId25" o:title=""/>
           </v:shape>
-          <o:OLEObject Type="Embed" ProgID="Visio.Drawing.11" ShapeID="_x0000_i1033" DrawAspect="Content" ObjectID="_1580035915" r:id="rId26"/>
+          <o:OLEObject Type="Embed" ProgID="Visio.Drawing.11" ShapeID="_x0000_i1033" DrawAspect="Content" ObjectID="_1582466270" r:id="rId26"/>
         </w:object>
       </w:r>
     </w:p>
@@ -5416,13 +5245,8 @@
           </w:tcPr>
           <w:p>
             <w:r>
-              <w:t xml:space="preserve">10.625 </w:t>
-            </w:r>
-            <w:proofErr w:type="spellStart"/>
-            <w:r>
-              <w:t>ms</w:t>
-            </w:r>
-            <w:proofErr w:type="spellEnd"/>
+              <w:t>10.625 ms</w:t>
+            </w:r>
           </w:p>
         </w:tc>
         <w:tc>
@@ -5466,12 +5290,12 @@
       <w:pPr>
         <w:pStyle w:val="Heading2"/>
       </w:pPr>
-      <w:bookmarkStart w:id="27" w:name="_Toc505866778"/>
+      <w:bookmarkStart w:id="26" w:name="_Toc505866778"/>
       <w:r>
         <w:lastRenderedPageBreak/>
         <w:t>Paging</w:t>
       </w:r>
-      <w:bookmarkEnd w:id="27"/>
+      <w:bookmarkEnd w:id="26"/>
     </w:p>
     <w:p>
       <w:r>
@@ -5536,13 +5360,8 @@
           </w:tcPr>
           <w:p>
             <w:r>
-              <w:t xml:space="preserve">10.625 </w:t>
-            </w:r>
-            <w:proofErr w:type="spellStart"/>
-            <w:r>
-              <w:t>ms</w:t>
-            </w:r>
-            <w:proofErr w:type="spellEnd"/>
+              <w:t>10.625 ms</w:t>
+            </w:r>
           </w:p>
         </w:tc>
         <w:tc>
@@ -5587,36 +5406,20 @@
       <w:pPr>
         <w:pStyle w:val="Heading2"/>
       </w:pPr>
-      <w:bookmarkStart w:id="28" w:name="_Toc505866779"/>
+      <w:bookmarkStart w:id="27" w:name="_Toc505866779"/>
       <w:r>
         <w:t>Sniff</w:t>
       </w:r>
-      <w:bookmarkEnd w:id="28"/>
-    </w:p>
-    <w:p>
-      <w:r>
-        <w:t xml:space="preserve">In the Sniff state, a slave still listens but it does so at a reduced rate. This is applicable to ACL links but not to SCO or </w:t>
-      </w:r>
-      <w:proofErr w:type="spellStart"/>
-      <w:r>
-        <w:t>eSCO</w:t>
-      </w:r>
-      <w:proofErr w:type="spellEnd"/>
-      <w:r>
-        <w:t xml:space="preserve"> links due to the time-sensitive nature of data on those links. While not listening, a slave in Sniff may engage in activity on another piconet or it may enter a reduced power mode.</w:t>
-      </w:r>
-    </w:p>
-    <w:p>
-      <w:r>
-        <w:t xml:space="preserve">When a slave is in the Sniff state, the master can only transmit to it in specified time slots that start at sniff anchor points. These anchor points are spaced with an interval of </w:t>
-      </w:r>
-      <w:proofErr w:type="spellStart"/>
-      <w:r>
-        <w:t>Tsniff</w:t>
-      </w:r>
-      <w:proofErr w:type="spellEnd"/>
-      <w:r>
-        <w:t>.</w:t>
+      <w:bookmarkEnd w:id="27"/>
+    </w:p>
+    <w:p>
+      <w:r>
+        <w:t>In the Sniff state, a slave still listens but it does so at a reduced rate. This is applicable to ACL links but not to SCO or eSCO links due to the time-sensitive nature of data on those links. While not listening, a slave in Sniff may engage in activity on another piconet or it may enter a reduced power mode.</w:t>
+      </w:r>
+    </w:p>
+    <w:p>
+      <w:r>
+        <w:t>When a slave is in the Sniff state, the master can only transmit to it in specified time slots that start at sniff anchor points. These anchor points are spaced with an interval of Tsniff.</w:t>
       </w:r>
     </w:p>
     <w:p>
@@ -5625,10 +5428,10 @@
       </w:pPr>
       <w:r>
         <w:object w:dxaOrig="10514" w:dyaOrig="5125" w14:anchorId="31B180ED">
-          <v:shape id="_x0000_i1034" type="#_x0000_t75" style="width:368.05pt;height:178.95pt" o:ole="">
+          <v:shape id="_x0000_i1034" type="#_x0000_t75" style="width:368.05pt;height:179.15pt" o:ole="">
             <v:imagedata r:id="rId27" o:title=""/>
           </v:shape>
-          <o:OLEObject Type="Embed" ProgID="Visio.Drawing.11" ShapeID="_x0000_i1034" DrawAspect="Content" ObjectID="_1580035916" r:id="rId28"/>
+          <o:OLEObject Type="Embed" ProgID="Visio.Drawing.11" ShapeID="_x0000_i1034" DrawAspect="Content" ObjectID="_1582466271" r:id="rId28"/>
         </w:object>
       </w:r>
     </w:p>
@@ -5636,23 +5439,15 @@
       <w:pPr>
         <w:pStyle w:val="Heading2"/>
       </w:pPr>
-      <w:bookmarkStart w:id="29" w:name="_Toc505866780"/>
+      <w:bookmarkStart w:id="28" w:name="_Toc505866780"/>
       <w:r>
         <w:t>Hold</w:t>
       </w:r>
-      <w:bookmarkEnd w:id="29"/>
-    </w:p>
-    <w:p>
-      <w:r>
-        <w:t xml:space="preserve">In the Hold state, capacity is made available for other tasks such as scanning, paging, inquiry, or engaging with another piconet. The slave device can also enter a low power mode during Hold. ACL links do not support Hold mode but already established SCO or </w:t>
-      </w:r>
-      <w:proofErr w:type="spellStart"/>
-      <w:r>
-        <w:t>eSCO</w:t>
-      </w:r>
-      <w:proofErr w:type="spellEnd"/>
-      <w:r>
-        <w:t xml:space="preserve"> links do.</w:t>
+      <w:bookmarkEnd w:id="28"/>
+    </w:p>
+    <w:p>
+      <w:r>
+        <w:t>In the Hold state, capacity is made available for other tasks such as scanning, paging, inquiry, or engaging with another piconet. The slave device can also enter a low power mode during Hold. ACL links do not support Hold mode but already established SCO or eSCO links do.</w:t>
       </w:r>
     </w:p>
     <w:p>
@@ -5664,12 +5459,12 @@
       <w:pPr>
         <w:pStyle w:val="Heading2"/>
       </w:pPr>
-      <w:bookmarkStart w:id="30" w:name="_Toc505866781"/>
+      <w:bookmarkStart w:id="29" w:name="_Toc505866781"/>
       <w:r>
         <w:lastRenderedPageBreak/>
         <w:t>Park</w:t>
       </w:r>
-      <w:bookmarkEnd w:id="30"/>
+      <w:bookmarkEnd w:id="29"/>
     </w:p>
     <w:p>
       <w:r>
@@ -5754,10 +5549,10 @@
       </w:pPr>
       <w:r>
         <w:object w:dxaOrig="9805" w:dyaOrig="3039" w14:anchorId="51F4D057">
-          <v:shape id="_x0000_i1035" type="#_x0000_t75" style="width:341.2pt;height:105.85pt" o:ole="">
+          <v:shape id="_x0000_i1035" type="#_x0000_t75" style="width:341pt;height:106pt" o:ole="">
             <v:imagedata r:id="rId29" o:title=""/>
           </v:shape>
-          <o:OLEObject Type="Embed" ProgID="Visio.Drawing.11" ShapeID="_x0000_i1035" DrawAspect="Content" ObjectID="_1580035917" r:id="rId30"/>
+          <o:OLEObject Type="Embed" ProgID="Visio.Drawing.11" ShapeID="_x0000_i1035" DrawAspect="Content" ObjectID="_1582466272" r:id="rId30"/>
         </w:object>
       </w:r>
     </w:p>
@@ -5799,10 +5594,10 @@
       </w:pPr>
       <w:r>
         <w:object w:dxaOrig="10874" w:dyaOrig="3000" w14:anchorId="14D4BF8C">
-          <v:shape id="_x0000_i1036" type="#_x0000_t75" style="width:380.95pt;height:104.8pt" o:ole="">
+          <v:shape id="_x0000_i1036" type="#_x0000_t75" style="width:381.3pt;height:104.85pt" o:ole="">
             <v:imagedata r:id="rId31" o:title=""/>
           </v:shape>
-          <o:OLEObject Type="Embed" ProgID="Visio.Drawing.11" ShapeID="_x0000_i1036" DrawAspect="Content" ObjectID="_1580035918" r:id="rId32"/>
+          <o:OLEObject Type="Embed" ProgID="Visio.Drawing.11" ShapeID="_x0000_i1036" DrawAspect="Content" ObjectID="_1582466273" r:id="rId32"/>
         </w:object>
       </w:r>
     </w:p>
@@ -5825,12 +5620,12 @@
       <w:pPr>
         <w:pStyle w:val="Heading1"/>
       </w:pPr>
-      <w:bookmarkStart w:id="31" w:name="_Toc505866782"/>
+      <w:bookmarkStart w:id="30" w:name="_Toc505866782"/>
       <w:r>
         <w:lastRenderedPageBreak/>
         <w:t>Packets</w:t>
       </w:r>
-      <w:bookmarkEnd w:id="31"/>
+      <w:bookmarkEnd w:id="30"/>
     </w:p>
     <w:p>
       <w:r>
@@ -6318,11 +6113,11 @@
       <w:pPr>
         <w:pStyle w:val="Heading2"/>
       </w:pPr>
-      <w:bookmarkStart w:id="32" w:name="_Toc505866783"/>
+      <w:bookmarkStart w:id="31" w:name="_Toc505866783"/>
       <w:r>
         <w:t>Access Code</w:t>
       </w:r>
-      <w:bookmarkEnd w:id="32"/>
+      <w:bookmarkEnd w:id="31"/>
     </w:p>
     <w:p>
       <w:r>
@@ -6487,12 +6282,12 @@
       <w:pPr>
         <w:pStyle w:val="Heading2"/>
       </w:pPr>
-      <w:bookmarkStart w:id="33" w:name="_Toc505866784"/>
+      <w:bookmarkStart w:id="32" w:name="_Toc505866784"/>
       <w:r>
         <w:lastRenderedPageBreak/>
         <w:t>Header</w:t>
       </w:r>
-      <w:bookmarkEnd w:id="33"/>
+      <w:bookmarkEnd w:id="32"/>
     </w:p>
     <w:p>
       <w:r>
@@ -6960,32 +6755,18 @@
         <w:rPr>
           <w:color w:val="FF0000"/>
         </w:rPr>
-        <w:t xml:space="preserve">SCO (HV1, 2, 3, DV), </w:t>
-      </w:r>
-      <w:proofErr w:type="spellStart"/>
+        <w:t>SCO (HV1, 2, 3, DV), eSCO, ACL</w:t>
+      </w:r>
       <w:r>
         <w:rPr>
           <w:color w:val="FF0000"/>
         </w:rPr>
-        <w:t>eSCO</w:t>
-      </w:r>
-      <w:proofErr w:type="spellEnd"/>
+        <w:t>)</w:t>
+      </w:r>
       <w:r>
         <w:rPr>
           <w:color w:val="FF0000"/>
         </w:rPr>
-        <w:t>, ACL</w:t>
-      </w:r>
-      <w:r>
-        <w:rPr>
-          <w:color w:val="FF0000"/>
-        </w:rPr>
-        <w:t>)</w:t>
-      </w:r>
-      <w:r>
-        <w:rPr>
-          <w:color w:val="FF0000"/>
-        </w:rPr>
         <w:t xml:space="preserve"> are not discussed. Is that beyond the scope of this?</w:t>
       </w:r>
     </w:p>
@@ -6993,11 +6774,11 @@
       <w:pPr>
         <w:pStyle w:val="Heading1"/>
       </w:pPr>
-      <w:bookmarkStart w:id="34" w:name="_Toc505866785"/>
+      <w:bookmarkStart w:id="33" w:name="_Toc505866785"/>
       <w:r>
         <w:t>Security</w:t>
       </w:r>
-      <w:bookmarkEnd w:id="34"/>
+      <w:bookmarkEnd w:id="33"/>
     </w:p>
     <w:p>
       <w:pPr>
@@ -7284,11 +7065,11 @@
       <w:pPr>
         <w:pStyle w:val="Heading2"/>
       </w:pPr>
-      <w:bookmarkStart w:id="35" w:name="_Toc505866786"/>
+      <w:bookmarkStart w:id="34" w:name="_Toc505866786"/>
       <w:r>
         <w:t>Authentication (Link) Key</w:t>
       </w:r>
-      <w:bookmarkEnd w:id="35"/>
+      <w:bookmarkEnd w:id="34"/>
     </w:p>
     <w:p>
       <w:r>
@@ -7504,78 +7285,78 @@
       <w:pPr>
         <w:pStyle w:val="Heading2"/>
       </w:pPr>
-      <w:bookmarkStart w:id="36" w:name="_Toc505866787"/>
+      <w:bookmarkStart w:id="35" w:name="_Toc505866787"/>
       <w:r>
         <w:t>Encryption Key</w:t>
       </w:r>
+      <w:bookmarkEnd w:id="35"/>
+    </w:p>
+    <w:p>
+      <w:r>
+        <w:t xml:space="preserve">The encryption key can be any length from 8 – 128 bits in 8-bit increments (i.e. 1 – 16 bytes). The encryption key </w:t>
+      </w:r>
+      <w:r>
+        <w:t xml:space="preserve">length </w:t>
+      </w:r>
+      <w:r>
+        <w:t>is variable to</w:t>
+      </w:r>
+      <w:r>
+        <w:t>: (1)</w:t>
+      </w:r>
+      <w:r>
+        <w:t xml:space="preserve"> accommodate requirements imposed by various countries with re</w:t>
+      </w:r>
+      <w:r>
+        <w:t xml:space="preserve">spect to export regulations and; (2) </w:t>
+      </w:r>
+      <w:r>
+        <w:t>facilitate future increased security by increasing the key length without requiring a redesign of the encryption algorithms (which may be in hardware).</w:t>
+      </w:r>
+    </w:p>
+    <w:p>
+      <w:r>
+        <w:t xml:space="preserve">Encryption keys are valid for approximately 23.5 hours because a simple XOR attack may be able to crack the key in that amount of time. Encryption keys need to be refreshed before they expire. </w:t>
+      </w:r>
+    </w:p>
+    <w:p>
+      <w:pPr>
+        <w:pStyle w:val="Heading2"/>
+      </w:pPr>
+      <w:bookmarkStart w:id="36" w:name="_Toc505866788"/>
+      <w:r>
+        <w:t>Security Issues</w:t>
+      </w:r>
       <w:bookmarkEnd w:id="36"/>
     </w:p>
     <w:p>
       <w:r>
-        <w:t xml:space="preserve">The encryption key can be any length from 8 – 128 bits in 8-bit increments (i.e. 1 – 16 bytes). The encryption key </w:t>
-      </w:r>
-      <w:r>
-        <w:t xml:space="preserve">length </w:t>
-      </w:r>
-      <w:r>
-        <w:t>is variable to</w:t>
-      </w:r>
-      <w:r>
-        <w:t>: (1)</w:t>
-      </w:r>
-      <w:r>
-        <w:t xml:space="preserve"> accommodate requirements imposed by various countries with re</w:t>
-      </w:r>
-      <w:r>
-        <w:t xml:space="preserve">spect to export regulations and; (2) </w:t>
-      </w:r>
-      <w:r>
-        <w:t>facilitate future increased security by increasing the key length without requiring a redesign of the encryption algorithms (which may be in hardware).</w:t>
-      </w:r>
-    </w:p>
-    <w:p>
-      <w:r>
-        <w:t xml:space="preserve">Encryption keys are valid for approximately 23.5 hours because a simple XOR attack may be able to crack the key in that amount of time. Encryption keys need to be refreshed before they expire. </w:t>
-      </w:r>
-    </w:p>
-    <w:p>
-      <w:pPr>
-        <w:pStyle w:val="Heading2"/>
-      </w:pPr>
-      <w:bookmarkStart w:id="37" w:name="_Toc505866788"/>
-      <w:r>
-        <w:t>Security Issues</w:t>
+        <w:t>The PIN is by far the largest point of weakness in Bluetooth security. For most systems, the PIN is a 4-digit number and is often either 0000 or 1234. Since the PIN is the only “secret” information used to generate the initialization key, it is quite easy to eavesdrop on the initialization procedure by guessing the PIN.</w:t>
+      </w:r>
+    </w:p>
+    <w:p>
+      <w:r>
+        <w:t>However, this weakness only exists during initialization when randomly generated numbers are exchanged to create the other keys (unit key or combination key). So, if the initial bonding is done without someone eavesdropping on the connection, then the connection is secure from that point on since the other keys were created using random numbers that were sent using the initialization key only one time during initialization. If those random numbers were not stolen during initialization, everything is good.</w:t>
+      </w:r>
+    </w:p>
+    <w:p>
+      <w:pPr>
+        <w:pStyle w:val="Heading1"/>
+      </w:pPr>
+      <w:bookmarkStart w:id="37" w:name="_Toc505866789"/>
+      <w:r>
+        <w:t>Bonding</w:t>
+      </w:r>
+      <w:r>
+        <w:t xml:space="preserve"> and Pa</w:t>
+      </w:r>
+      <w:r>
+        <w:t>i</w:t>
+      </w:r>
+      <w:r>
+        <w:t>ring</w:t>
       </w:r>
       <w:bookmarkEnd w:id="37"/>
-    </w:p>
-    <w:p>
-      <w:r>
-        <w:t>The PIN is by far the largest point of weakness in Bluetooth security. For most systems, the PIN is a 4-digit number and is often either 0000 or 1234. Since the PIN is the only “secret” information used to generate the initialization key, it is quite easy to eavesdrop on the initialization procedure by guessing the PIN.</w:t>
-      </w:r>
-    </w:p>
-    <w:p>
-      <w:r>
-        <w:t>However, this weakness only exists during initialization when randomly generated numbers are exchanged to create the other keys (unit key or combination key). So, if the initial bonding is done without someone eavesdropping on the connection, then the connection is secure from that point on since the other keys were created using random numbers that were sent using the initialization key only one time during initialization. If those random numbers were not stolen during initialization, everything is good.</w:t>
-      </w:r>
-    </w:p>
-    <w:p>
-      <w:pPr>
-        <w:pStyle w:val="Heading1"/>
-      </w:pPr>
-      <w:bookmarkStart w:id="38" w:name="_Toc505866789"/>
-      <w:r>
-        <w:t>Bonding</w:t>
-      </w:r>
-      <w:r>
-        <w:t xml:space="preserve"> and Pa</w:t>
-      </w:r>
-      <w:r>
-        <w:t>i</w:t>
-      </w:r>
-      <w:r>
-        <w:t>ring</w:t>
-      </w:r>
-      <w:bookmarkEnd w:id="38"/>
     </w:p>
     <w:p>
       <w:r>
@@ -7644,13 +7425,8 @@
         <w:t>nd Secure Simple Pairing (SSP)</w:t>
       </w:r>
       <w:r>
-        <w:t xml:space="preserve"> which are discussed below. </w:t>
-      </w:r>
-      <w:proofErr w:type="gramStart"/>
-      <w:r>
-        <w:t>The end result</w:t>
-      </w:r>
-      <w:proofErr w:type="gramEnd"/>
+        <w:t xml:space="preserve"> which are discussed below. The end result</w:t>
+      </w:r>
       <w:r>
         <w:t xml:space="preserve"> of bonding is the creation of the</w:t>
       </w:r>
@@ -7674,11 +7450,11 @@
       <w:pPr>
         <w:pStyle w:val="Heading2"/>
       </w:pPr>
-      <w:bookmarkStart w:id="39" w:name="_Toc505866790"/>
+      <w:bookmarkStart w:id="38" w:name="_Toc505866790"/>
       <w:r>
         <w:t>Legacy Pairing</w:t>
       </w:r>
-      <w:bookmarkEnd w:id="39"/>
+      <w:bookmarkEnd w:id="38"/>
     </w:p>
     <w:p>
       <w:r>
@@ -7770,14 +7546,14 @@
       <w:pPr>
         <w:pStyle w:val="Heading2"/>
       </w:pPr>
-      <w:bookmarkStart w:id="40" w:name="_Toc505866791"/>
+      <w:bookmarkStart w:id="39" w:name="_Toc505866791"/>
       <w:r>
         <w:t xml:space="preserve">Secure Simple Pairing </w:t>
       </w:r>
       <w:r>
         <w:t>(SSP)</w:t>
       </w:r>
-      <w:bookmarkEnd w:id="40"/>
+      <w:bookmarkEnd w:id="39"/>
     </w:p>
     <w:p>
       <w:r>
@@ -7793,15 +7569,7 @@
         <w:t>may</w:t>
       </w:r>
       <w:r>
-        <w:t xml:space="preserve"> help protect against Man </w:t>
-      </w:r>
-      <w:proofErr w:type="gramStart"/>
-      <w:r>
-        <w:t>In</w:t>
-      </w:r>
-      <w:proofErr w:type="gramEnd"/>
-      <w:r>
-        <w:t xml:space="preserve"> the Middle </w:t>
+        <w:t xml:space="preserve"> help protect against Man In the Middle </w:t>
       </w:r>
       <w:r>
         <w:t xml:space="preserve">(MIM) </w:t>
@@ -7843,15 +7611,7 @@
         <w:t>Numeric Comparison</w:t>
       </w:r>
       <w:r>
-        <w:t xml:space="preserve">: In this method, a 6-digit number is displayed on both devices being paired. The user compares the numbers, and if they are identical, then the user confirms pairing on one of the devices. This method provides MIM protection </w:t>
-      </w:r>
-      <w:proofErr w:type="gramStart"/>
-      <w:r>
-        <w:t>as long as</w:t>
-      </w:r>
-      <w:proofErr w:type="gramEnd"/>
-      <w:r>
-        <w:t xml:space="preserve"> the user actually verifies that the numbers are identical before confirming pairing.</w:t>
+        <w:t>: In this method, a 6-digit number is displayed on both devices being paired. The user compares the numbers, and if they are identical, then the user confirms pairing on one of the devices. This method provides MIM protection as long as the user actually verifies that the numbers are identical before confirming pairing.</w:t>
       </w:r>
     </w:p>
     <w:p>
@@ -7884,21 +7644,7 @@
         <w:rPr>
           <w:i/>
         </w:rPr>
-        <w:t xml:space="preserve">Out </w:t>
-      </w:r>
-      <w:proofErr w:type="gramStart"/>
-      <w:r>
-        <w:rPr>
-          <w:i/>
-        </w:rPr>
-        <w:t>Of</w:t>
-      </w:r>
-      <w:proofErr w:type="gramEnd"/>
-      <w:r>
-        <w:rPr>
-          <w:i/>
-        </w:rPr>
-        <w:t xml:space="preserve"> Band (OOB)</w:t>
+        <w:t>Out Of Band (OOB)</w:t>
       </w:r>
       <w:r>
         <w:t>: This method uses an external means to exchange information used in the pairing process. For example, near-field communication (NFC) may be used to exchange a Passkey. This method provides MIM protection only if it is present in the OOB mechanism used.</w:t>
@@ -7908,97 +7654,41 @@
       <w:pPr>
         <w:pStyle w:val="Heading1"/>
       </w:pPr>
-      <w:bookmarkStart w:id="41" w:name="_Toc505866792"/>
+      <w:bookmarkStart w:id="40" w:name="_Toc505866792"/>
       <w:r>
         <w:lastRenderedPageBreak/>
         <w:t>Using Bluetooth in WICED Studio</w:t>
       </w:r>
-      <w:bookmarkEnd w:id="41"/>
-    </w:p>
-    <w:p>
-      <w:pPr>
-        <w:rPr>
-          <w:color w:val="FF0000"/>
-        </w:rPr>
-      </w:pPr>
-      <w:r>
-        <w:rPr>
-          <w:color w:val="FF0000"/>
-        </w:rPr>
-        <w:t xml:space="preserve">This whole section probably needs to be in the BLE chapter since that one is </w:t>
-      </w:r>
-      <w:r>
-        <w:rPr>
-          <w:color w:val="FF0000"/>
-        </w:rPr>
-        <w:t xml:space="preserve">taught </w:t>
-      </w:r>
-      <w:r>
-        <w:rPr>
-          <w:color w:val="FF0000"/>
-        </w:rPr>
-        <w:t>first</w:t>
-      </w:r>
-      <w:r>
-        <w:rPr>
-          <w:color w:val="FF0000"/>
-        </w:rPr>
-        <w:t xml:space="preserve"> (at least that is the current plan but maybe we should swap?)</w:t>
-      </w:r>
-      <w:r>
-        <w:rPr>
-          <w:color w:val="FF0000"/>
-        </w:rPr>
-        <w:t xml:space="preserve">. This </w:t>
-      </w:r>
-      <w:r>
-        <w:rPr>
-          <w:color w:val="FF0000"/>
-        </w:rPr>
-        <w:t>section</w:t>
-      </w:r>
-      <w:r>
-        <w:rPr>
-          <w:color w:val="FF0000"/>
-        </w:rPr>
-        <w:t xml:space="preserve"> should just have the Classic BT info</w:t>
-      </w:r>
-      <w:r>
-        <w:rPr>
-          <w:color w:val="FF0000"/>
-        </w:rPr>
-        <w:t xml:space="preserve"> that is different from BLE</w:t>
-      </w:r>
-      <w:r>
-        <w:rPr>
-          <w:color w:val="FF0000"/>
-        </w:rPr>
-        <w:t>. Alternately, the WICED usage could be a separate chapter from the BLE and Classic info chapters.</w:t>
-      </w:r>
-      <w:r>
-        <w:rPr>
-          <w:color w:val="FF0000"/>
-        </w:rPr>
-        <w:t xml:space="preserve"> Need to decide </w:t>
-      </w:r>
-      <w:r>
-        <w:rPr>
-          <w:color w:val="FF0000"/>
-        </w:rPr>
-        <w:t>how we want to organize this</w:t>
-      </w:r>
-      <w:r>
-        <w:rPr>
-          <w:color w:val="FF0000"/>
-        </w:rPr>
-        <w:t>.</w:t>
+      <w:bookmarkEnd w:id="40"/>
+    </w:p>
+    <w:p>
+      <w:r>
+        <w:t xml:space="preserve">Now that you have learned the basics of </w:t>
+      </w:r>
+      <w:r>
+        <w:t>Classic Bluetooth</w:t>
+      </w:r>
+      <w:r>
+        <w:t xml:space="preserve">, let’s look at how to implement </w:t>
+      </w:r>
+      <w:r>
+        <w:t>the</w:t>
+      </w:r>
+      <w:r>
+        <w:t xml:space="preserve"> firmware </w:t>
+      </w:r>
+      <w:r>
+        <w:t>i</w:t>
+      </w:r>
+      <w:r>
+        <w:t>n WICED Studio.</w:t>
       </w:r>
     </w:p>
     <w:p>
       <w:pPr>
         <w:pStyle w:val="Heading2"/>
       </w:pPr>
-      <w:bookmarkStart w:id="42" w:name="_Toc505866793"/>
+      <w:bookmarkStart w:id="41" w:name="_Toc505866793"/>
       <w:r>
         <w:t>Documentation</w:t>
       </w:r>
@@ -8063,7 +7753,20 @@
       <w:r>
         <w:t>Bluetooth Stack Initialization and Callback</w:t>
       </w:r>
-      <w:bookmarkEnd w:id="42"/>
+      <w:bookmarkEnd w:id="41"/>
+    </w:p>
+    <w:p>
+      <w:pPr>
+        <w:rPr>
+          <w:color w:val="FF0000"/>
+        </w:rPr>
+      </w:pPr>
+      <w:r>
+        <w:rPr>
+          <w:color w:val="FF0000"/>
+        </w:rPr>
+        <w:t>This section is the same as the BLE chapter. Repeat, put a reference, or move to a common chapter?</w:t>
+      </w:r>
     </w:p>
     <w:p>
       <w:r>
@@ -8078,7 +7781,6 @@
       <w:r>
         <w:t xml:space="preserve">at </w:t>
       </w:r>
-      <w:proofErr w:type="spellStart"/>
       <w:r>
         <w:rPr>
           <w:i/>
@@ -8089,52 +7791,29 @@
         <w:rPr>
           <w:i/>
         </w:rPr>
-        <w:t>_</w:t>
-      </w:r>
-      <w:proofErr w:type="gramStart"/>
+        <w:t>_start()</w:t>
+      </w:r>
+      <w:r>
+        <w:t xml:space="preserve"> </w:t>
+      </w:r>
+      <w:r>
+        <w:t xml:space="preserve">which does initialization </w:t>
+      </w:r>
+      <w:r>
+        <w:t xml:space="preserve">that is required before starting the Bluetooth stack </w:t>
+      </w:r>
+      <w:r>
+        <w:t xml:space="preserve">and </w:t>
+      </w:r>
+      <w:r>
+        <w:t xml:space="preserve">then starts the stack using </w:t>
+      </w:r>
       <w:r>
         <w:rPr>
           <w:i/>
         </w:rPr>
-        <w:t>start</w:t>
-      </w:r>
-      <w:proofErr w:type="spellEnd"/>
-      <w:r>
-        <w:rPr>
-          <w:i/>
-        </w:rPr>
-        <w:t>(</w:t>
-      </w:r>
-      <w:proofErr w:type="gramEnd"/>
-      <w:r>
-        <w:rPr>
-          <w:i/>
-        </w:rPr>
-        <w:t>)</w:t>
-      </w:r>
-      <w:r>
-        <w:t xml:space="preserve"> </w:t>
-      </w:r>
-      <w:r>
-        <w:t xml:space="preserve">which does initialization </w:t>
-      </w:r>
-      <w:r>
-        <w:t xml:space="preserve">that is required before starting the Bluetooth stack </w:t>
-      </w:r>
-      <w:r>
-        <w:t xml:space="preserve">and </w:t>
-      </w:r>
-      <w:r>
-        <w:t xml:space="preserve">then starts the stack using </w:t>
-      </w:r>
-      <w:proofErr w:type="spellStart"/>
-      <w:r>
-        <w:rPr>
-          <w:i/>
-        </w:rPr>
         <w:t>wiced_bt_stack_init</w:t>
       </w:r>
-      <w:proofErr w:type="spellEnd"/>
       <w:r>
         <w:rPr>
           <w:i/>
@@ -8218,38 +7897,16 @@
       <w:r>
         <w:t xml:space="preserve">The first argument to </w:t>
       </w:r>
-      <w:proofErr w:type="spellStart"/>
       <w:r>
         <w:rPr>
           <w:i/>
         </w:rPr>
-        <w:t>wiced_bt_stack_</w:t>
-      </w:r>
-      <w:proofErr w:type="gramStart"/>
+        <w:t>wiced_bt_stack_init()</w:t>
+      </w:r>
       <w:r>
         <w:rPr>
           <w:i/>
         </w:rPr>
-        <w:t>init</w:t>
-      </w:r>
-      <w:proofErr w:type="spellEnd"/>
-      <w:r>
-        <w:rPr>
-          <w:i/>
-        </w:rPr>
-        <w:t>(</w:t>
-      </w:r>
-      <w:proofErr w:type="gramEnd"/>
-      <w:r>
-        <w:rPr>
-          <w:i/>
-        </w:rPr>
-        <w:t>)</w:t>
-      </w:r>
-      <w:r>
-        <w:rPr>
-          <w:i/>
-        </w:rPr>
         <w:t xml:space="preserve"> </w:t>
       </w:r>
       <w:r>
@@ -8276,15 +7933,7 @@
         <w:keepNext/>
       </w:pPr>
       <w:r>
-        <w:t xml:space="preserve">The list of callback events can be found in </w:t>
-      </w:r>
-      <w:proofErr w:type="spellStart"/>
-      <w:r>
-        <w:t>wiced_bt_dev.h</w:t>
-      </w:r>
-      <w:proofErr w:type="spellEnd"/>
-      <w:r>
-        <w:t xml:space="preserve"> and is shown here:</w:t>
+        <w:t>The list of callback events can be found in wiced_bt_dev.h and is shown here:</w:t>
       </w:r>
     </w:p>
     <w:p>
@@ -8345,33 +7994,11 @@
       <w:r>
         <w:t xml:space="preserve">All applications should have the BTM_ENABLED_EVT event implemented. This event occurs after the </w:t>
       </w:r>
-      <w:proofErr w:type="spellStart"/>
       <w:r>
         <w:rPr>
           <w:i/>
         </w:rPr>
-        <w:t>wiced_bt_stack_</w:t>
-      </w:r>
-      <w:proofErr w:type="gramStart"/>
-      <w:r>
-        <w:rPr>
-          <w:i/>
-        </w:rPr>
-        <w:t>init</w:t>
-      </w:r>
-      <w:proofErr w:type="spellEnd"/>
-      <w:r>
-        <w:rPr>
-          <w:i/>
-        </w:rPr>
-        <w:t>(</w:t>
-      </w:r>
-      <w:proofErr w:type="gramEnd"/>
-      <w:r>
-        <w:rPr>
-          <w:i/>
-        </w:rPr>
-        <w:t>)</w:t>
+        <w:t>wiced_bt_stack_init()</w:t>
       </w:r>
       <w:r>
         <w:t xml:space="preserve"> function completes stack initialization and is the application’s notification that it can continue with initialization that needs to be done after the stack has started and then start normal operation.</w:t>
@@ -8403,15 +8030,7 @@
       </w:pPr>
       <w:r>
         <w:lastRenderedPageBreak/>
-        <w:t xml:space="preserve">In addition to the event itself, the callback function also provides data that goes along with that event (if any). The type of the data provided depends on the event that caused the callback. The list of event data types can be found in </w:t>
-      </w:r>
-      <w:proofErr w:type="spellStart"/>
-      <w:r>
-        <w:t>wiced_bt_dev.h</w:t>
-      </w:r>
-      <w:proofErr w:type="spellEnd"/>
-      <w:r>
-        <w:t xml:space="preserve"> and is shown here:</w:t>
+        <w:t>In addition to the event itself, the callback function also provides data that goes along with that event (if any). The type of the data provided depends on the event that caused the callback. The list of event data types can be found in wiced_bt_dev.h and is shown here:</w:t>
       </w:r>
     </w:p>
     <w:p>
@@ -8476,70 +8095,85 @@
       <w:r>
         <w:t xml:space="preserve">The second argument to </w:t>
       </w:r>
-      <w:proofErr w:type="spellStart"/>
       <w:r>
         <w:rPr>
           <w:i/>
         </w:rPr>
-        <w:t>wiced_bt_stack_</w:t>
-      </w:r>
-      <w:proofErr w:type="gramStart"/>
+        <w:t>wiced_bt_stack_init()</w:t>
+      </w:r>
       <w:r>
         <w:rPr>
           <w:i/>
         </w:rPr>
-        <w:t>init</w:t>
-      </w:r>
-      <w:proofErr w:type="spellEnd"/>
+        <w:t xml:space="preserve"> </w:t>
+      </w:r>
+      <w:r>
+        <w:t xml:space="preserve">is a pointer to configuration settings for the Bluetooth stack. The configuration is usually kept in a separate source file called </w:t>
+      </w:r>
       <w:r>
         <w:rPr>
           <w:i/>
         </w:rPr>
-        <w:t>(</w:t>
-      </w:r>
-      <w:proofErr w:type="gramEnd"/>
+        <w:t>wiced_bt_cfg.c</w:t>
+      </w:r>
+      <w:r>
+        <w:t xml:space="preserve">. This file is specified in the application’s makefile. This file can (and should) be created by copying an existing file from another project or by using the </w:t>
+      </w:r>
       <w:r>
         <w:rPr>
           <w:i/>
         </w:rPr>
-        <w:t>)</w:t>
+        <w:t>WICED Bluetooth Designer</w:t>
+      </w:r>
+      <w:r>
+        <w:t xml:space="preserve"> (more on that later).</w:t>
+      </w:r>
+    </w:p>
+    <w:p>
+      <w:pPr>
+        <w:rPr>
+          <w:color w:val="FF0000"/>
+        </w:rPr>
+      </w:pPr>
+      <w:r>
+        <w:rPr>
+          <w:color w:val="FF0000"/>
+        </w:rPr>
+        <w:t>Add details on the stack configuration here? How much detail?</w:t>
+      </w:r>
+    </w:p>
+    <w:p>
+      <w:pPr>
+        <w:pStyle w:val="Heading3"/>
+      </w:pPr>
+      <w:r>
+        <w:t>Buffer Pool Settings</w:t>
+      </w:r>
+    </w:p>
+    <w:p>
+      <w:r>
+        <w:t xml:space="preserve">The third and final argument to </w:t>
       </w:r>
       <w:r>
         <w:rPr>
           <w:i/>
         </w:rPr>
-        <w:t xml:space="preserve"> </w:t>
-      </w:r>
-      <w:r>
-        <w:t xml:space="preserve">is a pointer to configuration settings for the Bluetooth stack. The configuration is usually kept in a separate source file called </w:t>
-      </w:r>
-      <w:proofErr w:type="spellStart"/>
+        <w:t>wiced_bt_stack_init()</w:t>
+      </w:r>
+      <w:r>
+        <w:t xml:space="preserve"> is an array of configuration settings for the buffer pools.</w:t>
+      </w:r>
+      <w:r>
+        <w:t xml:space="preserve"> Like the stack configuration, this is also usually specified in the wiced_bt_cfg.c file and will be created the same way (i.e. copying from another project or using </w:t>
+      </w:r>
       <w:r>
         <w:rPr>
           <w:i/>
         </w:rPr>
-        <w:t>wiced_bt_cfg.c</w:t>
-      </w:r>
-      <w:proofErr w:type="spellEnd"/>
-      <w:r>
-        <w:t xml:space="preserve">. This file is specified in the application’s </w:t>
-      </w:r>
-      <w:proofErr w:type="spellStart"/>
-      <w:r>
-        <w:t>makefile</w:t>
-      </w:r>
-      <w:proofErr w:type="spellEnd"/>
-      <w:r>
-        <w:t xml:space="preserve">. This file can (and should) be created by copying an existing file from another project or by using the </w:t>
-      </w:r>
-      <w:r>
-        <w:rPr>
-          <w:i/>
-        </w:rPr>
         <w:t>WICED Bluetooth Designer</w:t>
       </w:r>
       <w:r>
-        <w:t xml:space="preserve"> (more on that later).</w:t>
+        <w:t>).</w:t>
       </w:r>
     </w:p>
     <w:p>
@@ -8552,83 +8186,6 @@
         <w:rPr>
           <w:color w:val="FF0000"/>
         </w:rPr>
-        <w:t>Add details on the stack configuration here? How much detail?</w:t>
-      </w:r>
-    </w:p>
-    <w:p>
-      <w:pPr>
-        <w:pStyle w:val="Heading3"/>
-      </w:pPr>
-      <w:r>
-        <w:t>Buffer Pool Settings</w:t>
-      </w:r>
-    </w:p>
-    <w:p>
-      <w:r>
-        <w:t xml:space="preserve">The third and final argument to </w:t>
-      </w:r>
-      <w:proofErr w:type="spellStart"/>
-      <w:r>
-        <w:rPr>
-          <w:i/>
-        </w:rPr>
-        <w:t>wiced_bt_stack_</w:t>
-      </w:r>
-      <w:proofErr w:type="gramStart"/>
-      <w:r>
-        <w:rPr>
-          <w:i/>
-        </w:rPr>
-        <w:t>init</w:t>
-      </w:r>
-      <w:proofErr w:type="spellEnd"/>
-      <w:r>
-        <w:rPr>
-          <w:i/>
-        </w:rPr>
-        <w:t>(</w:t>
-      </w:r>
-      <w:proofErr w:type="gramEnd"/>
-      <w:r>
-        <w:rPr>
-          <w:i/>
-        </w:rPr>
-        <w:t>)</w:t>
-      </w:r>
-      <w:r>
-        <w:t xml:space="preserve"> is an array of configuration settings for the buffer pools.</w:t>
-      </w:r>
-      <w:r>
-        <w:t xml:space="preserve"> Like the stack configuration, this is also usually specified in the </w:t>
-      </w:r>
-      <w:proofErr w:type="spellStart"/>
-      <w:r>
-        <w:t>wiced_bt_cfg.c</w:t>
-      </w:r>
-      <w:proofErr w:type="spellEnd"/>
-      <w:r>
-        <w:t xml:space="preserve"> file and will be created the same way (i.e. copying from another project or using </w:t>
-      </w:r>
-      <w:r>
-        <w:rPr>
-          <w:i/>
-        </w:rPr>
-        <w:t>WICED Bluetooth Designer</w:t>
-      </w:r>
-      <w:r>
-        <w:t>).</w:t>
-      </w:r>
-    </w:p>
-    <w:p>
-      <w:pPr>
-        <w:rPr>
-          <w:color w:val="FF0000"/>
-        </w:rPr>
-      </w:pPr>
-      <w:r>
-        <w:rPr>
-          <w:color w:val="FF0000"/>
-        </w:rPr>
         <w:t>Should have more detailed explanation of the buffer pools?</w:t>
       </w:r>
     </w:p>
@@ -8636,12 +8193,12 @@
       <w:pPr>
         <w:pStyle w:val="Heading2"/>
       </w:pPr>
-      <w:bookmarkStart w:id="43" w:name="_Toc505866794"/>
+      <w:bookmarkStart w:id="42" w:name="_Toc505866794"/>
       <w:r>
         <w:lastRenderedPageBreak/>
         <w:t>Example Applications</w:t>
       </w:r>
-      <w:bookmarkEnd w:id="43"/>
+      <w:bookmarkEnd w:id="42"/>
     </w:p>
     <w:p>
       <w:r>
@@ -8810,11 +8367,9 @@
             <w:tcW w:w="2210" w:type="dxa"/>
           </w:tcPr>
           <w:p>
-            <w:proofErr w:type="spellStart"/>
             <w:r>
               <w:t>snip.bt.spp</w:t>
             </w:r>
-            <w:proofErr w:type="spellEnd"/>
           </w:p>
         </w:tc>
         <w:tc>
@@ -8842,11 +8397,9 @@
             <w:tcW w:w="2210" w:type="dxa"/>
           </w:tcPr>
           <w:p>
-            <w:proofErr w:type="spellStart"/>
             <w:r>
               <w:t>demo.hci_pbap_client</w:t>
             </w:r>
-            <w:proofErr w:type="spellEnd"/>
           </w:p>
         </w:tc>
         <w:tc>
@@ -8874,11 +8427,9 @@
             <w:tcW w:w="2210" w:type="dxa"/>
           </w:tcPr>
           <w:p>
-            <w:proofErr w:type="spellStart"/>
             <w:r>
               <w:t>demo.bt_keyboard</w:t>
             </w:r>
-            <w:proofErr w:type="spellEnd"/>
           </w:p>
         </w:tc>
         <w:tc>
@@ -8906,11 +8457,9 @@
             <w:tcW w:w="2210" w:type="dxa"/>
           </w:tcPr>
           <w:p>
-            <w:proofErr w:type="spellStart"/>
             <w:r>
               <w:t>demo.hid_device</w:t>
             </w:r>
-            <w:proofErr w:type="spellEnd"/>
           </w:p>
         </w:tc>
         <w:tc>
@@ -8938,11 +8487,9 @@
             <w:tcW w:w="2210" w:type="dxa"/>
           </w:tcPr>
           <w:p>
-            <w:proofErr w:type="spellStart"/>
             <w:r>
               <w:t>demo.hid_host</w:t>
             </w:r>
-            <w:proofErr w:type="spellEnd"/>
           </w:p>
         </w:tc>
         <w:tc>
@@ -8970,13 +8517,9 @@
             <w:tcW w:w="2210" w:type="dxa"/>
           </w:tcPr>
           <w:p>
-            <w:proofErr w:type="spellStart"/>
-            <w:proofErr w:type="gramStart"/>
             <w:r>
               <w:t>demo.watch</w:t>
             </w:r>
-            <w:proofErr w:type="spellEnd"/>
-            <w:proofErr w:type="gramEnd"/>
           </w:p>
         </w:tc>
         <w:tc>
@@ -9017,295 +8560,615 @@
       </w:r>
     </w:p>
     <w:p>
-      <w:r>
+      <w:pPr>
         <w:rPr>
           <w:color w:val="FF0000"/>
         </w:rPr>
-        <w:t xml:space="preserve">I </w:t>
-      </w:r>
+      </w:pPr>
       <w:r>
         <w:rPr>
           <w:color w:val="FF0000"/>
         </w:rPr>
-        <w:t>need to try this out and understand exactly what this means.</w:t>
-      </w:r>
-    </w:p>
-    <w:p>
-      <w:pPr>
+        <w:t>Many apps that are in the 20706 SDK are not in the 20719 SDK (like demo.audio.headset, demo.audio.hci_audio_remote_control, demo.audio.hci_handsfree). Are there supposed to be equi</w:t>
+      </w:r>
+      <w:r>
         <w:rPr>
           <w:color w:val="FF0000"/>
         </w:rPr>
-      </w:pPr>
+        <w:t>v</w:t>
+      </w:r>
       <w:r>
         <w:rPr>
           <w:color w:val="FF0000"/>
         </w:rPr>
-        <w:t xml:space="preserve">Many apps that are in the 20706 SDK are not in the 20719 SDK (like </w:t>
-      </w:r>
-      <w:proofErr w:type="spellStart"/>
-      <w:proofErr w:type="gramStart"/>
+        <w:t>alent apps (i.e. with</w:t>
+      </w:r>
       <w:r>
         <w:rPr>
           <w:color w:val="FF0000"/>
         </w:rPr>
-        <w:t>demo.audio</w:t>
-      </w:r>
-      <w:proofErr w:type="gramEnd"/>
-      <w:r>
+        <w:t xml:space="preserve"> those profiles) for the 20719?</w:t>
+      </w:r>
+    </w:p>
+    <w:p>
+      <w:pPr>
         <w:rPr>
           <w:color w:val="FF0000"/>
         </w:rPr>
-        <w:t>.headset</w:t>
-      </w:r>
-      <w:proofErr w:type="spellEnd"/>
+      </w:pPr>
       <w:r>
         <w:rPr>
           <w:color w:val="FF0000"/>
         </w:rPr>
+        <w:t>There are some apps listed in the demo README.txt that are not there such as headset, headset_pro, and btspeaker_pro. Will these be in the production release?</w:t>
+      </w:r>
+    </w:p>
+    <w:p>
+      <w:pPr>
+        <w:rPr>
+          <w:color w:val="FF0000"/>
+        </w:rPr>
+      </w:pPr>
+      <w:r>
+        <w:rPr>
+          <w:color w:val="FF0000"/>
+        </w:rPr>
+        <w:t>TBD:</w:t>
+      </w:r>
+      <w:r>
+        <w:rPr>
+          <w:color w:val="FF0000"/>
+        </w:rPr>
+        <w:t xml:space="preserve"> Add details on each application</w:t>
+      </w:r>
+      <w:r>
+        <w:rPr>
+          <w:color w:val="FF0000"/>
+        </w:rPr>
+        <w:t xml:space="preserve"> from the table above.</w:t>
+      </w:r>
+    </w:p>
+    <w:p>
+      <w:pPr>
+        <w:pStyle w:val="Heading2"/>
+      </w:pPr>
+      <w:bookmarkStart w:id="43" w:name="_Toc505866795"/>
+      <w:r>
+        <w:t>WICED Bluetooth Designer</w:t>
+      </w:r>
+      <w:bookmarkEnd w:id="43"/>
+      <w:r>
+        <w:t xml:space="preserve"> </w:t>
+      </w:r>
+    </w:p>
+    <w:p>
+      <w:pPr>
+        <w:rPr>
+          <w:color w:val="FF0000"/>
+        </w:rPr>
+      </w:pPr>
+      <w:r>
+        <w:rPr>
+          <w:color w:val="FF0000"/>
+        </w:rPr>
+        <w:t xml:space="preserve">GJL: </w:t>
+      </w:r>
+      <w:r>
+        <w:rPr>
+          <w:color w:val="FF0000"/>
+        </w:rPr>
+        <w:t>There is a lot of overlap with the BLE section, especially in the first 2 pages. Do we want to repeat that information?</w:t>
+      </w:r>
+    </w:p>
+    <w:p>
+      <w:r>
+        <w:t>WICED Bluetooth Designer is a utility that help</w:t>
+      </w:r>
+      <w:r>
+        <w:t>s</w:t>
+      </w:r>
+      <w:r>
+        <w:t xml:space="preserve"> set up a new Bluetooth application for Classic, BLE, or </w:t>
+      </w:r>
+      <w:r>
+        <w:t xml:space="preserve">a combination of </w:t>
+      </w:r>
+      <w:r>
+        <w:t xml:space="preserve">both. It creates </w:t>
+      </w:r>
+      <w:r>
+        <w:t>C source files including a top-level file, a wiced_bt_cfg.c file, a makefile and a Make Target for the application. The top-level source file will contain initialization code, the Bluetooth callback function, and other necessary functionality based on the options chosen in the tool. Other C and header files may be created depending on the options. For example, it will create C and header files for the GATT database if the project has one.</w:t>
+      </w:r>
+    </w:p>
+    <w:p>
+      <w:r>
+        <w:t>A .wic file is created which contains the WICED Bluetooth Designer configuration. Open that file if you want to re-run the tool again but keep in mind that previous files will be over-written (after a backup copy is made) when you re-generate the code.</w:t>
+      </w:r>
+    </w:p>
+    <w:p>
+      <w:r>
+        <w:lastRenderedPageBreak/>
+        <w:t>To run the tool, go to “</w:t>
+      </w:r>
+      <w:r>
+        <w:rPr>
+          <w:i/>
+        </w:rPr>
+        <w:t>File -&gt; New -&gt; WICED Bluetooth Designer</w:t>
+      </w:r>
+      <w:r>
+        <w:t>”. The first window to appear will look like this:</w:t>
+      </w:r>
+    </w:p>
+    <w:p>
+      <w:pPr>
+        <w:jc w:val="center"/>
+      </w:pPr>
+      <w:r>
+        <w:rPr>
+          <w:noProof/>
+        </w:rPr>
+        <w:drawing>
+          <wp:inline distT="0" distB="0" distL="0" distR="0" wp14:anchorId="67E9E1F9" wp14:editId="128EEAF8">
+            <wp:extent cx="2441448" cy="1271016"/>
+            <wp:effectExtent l="0" t="0" r="0" b="5715"/>
+            <wp:docPr id="9" name="Picture 9"/>
+            <wp:cNvGraphicFramePr>
+              <a:graphicFrameLocks xmlns:a="http://schemas.openxmlformats.org/drawingml/2006/main" noChangeAspect="1"/>
+            </wp:cNvGraphicFramePr>
+            <a:graphic xmlns:a="http://schemas.openxmlformats.org/drawingml/2006/main">
+              <a:graphicData uri="http://schemas.openxmlformats.org/drawingml/2006/picture">
+                <pic:pic xmlns:pic="http://schemas.openxmlformats.org/drawingml/2006/picture">
+                  <pic:nvPicPr>
+                    <pic:cNvPr id="1" name=""/>
+                    <pic:cNvPicPr/>
+                  </pic:nvPicPr>
+                  <pic:blipFill>
+                    <a:blip r:embed="rId37"/>
+                    <a:stretch>
+                      <a:fillRect/>
+                    </a:stretch>
+                  </pic:blipFill>
+                  <pic:spPr>
+                    <a:xfrm>
+                      <a:off x="0" y="0"/>
+                      <a:ext cx="2441448" cy="1271016"/>
+                    </a:xfrm>
+                    <a:prstGeom prst="rect">
+                      <a:avLst/>
+                    </a:prstGeom>
+                  </pic:spPr>
+                </pic:pic>
+              </a:graphicData>
+            </a:graphic>
+          </wp:inline>
+        </w:drawing>
+      </w:r>
+    </w:p>
+    <w:p>
+      <w:r>
+        <w:t xml:space="preserve">Enter a </w:t>
+      </w:r>
+      <w:r>
+        <w:rPr>
+          <w:i/>
+        </w:rPr>
+        <w:t>Device name</w:t>
+      </w:r>
+      <w:r>
+        <w:t xml:space="preserve"> and click “Finish”. The name entered will be used for the name of the project as well as the name of the Bluetooth device. Either or both names can be changed later, but they both use this name to start out.</w:t>
+      </w:r>
+    </w:p>
+    <w:p>
+      <w:pPr>
+        <w:jc w:val="center"/>
+      </w:pPr>
+      <w:r>
+        <w:rPr>
+          <w:noProof/>
+        </w:rPr>
+        <w:drawing>
+          <wp:inline distT="0" distB="0" distL="0" distR="0" wp14:anchorId="4637EC46" wp14:editId="4275BF07">
+            <wp:extent cx="2432304" cy="1143000"/>
+            <wp:effectExtent l="0" t="0" r="6350" b="0"/>
+            <wp:docPr id="7" name="Picture 7"/>
+            <wp:cNvGraphicFramePr>
+              <a:graphicFrameLocks xmlns:a="http://schemas.openxmlformats.org/drawingml/2006/main" noChangeAspect="1"/>
+            </wp:cNvGraphicFramePr>
+            <a:graphic xmlns:a="http://schemas.openxmlformats.org/drawingml/2006/main">
+              <a:graphicData uri="http://schemas.openxmlformats.org/drawingml/2006/picture">
+                <pic:pic xmlns:pic="http://schemas.openxmlformats.org/drawingml/2006/picture">
+                  <pic:nvPicPr>
+                    <pic:cNvPr id="1" name=""/>
+                    <pic:cNvPicPr/>
+                  </pic:nvPicPr>
+                  <pic:blipFill>
+                    <a:blip r:embed="rId38"/>
+                    <a:stretch>
+                      <a:fillRect/>
+                    </a:stretch>
+                  </pic:blipFill>
+                  <pic:spPr>
+                    <a:xfrm>
+                      <a:off x="0" y="0"/>
+                      <a:ext cx="2432304" cy="1143000"/>
+                    </a:xfrm>
+                    <a:prstGeom prst="rect">
+                      <a:avLst/>
+                    </a:prstGeom>
+                  </pic:spPr>
+                </pic:pic>
+              </a:graphicData>
+            </a:graphic>
+          </wp:inline>
+        </w:drawing>
+      </w:r>
+    </w:p>
+    <w:p>
+      <w:r>
+        <w:t xml:space="preserve">A folder with the name of the project is created under the </w:t>
+      </w:r>
+      <w:r>
+        <w:rPr>
+          <w:i/>
+        </w:rPr>
+        <w:t>apps</w:t>
+      </w:r>
+      <w:r>
+        <w:t xml:space="preserve"> folder containing the .wic file and a Make Target for the project is created.</w:t>
+      </w:r>
+      <w:r>
+        <w:t xml:space="preserve"> </w:t>
+      </w:r>
+      <w:bookmarkStart w:id="44" w:name="_Hlk508716899"/>
+      <w:r>
+        <w:t>You will have to update the platform name in the Make Target if you are using a different platform such as a base board and shield combination.</w:t>
+      </w:r>
+      <w:r>
+        <w:t xml:space="preserve"> </w:t>
+      </w:r>
+      <w:bookmarkEnd w:id="44"/>
+      <w:r>
+        <w:t xml:space="preserve">The project can be moved once the tool has generated the code. For example, it could be moved down two levels to a folder called </w:t>
+      </w:r>
+      <w:r>
+        <w:rPr>
+          <w:i/>
+        </w:rPr>
+        <w:t>wbt101\c04</w:t>
+      </w:r>
+      <w:r>
+        <w:t>. If you move the project, remember to edit the make tar</w:t>
+      </w:r>
+      <w:r>
+        <w:t>get to reflect the new location.</w:t>
+      </w:r>
+    </w:p>
+    <w:p>
+      <w:pPr>
+        <w:jc w:val="center"/>
+      </w:pPr>
+      <w:r>
+        <w:rPr>
+          <w:noProof/>
+        </w:rPr>
+        <w:drawing>
+          <wp:inline distT="0" distB="0" distL="0" distR="0" wp14:anchorId="702F499E" wp14:editId="27B329DD">
+            <wp:extent cx="1594714" cy="1850656"/>
+            <wp:effectExtent l="0" t="0" r="5715" b="0"/>
+            <wp:docPr id="8" name="Picture 8"/>
+            <wp:cNvGraphicFramePr>
+              <a:graphicFrameLocks xmlns:a="http://schemas.openxmlformats.org/drawingml/2006/main" noChangeAspect="1"/>
+            </wp:cNvGraphicFramePr>
+            <a:graphic xmlns:a="http://schemas.openxmlformats.org/drawingml/2006/main">
+              <a:graphicData uri="http://schemas.openxmlformats.org/drawingml/2006/picture">
+                <pic:pic xmlns:pic="http://schemas.openxmlformats.org/drawingml/2006/picture">
+                  <pic:nvPicPr>
+                    <pic:cNvPr id="1" name=""/>
+                    <pic:cNvPicPr/>
+                  </pic:nvPicPr>
+                  <pic:blipFill>
+                    <a:blip r:embed="rId39"/>
+                    <a:stretch>
+                      <a:fillRect/>
+                    </a:stretch>
+                  </pic:blipFill>
+                  <pic:spPr>
+                    <a:xfrm>
+                      <a:off x="0" y="0"/>
+                      <a:ext cx="1604001" cy="1861434"/>
+                    </a:xfrm>
+                    <a:prstGeom prst="rect">
+                      <a:avLst/>
+                    </a:prstGeom>
+                  </pic:spPr>
+                </pic:pic>
+              </a:graphicData>
+            </a:graphic>
+          </wp:inline>
+        </w:drawing>
+      </w:r>
+      <w:r>
+        <w:t xml:space="preserve">                                 </w:t>
+      </w:r>
+      <w:r>
+        <w:rPr>
+          <w:noProof/>
+        </w:rPr>
+        <w:drawing>
+          <wp:inline distT="0" distB="0" distL="0" distR="0" wp14:anchorId="4760441C" wp14:editId="4B2A5103">
+            <wp:extent cx="2011330" cy="1838046"/>
+            <wp:effectExtent l="0" t="0" r="8255" b="0"/>
+            <wp:docPr id="10" name="Picture 10"/>
+            <wp:cNvGraphicFramePr>
+              <a:graphicFrameLocks xmlns:a="http://schemas.openxmlformats.org/drawingml/2006/main" noChangeAspect="1"/>
+            </wp:cNvGraphicFramePr>
+            <a:graphic xmlns:a="http://schemas.openxmlformats.org/drawingml/2006/main">
+              <a:graphicData uri="http://schemas.openxmlformats.org/drawingml/2006/picture">
+                <pic:pic xmlns:pic="http://schemas.openxmlformats.org/drawingml/2006/picture">
+                  <pic:nvPicPr>
+                    <pic:cNvPr id="1" name=""/>
+                    <pic:cNvPicPr/>
+                  </pic:nvPicPr>
+                  <pic:blipFill>
+                    <a:blip r:embed="rId40"/>
+                    <a:stretch>
+                      <a:fillRect/>
+                    </a:stretch>
+                  </pic:blipFill>
+                  <pic:spPr>
+                    <a:xfrm>
+                      <a:off x="0" y="0"/>
+                      <a:ext cx="2025599" cy="1851086"/>
+                    </a:xfrm>
+                    <a:prstGeom prst="rect">
+                      <a:avLst/>
+                    </a:prstGeom>
+                  </pic:spPr>
+                </pic:pic>
+              </a:graphicData>
+            </a:graphic>
+          </wp:inline>
+        </w:drawing>
+      </w:r>
+    </w:p>
+    <w:p>
+      <w:pPr>
+        <w:keepNext/>
+      </w:pPr>
+      <w:r>
+        <w:lastRenderedPageBreak/>
+        <w:t>The center panel will show the .wic file as a configuration window with tabs along the bottom as shown here:</w:t>
+      </w:r>
+    </w:p>
+    <w:p>
+      <w:pPr>
+        <w:jc w:val="center"/>
+        <w:rPr>
+          <w:color w:val="FF0000"/>
+        </w:rPr>
+      </w:pPr>
+      <w:r>
+        <w:rPr>
+          <w:noProof/>
+        </w:rPr>
+        <w:drawing>
+          <wp:inline distT="0" distB="0" distL="0" distR="0" wp14:anchorId="07967CA7" wp14:editId="0EC5EF3F">
+            <wp:extent cx="4034430" cy="2612466"/>
+            <wp:effectExtent l="0" t="0" r="4445" b="0"/>
+            <wp:docPr id="5" name="Picture 5"/>
+            <wp:cNvGraphicFramePr>
+              <a:graphicFrameLocks xmlns:a="http://schemas.openxmlformats.org/drawingml/2006/main" noChangeAspect="1"/>
+            </wp:cNvGraphicFramePr>
+            <a:graphic xmlns:a="http://schemas.openxmlformats.org/drawingml/2006/main">
+              <a:graphicData uri="http://schemas.openxmlformats.org/drawingml/2006/picture">
+                <pic:pic xmlns:pic="http://schemas.openxmlformats.org/drawingml/2006/picture">
+                  <pic:nvPicPr>
+                    <pic:cNvPr id="1" name=""/>
+                    <pic:cNvPicPr/>
+                  </pic:nvPicPr>
+                  <pic:blipFill>
+                    <a:blip r:embed="rId41"/>
+                    <a:stretch>
+                      <a:fillRect/>
+                    </a:stretch>
+                  </pic:blipFill>
+                  <pic:spPr>
+                    <a:xfrm>
+                      <a:off x="0" y="0"/>
+                      <a:ext cx="4035512" cy="2613167"/>
+                    </a:xfrm>
+                    <a:prstGeom prst="rect">
+                      <a:avLst/>
+                    </a:prstGeom>
+                  </pic:spPr>
+                </pic:pic>
+              </a:graphicData>
+            </a:graphic>
+          </wp:inline>
+        </w:drawing>
+      </w:r>
+    </w:p>
+    <w:p>
+      <w:pPr>
+        <w:tabs>
+          <w:tab w:val="left" w:pos="1498"/>
+        </w:tabs>
+      </w:pPr>
+      <w:r>
+        <w:t>For a Classic Bluetooth project, s</w:t>
+      </w:r>
+      <w:r>
+        <w:t xml:space="preserve">elect the Bluetooth Mode to be Single Mode BR/EDR as shown </w:t>
+      </w:r>
+      <w:r>
+        <w:t>above</w:t>
+      </w:r>
+      <w:r>
+        <w:t>. The GATT Dat</w:t>
+      </w:r>
+      <w:r>
+        <w:t>a</w:t>
+      </w:r>
+      <w:r>
+        <w:t>base will automatically be set to Disabled and the Service Discovery tab will be enabled.</w:t>
+      </w:r>
+    </w:p>
+    <w:p>
+      <w:pPr>
+        <w:tabs>
+          <w:tab w:val="left" w:pos="1498"/>
+        </w:tabs>
+        <w:rPr>
+          <w:color w:val="FF0000"/>
+        </w:rPr>
+      </w:pPr>
+      <w:r>
+        <w:t xml:space="preserve">In the </w:t>
+      </w:r>
+      <w:r>
+        <w:rPr>
+          <w:i/>
+        </w:rPr>
+        <w:t>Service Discovery</w:t>
+      </w:r>
+      <w:r>
+        <w:t xml:space="preserve"> tab</w:t>
+      </w:r>
+      <w:r>
+        <w:t>,</w:t>
+      </w:r>
+      <w:r>
+        <w:t xml:space="preserve"> you can add one or more services such as </w:t>
+      </w:r>
+      <w:r>
+        <w:rPr>
+          <w:i/>
+        </w:rPr>
+        <w:t>Serial Port</w:t>
+      </w:r>
+      <w:r>
         <w:t xml:space="preserve">, </w:t>
       </w:r>
-      <w:proofErr w:type="spellStart"/>
+      <w:r>
+        <w:rPr>
+          <w:i/>
+        </w:rPr>
+        <w:t>Human Interface Device</w:t>
+      </w:r>
+      <w:r>
+        <w:t xml:space="preserve">, etc. </w:t>
+      </w:r>
+      <w:r>
+        <w:t xml:space="preserve">Once you click the “+” sign to add a service, </w:t>
+      </w:r>
+      <w:r>
+        <w:t xml:space="preserve">you can configure the service, add </w:t>
+      </w:r>
+      <w:r>
+        <w:rPr>
+          <w:i/>
+        </w:rPr>
+        <w:t>Service Attributes</w:t>
+      </w:r>
+      <w:r>
+        <w:t xml:space="preserve">, and configure the attributes. </w:t>
+      </w:r>
       <w:r>
         <w:rPr>
           <w:color w:val="FF0000"/>
         </w:rPr>
-        <w:t>demo.audio.hci_audio_remote_control</w:t>
-      </w:r>
-      <w:proofErr w:type="spellEnd"/>
+        <w:t xml:space="preserve">GJL: </w:t>
+      </w:r>
+      <w:bookmarkStart w:id="45" w:name="_GoBack"/>
+      <w:bookmarkEnd w:id="45"/>
       <w:r>
         <w:rPr>
           <w:color w:val="FF0000"/>
         </w:rPr>
-        <w:t xml:space="preserve">, </w:t>
-      </w:r>
-      <w:proofErr w:type="spellStart"/>
-      <w:r>
-        <w:rPr>
-          <w:color w:val="FF0000"/>
-        </w:rPr>
-        <w:t>demo.audio.hci_handsfree</w:t>
-      </w:r>
-      <w:proofErr w:type="spellEnd"/>
-      <w:r>
-        <w:rPr>
-          <w:color w:val="FF0000"/>
-        </w:rPr>
-        <w:t>). Are there supposed to be equi</w:t>
-      </w:r>
-      <w:r>
-        <w:rPr>
-          <w:color w:val="FF0000"/>
-        </w:rPr>
-        <w:t>v</w:t>
-      </w:r>
-      <w:r>
-        <w:rPr>
-          <w:color w:val="FF0000"/>
-        </w:rPr>
-        <w:t>alent apps (i.e. with</w:t>
-      </w:r>
-      <w:r>
-        <w:rPr>
-          <w:color w:val="FF0000"/>
-        </w:rPr>
-        <w:t xml:space="preserve"> those profiles) for the 20719?</w:t>
-      </w:r>
-    </w:p>
-    <w:p>
-      <w:pPr>
-        <w:rPr>
-          <w:color w:val="FF0000"/>
-        </w:rPr>
-      </w:pPr>
-      <w:r>
-        <w:rPr>
-          <w:color w:val="FF0000"/>
-        </w:rPr>
-        <w:t xml:space="preserve">There are some apps listed in the demo README.txt that are not there such as headset, </w:t>
-      </w:r>
-      <w:proofErr w:type="spellStart"/>
-      <w:r>
-        <w:rPr>
-          <w:color w:val="FF0000"/>
-        </w:rPr>
-        <w:t>headset_pro</w:t>
-      </w:r>
-      <w:proofErr w:type="spellEnd"/>
-      <w:r>
-        <w:rPr>
-          <w:color w:val="FF0000"/>
-        </w:rPr>
-        <w:t xml:space="preserve">, and </w:t>
-      </w:r>
-      <w:proofErr w:type="spellStart"/>
-      <w:r>
-        <w:rPr>
-          <w:color w:val="FF0000"/>
-        </w:rPr>
-        <w:t>btspeaker_pro</w:t>
-      </w:r>
-      <w:proofErr w:type="spellEnd"/>
-      <w:r>
-        <w:rPr>
-          <w:color w:val="FF0000"/>
-        </w:rPr>
-        <w:t>. Will these be in the production release?</w:t>
-      </w:r>
-    </w:p>
-    <w:p>
-      <w:pPr>
-        <w:rPr>
-          <w:color w:val="FF0000"/>
-        </w:rPr>
-      </w:pPr>
-      <w:r>
-        <w:rPr>
-          <w:color w:val="FF0000"/>
-        </w:rPr>
-        <w:t>TBD:</w:t>
-      </w:r>
-      <w:r>
-        <w:rPr>
-          <w:color w:val="FF0000"/>
-        </w:rPr>
-        <w:t xml:space="preserve"> Add details on each application</w:t>
-      </w:r>
-      <w:r>
-        <w:rPr>
-          <w:color w:val="FF0000"/>
-        </w:rPr>
-        <w:t xml:space="preserve"> from the table above.</w:t>
-      </w:r>
-    </w:p>
-    <w:p>
-      <w:pPr>
-        <w:pStyle w:val="Heading2"/>
-      </w:pPr>
-      <w:bookmarkStart w:id="44" w:name="_Toc505866795"/>
-      <w:r>
-        <w:t>WICED Bluetooth Designer</w:t>
-      </w:r>
-      <w:bookmarkEnd w:id="44"/>
-      <w:r>
-        <w:t xml:space="preserve"> </w:t>
-      </w:r>
-    </w:p>
-    <w:p>
-      <w:r>
-        <w:t>WICED Bluetooth Designer is a utility that help</w:t>
-      </w:r>
-      <w:r>
-        <w:t>s</w:t>
-      </w:r>
-      <w:r>
-        <w:t xml:space="preserve"> set up a new Bluetooth application for Classic, BLE, or </w:t>
-      </w:r>
-      <w:r>
-        <w:t xml:space="preserve">a combination of </w:t>
-      </w:r>
-      <w:r>
-        <w:t xml:space="preserve">both. It creates </w:t>
-      </w:r>
-      <w:r>
-        <w:t xml:space="preserve">C source files including </w:t>
-      </w:r>
-      <w:r>
-        <w:t>a top-level file, a</w:t>
-      </w:r>
-      <w:r>
-        <w:t xml:space="preserve"> </w:t>
-      </w:r>
-      <w:proofErr w:type="spellStart"/>
-      <w:r>
-        <w:t>wiced_bt_cfg.c</w:t>
-      </w:r>
-      <w:proofErr w:type="spellEnd"/>
-      <w:r>
-        <w:t xml:space="preserve"> file</w:t>
-      </w:r>
-      <w:r>
-        <w:t>,</w:t>
-      </w:r>
-      <w:r>
-        <w:t xml:space="preserve"> and a </w:t>
-      </w:r>
-      <w:proofErr w:type="spellStart"/>
-      <w:r>
-        <w:t>makefile</w:t>
-      </w:r>
-      <w:proofErr w:type="spellEnd"/>
-      <w:r>
-        <w:t xml:space="preserve"> for the application. The </w:t>
-      </w:r>
-      <w:r>
-        <w:t>top-level</w:t>
-      </w:r>
-      <w:r>
-        <w:t xml:space="preserve"> source file will contain </w:t>
-      </w:r>
-      <w:r>
-        <w:t xml:space="preserve">initialization code, </w:t>
-      </w:r>
-      <w:r>
-        <w:t>the Bluetooth callback function</w:t>
-      </w:r>
-      <w:r>
-        <w:t>, and other necessary functionality based on the options chosen in the tool</w:t>
-      </w:r>
-      <w:r>
-        <w:t>.</w:t>
-      </w:r>
-      <w:r>
-        <w:t xml:space="preserve"> Other</w:t>
-      </w:r>
-      <w:r>
-        <w:t xml:space="preserve"> C and header files may be created depending on the options.</w:t>
-      </w:r>
-    </w:p>
-    <w:p>
-      <w:proofErr w:type="gramStart"/>
-      <w:r>
-        <w:t>A .</w:t>
-      </w:r>
-      <w:proofErr w:type="spellStart"/>
-      <w:r>
-        <w:t>wic</w:t>
-      </w:r>
-      <w:proofErr w:type="spellEnd"/>
-      <w:proofErr w:type="gramEnd"/>
-      <w:r>
-        <w:t xml:space="preserve"> file is created which contains the WICED Bluetooth Designer configuration. Open that file if you want to re-run the tool again but keep in mind that previous files will be over-written (after a backup copy is made) when you re-generate the code.</w:t>
-      </w:r>
-    </w:p>
-    <w:p>
-      <w:pPr>
-        <w:rPr>
-          <w:color w:val="FF0000"/>
-        </w:rPr>
-      </w:pPr>
-      <w:r>
-        <w:rPr>
-          <w:color w:val="FF0000"/>
-        </w:rPr>
-        <w:t>TBD</w:t>
-      </w:r>
-      <w:r>
-        <w:rPr>
-          <w:color w:val="FF0000"/>
-        </w:rPr>
-        <w:t>: Add details and screenshots of the tool.</w:t>
-      </w:r>
+        <w:t>need more detail here.</w:t>
+      </w:r>
+    </w:p>
+    <w:p>
+      <w:r>
+        <w:t>Once everything is setup the way you want it, go back to the Device Settings tab and click “Generate Code”. When that step is done, the project folde</w:t>
+      </w:r>
+      <w:r>
+        <w:t>r will look like the following.</w:t>
+      </w:r>
+    </w:p>
+    <w:p>
+      <w:pPr>
+        <w:jc w:val="center"/>
+      </w:pPr>
+      <w:r>
+        <w:rPr>
+          <w:noProof/>
+        </w:rPr>
+        <w:drawing>
+          <wp:inline distT="0" distB="0" distL="0" distR="0" wp14:anchorId="3F563329" wp14:editId="05A9D03B">
+            <wp:extent cx="1399032" cy="1078992"/>
+            <wp:effectExtent l="0" t="0" r="0" b="6985"/>
+            <wp:docPr id="6" name="Picture 6"/>
+            <wp:cNvGraphicFramePr>
+              <a:graphicFrameLocks xmlns:a="http://schemas.openxmlformats.org/drawingml/2006/main" noChangeAspect="1"/>
+            </wp:cNvGraphicFramePr>
+            <a:graphic xmlns:a="http://schemas.openxmlformats.org/drawingml/2006/main">
+              <a:graphicData uri="http://schemas.openxmlformats.org/drawingml/2006/picture">
+                <pic:pic xmlns:pic="http://schemas.openxmlformats.org/drawingml/2006/picture">
+                  <pic:nvPicPr>
+                    <pic:cNvPr id="1" name=""/>
+                    <pic:cNvPicPr/>
+                  </pic:nvPicPr>
+                  <pic:blipFill>
+                    <a:blip r:embed="rId42"/>
+                    <a:stretch>
+                      <a:fillRect/>
+                    </a:stretch>
+                  </pic:blipFill>
+                  <pic:spPr>
+                    <a:xfrm>
+                      <a:off x="0" y="0"/>
+                      <a:ext cx="1399032" cy="1078992"/>
+                    </a:xfrm>
+                    <a:prstGeom prst="rect">
+                      <a:avLst/>
+                    </a:prstGeom>
+                  </pic:spPr>
+                </pic:pic>
+              </a:graphicData>
+            </a:graphic>
+          </wp:inline>
+        </w:drawing>
+      </w:r>
+    </w:p>
+    <w:p>
+      <w:r>
+        <w:t>At this point, you can move the project if desired and then edit the files to add your own application’s functionality. The main project C file has sections marked with the text “TODO” which give you some hints as to where customization may be required.</w:t>
+      </w:r>
+    </w:p>
+    <w:p>
+      <w:r>
+        <w:t>As stated earlier, you can re-run the tool by opening the .wic file from the project. When you re-generate code, all the existing generated files will be backed up first (with the extension .bak_1) before creating the new ones, but remember that any custom code you added will need to be manually added back into the new files.</w:t>
+      </w:r>
+    </w:p>
+    <w:p>
+      <w:pPr>
+        <w:tabs>
+          <w:tab w:val="left" w:pos="1498"/>
+        </w:tabs>
+      </w:pPr>
     </w:p>
     <w:p>
       <w:pPr>
         <w:pStyle w:val="Heading1"/>
       </w:pPr>
-      <w:bookmarkStart w:id="45" w:name="_Toc505866796"/>
+      <w:bookmarkStart w:id="46" w:name="_Toc505866796"/>
       <w:r>
         <w:lastRenderedPageBreak/>
         <w:t>Advanced Topics</w:t>
       </w:r>
-      <w:bookmarkEnd w:id="45"/>
+      <w:bookmarkEnd w:id="46"/>
     </w:p>
     <w:p>
       <w:pPr>
@@ -9324,14 +9187,14 @@
       <w:pPr>
         <w:pStyle w:val="Heading2"/>
       </w:pPr>
-      <w:bookmarkStart w:id="46" w:name="_Toc505866797"/>
+      <w:bookmarkStart w:id="47" w:name="_Toc505866797"/>
       <w:r>
         <w:t>Combo BT/BLE</w:t>
       </w:r>
       <w:r>
         <w:t xml:space="preserve"> Projects</w:t>
       </w:r>
-      <w:bookmarkEnd w:id="46"/>
+      <w:bookmarkEnd w:id="47"/>
     </w:p>
     <w:p>
       <w:r>
@@ -9368,11 +9231,11 @@
       <w:pPr>
         <w:pStyle w:val="Heading1"/>
       </w:pPr>
-      <w:bookmarkStart w:id="47" w:name="_Toc505866798"/>
+      <w:bookmarkStart w:id="48" w:name="_Toc505866798"/>
       <w:r>
         <w:t>Exercise(s)</w:t>
       </w:r>
-      <w:bookmarkEnd w:id="47"/>
+      <w:bookmarkEnd w:id="48"/>
     </w:p>
     <w:p>
       <w:pPr>
@@ -9397,13 +9260,9 @@
       <w:pPr>
         <w:pStyle w:val="Exercise"/>
       </w:pPr>
-      <w:bookmarkStart w:id="48" w:name="_Toc505866799"/>
-      <w:r>
-        <w:t>Serial Port Profile (SPP</w:t>
-      </w:r>
-      <w:proofErr w:type="gramStart"/>
-      <w:r>
-        <w:t>)</w:t>
+      <w:bookmarkStart w:id="49" w:name="_Toc505866799"/>
+      <w:r>
+        <w:t>Serial Port Profile (SPP)</w:t>
       </w:r>
       <w:r>
         <w:t xml:space="preserve"> </w:t>
@@ -9414,8 +9273,7 @@
         </w:rPr>
         <w:t>???</w:t>
       </w:r>
-      <w:bookmarkEnd w:id="48"/>
-      <w:proofErr w:type="gramEnd"/>
+      <w:bookmarkEnd w:id="49"/>
     </w:p>
     <w:p>
       <w:pPr>
@@ -9471,13 +9329,9 @@
       <w:pPr>
         <w:pStyle w:val="Exercise"/>
       </w:pPr>
-      <w:bookmarkStart w:id="49" w:name="_Toc505866800"/>
-      <w:r>
-        <w:t>Human Interface Device Profile (HID</w:t>
-      </w:r>
-      <w:proofErr w:type="gramStart"/>
-      <w:r>
-        <w:t xml:space="preserve">) </w:t>
+      <w:bookmarkStart w:id="50" w:name="_Toc505866800"/>
+      <w:r>
+        <w:t xml:space="preserve">Human Interface Device Profile (HID) </w:t>
       </w:r>
       <w:r>
         <w:rPr>
@@ -9485,8 +9339,7 @@
         </w:rPr>
         <w:t>???</w:t>
       </w:r>
-      <w:bookmarkEnd w:id="49"/>
-      <w:proofErr w:type="gramEnd"/>
+      <w:bookmarkEnd w:id="50"/>
     </w:p>
     <w:p>
       <w:pPr>
@@ -9505,13 +9358,9 @@
       <w:pPr>
         <w:pStyle w:val="Exercise"/>
       </w:pPr>
-      <w:bookmarkStart w:id="50" w:name="_Toc505866801"/>
-      <w:r>
-        <w:t>Headset Profile (HSP</w:t>
-      </w:r>
-      <w:proofErr w:type="gramStart"/>
-      <w:r>
-        <w:t xml:space="preserve">) </w:t>
+      <w:bookmarkStart w:id="51" w:name="_Toc505866801"/>
+      <w:r>
+        <w:t xml:space="preserve">Headset Profile (HSP) </w:t>
       </w:r>
       <w:r>
         <w:rPr>
@@ -9519,8 +9368,7 @@
         </w:rPr>
         <w:t>???</w:t>
       </w:r>
-      <w:bookmarkEnd w:id="50"/>
-      <w:proofErr w:type="gramEnd"/>
+      <w:bookmarkEnd w:id="51"/>
     </w:p>
     <w:p>
       <w:pPr>
@@ -9539,13 +9387,9 @@
       <w:pPr>
         <w:pStyle w:val="Exercise"/>
       </w:pPr>
-      <w:bookmarkStart w:id="51" w:name="_Toc505866802"/>
-      <w:r>
-        <w:t>Hands-Free Profile (HFP</w:t>
-      </w:r>
-      <w:proofErr w:type="gramStart"/>
-      <w:r>
-        <w:t xml:space="preserve">) </w:t>
+      <w:bookmarkStart w:id="52" w:name="_Toc505866802"/>
+      <w:r>
+        <w:t xml:space="preserve">Hands-Free Profile (HFP) </w:t>
       </w:r>
       <w:r>
         <w:rPr>
@@ -9553,8 +9397,7 @@
         </w:rPr>
         <w:t>???</w:t>
       </w:r>
-      <w:bookmarkEnd w:id="51"/>
-      <w:proofErr w:type="gramEnd"/>
+      <w:bookmarkEnd w:id="52"/>
     </w:p>
     <w:p>
       <w:pPr>
@@ -9573,13 +9416,9 @@
       <w:pPr>
         <w:pStyle w:val="Exercise"/>
       </w:pPr>
-      <w:bookmarkStart w:id="52" w:name="_Toc505866803"/>
-      <w:r>
-        <w:t xml:space="preserve">Combo Bluetooth/BLE: SPP + BLE Custom </w:t>
-      </w:r>
-      <w:proofErr w:type="gramStart"/>
-      <w:r>
-        <w:t xml:space="preserve">CapSense </w:t>
+      <w:bookmarkStart w:id="53" w:name="_Toc505866803"/>
+      <w:r>
+        <w:t xml:space="preserve">Combo Bluetooth/BLE: SPP + BLE Custom CapSense </w:t>
       </w:r>
       <w:r>
         <w:rPr>
@@ -9587,8 +9426,7 @@
         </w:rPr>
         <w:t>???</w:t>
       </w:r>
-      <w:bookmarkEnd w:id="52"/>
-      <w:proofErr w:type="gramEnd"/>
+      <w:bookmarkEnd w:id="53"/>
     </w:p>
     <w:p>
       <w:pPr>
@@ -9617,7 +9455,7 @@
       <w:pPr>
         <w:pStyle w:val="Heading1"/>
       </w:pPr>
-      <w:bookmarkStart w:id="53" w:name="_Toc505866805"/>
+      <w:bookmarkStart w:id="54" w:name="_Toc505866805"/>
       <w:r>
         <w:lastRenderedPageBreak/>
         <w:t>Recommended</w:t>
@@ -9625,12 +9463,12 @@
       <w:r>
         <w:t xml:space="preserve"> Reading</w:t>
       </w:r>
-      <w:bookmarkEnd w:id="53"/>
+      <w:bookmarkEnd w:id="54"/>
     </w:p>
     <w:p/>
     <w:sectPr>
-      <w:headerReference w:type="default" r:id="rId37"/>
-      <w:footerReference w:type="default" r:id="rId38"/>
+      <w:headerReference w:type="default" r:id="rId43"/>
+      <w:footerReference w:type="default" r:id="rId44"/>
       <w:pgSz w:w="12240" w:h="15840"/>
       <w:pgMar w:top="1440" w:right="1440" w:bottom="1440" w:left="1440" w:header="720" w:footer="720" w:gutter="0"/>
       <w:cols w:space="720"/>
@@ -9669,7 +9507,6 @@
         <w:docPartUnique/>
       </w:docPartObj>
     </w:sdtPr>
-    <w:sdtEndPr/>
     <w:sdtContent>
       <w:sdt>
         <w:sdtPr>
@@ -9679,7 +9516,6 @@
             <w:docPartUnique/>
           </w:docPartObj>
         </w:sdtPr>
-        <w:sdtEndPr/>
         <w:sdtContent>
           <w:p>
             <w:pPr>
@@ -9715,7 +9551,7 @@
               <w:rPr>
                 <w:noProof/>
               </w:rPr>
-              <w:t>6</w:t>
+              <w:t>13</w:t>
             </w:r>
             <w:r>
               <w:fldChar w:fldCharType="end"/>
@@ -9723,27 +9559,14 @@
             <w:r>
               <w:t xml:space="preserve"> of </w:t>
             </w:r>
-            <w:r>
-              <w:fldChar w:fldCharType="begin"/>
-            </w:r>
-            <w:r>
-              <w:instrText xml:space="preserve"> NUMPAGES  </w:instrText>
-            </w:r>
-            <w:r>
-              <w:fldChar w:fldCharType="separate"/>
-            </w:r>
-            <w:r>
-              <w:rPr>
-                <w:noProof/>
-              </w:rPr>
-              <w:t>26</w:t>
-            </w:r>
-            <w:r>
-              <w:rPr>
-                <w:noProof/>
-              </w:rPr>
-              <w:fldChar w:fldCharType="end"/>
-            </w:r>
+            <w:fldSimple w:instr=" NUMPAGES  ">
+              <w:r>
+                <w:rPr>
+                  <w:noProof/>
+                </w:rPr>
+                <w:t>28</w:t>
+              </w:r>
+            </w:fldSimple>
           </w:p>
         </w:sdtContent>
       </w:sdt>
@@ -14366,7 +14189,7 @@
   <w:style w:type="paragraph" w:default="1" w:styleId="Normal">
     <w:name w:val="Normal"/>
     <w:qFormat/>
-    <w:rsid w:val="003E1722"/>
+    <w:rsid w:val="00413DFB"/>
   </w:style>
   <w:style w:type="paragraph" w:styleId="Heading1">
     <w:name w:val="heading 1"/>
@@ -14488,7 +14311,7 @@
     <w:uiPriority w:val="1"/>
     <w:semiHidden/>
     <w:unhideWhenUsed/>
-    <w:rsid w:val="003E1722"/>
+    <w:rsid w:val="00413DFB"/>
   </w:style>
   <w:style w:type="table" w:default="1" w:styleId="TableNormal">
     <w:name w:val="Normal Table"/>
@@ -14510,7 +14333,7 @@
     <w:uiPriority w:val="99"/>
     <w:semiHidden/>
     <w:unhideWhenUsed/>
-    <w:rsid w:val="003E1722"/>
+    <w:rsid w:val="00413DFB"/>
   </w:style>
   <w:style w:type="character" w:customStyle="1" w:styleId="Heading1Char">
     <w:name w:val="Heading 1 Char"/>
@@ -15543,7 +15366,7 @@
 </file>
 
 <file path=customXml/itemProps1.xml><?xml version="1.0" encoding="utf-8"?>
-<ds:datastoreItem xmlns:ds="http://schemas.openxmlformats.org/officeDocument/2006/customXml" ds:itemID="{C454AB51-6EB2-4201-9F93-08AC0EF5F371}">
+<ds:datastoreItem xmlns:ds="http://schemas.openxmlformats.org/officeDocument/2006/customXml" ds:itemID="{E1B72C83-4328-4E0E-A119-5733817CF9A5}">
   <ds:schemaRefs>
     <ds:schemaRef ds:uri="http://schemas.openxmlformats.org/officeDocument/2006/bibliography"/>
   </ds:schemaRefs>

</xml_diff>

<commit_message>
Add steps to get SPP example to work
</commit_message>
<xml_diff>
--- a/labmanual/English/WBT101-05-ClassicBluetooth.docx
+++ b/labmanual/English/WBT101-05-ClassicBluetooth.docx
@@ -4110,10 +4110,10 @@
             <v:path o:extrusionok="f" gradientshapeok="t" o:connecttype="rect"/>
             <o:lock v:ext="edit" aspectratio="t"/>
           </v:shapetype>
-          <v:shape id="_x0000_i1025" type="#_x0000_t75" style="width:467.15pt;height:387.65pt" o:ole="">
+          <v:shape id="_x0000_i1025" type="#_x0000_t75" style="width:467.25pt;height:387.75pt" o:ole="">
             <v:imagedata r:id="rId9" o:title=""/>
           </v:shape>
-          <o:OLEObject Type="Embed" ProgID="Visio.Drawing.11" ShapeID="_x0000_i1025" DrawAspect="Content" ObjectID="_1584797571" r:id="rId10"/>
+          <o:OLEObject Type="Embed" ProgID="Visio.Drawing.11" ShapeID="_x0000_i1025" DrawAspect="Content" ObjectID="_1584967560" r:id="rId10"/>
         </w:object>
       </w:r>
     </w:p>
@@ -4176,10 +4176,10 @@
       </w:pPr>
       <w:r>
         <w:object w:dxaOrig="9344" w:dyaOrig="6295" w14:anchorId="65BBEC5B">
-          <v:shape id="_x0000_i1026" type="#_x0000_t75" style="width:292.6pt;height:198.15pt" o:ole="">
+          <v:shape id="_x0000_i1026" type="#_x0000_t75" style="width:292.5pt;height:198pt" o:ole="">
             <v:imagedata r:id="rId11" o:title=""/>
           </v:shape>
-          <o:OLEObject Type="Embed" ProgID="Visio.Drawing.11" ShapeID="_x0000_i1026" DrawAspect="Content" ObjectID="_1584797572" r:id="rId12"/>
+          <o:OLEObject Type="Embed" ProgID="Visio.Drawing.11" ShapeID="_x0000_i1026" DrawAspect="Content" ObjectID="_1584967561" r:id="rId12"/>
         </w:object>
       </w:r>
     </w:p>
@@ -4240,10 +4240,10 @@
       </w:pPr>
       <w:r>
         <w:object w:dxaOrig="6375" w:dyaOrig="7655" w14:anchorId="0208AA36">
-          <v:shape id="_x0000_i1027" type="#_x0000_t75" style="width:201pt;height:241.35pt" o:ole="">
+          <v:shape id="_x0000_i1027" type="#_x0000_t75" style="width:201pt;height:241.5pt" o:ole="">
             <v:imagedata r:id="rId13" o:title=""/>
           </v:shape>
-          <o:OLEObject Type="Embed" ProgID="Visio.Drawing.11" ShapeID="_x0000_i1027" DrawAspect="Content" ObjectID="_1584797573" r:id="rId14"/>
+          <o:OLEObject Type="Embed" ProgID="Visio.Drawing.11" ShapeID="_x0000_i1027" DrawAspect="Content" ObjectID="_1584967562" r:id="rId14"/>
         </w:object>
       </w:r>
     </w:p>
@@ -4789,10 +4789,10 @@
       </w:pPr>
       <w:r>
         <w:object w:dxaOrig="7994" w:dyaOrig="4865" w14:anchorId="7DD39B62">
-          <v:shape id="_x0000_i1028" type="#_x0000_t75" style="width:277.65pt;height:169.35pt" o:ole="">
+          <v:shape id="_x0000_i1028" type="#_x0000_t75" style="width:277.5pt;height:169.5pt" o:ole="">
             <v:imagedata r:id="rId15" o:title=""/>
           </v:shape>
-          <o:OLEObject Type="Embed" ProgID="Visio.Drawing.11" ShapeID="_x0000_i1028" DrawAspect="Content" ObjectID="_1584797574" r:id="rId16"/>
+          <o:OLEObject Type="Embed" ProgID="Visio.Drawing.11" ShapeID="_x0000_i1028" DrawAspect="Content" ObjectID="_1584967563" r:id="rId16"/>
         </w:object>
       </w:r>
     </w:p>
@@ -4842,10 +4842,10 @@
       </w:pPr>
       <w:r>
         <w:object w:dxaOrig="7994" w:dyaOrig="4865" w14:anchorId="065AA5F0">
-          <v:shape id="_x0000_i1029" type="#_x0000_t75" style="width:279.35pt;height:170.5pt;mso-position-vertical:absolute" o:ole="">
+          <v:shape id="_x0000_i1029" type="#_x0000_t75" style="width:279.75pt;height:170.25pt;mso-position-vertical:absolute" o:ole="">
             <v:imagedata r:id="rId17" o:title=""/>
           </v:shape>
-          <o:OLEObject Type="Embed" ProgID="Visio.Drawing.11" ShapeID="_x0000_i1029" DrawAspect="Content" ObjectID="_1584797575" r:id="rId18"/>
+          <o:OLEObject Type="Embed" ProgID="Visio.Drawing.11" ShapeID="_x0000_i1029" DrawAspect="Content" ObjectID="_1584967564" r:id="rId18"/>
         </w:object>
       </w:r>
       <w:r>
@@ -4858,10 +4858,10 @@
       </w:pPr>
       <w:r>
         <w:object w:dxaOrig="10874" w:dyaOrig="4865" w14:anchorId="28F24B79">
-          <v:shape id="_x0000_i1030" type="#_x0000_t75" style="width:381.9pt;height:170.5pt" o:ole="">
+          <v:shape id="_x0000_i1030" type="#_x0000_t75" style="width:381.75pt;height:170.25pt" o:ole="">
             <v:imagedata r:id="rId19" o:title=""/>
           </v:shape>
-          <o:OLEObject Type="Embed" ProgID="Visio.Drawing.11" ShapeID="_x0000_i1030" DrawAspect="Content" ObjectID="_1584797576" r:id="rId20"/>
+          <o:OLEObject Type="Embed" ProgID="Visio.Drawing.11" ShapeID="_x0000_i1030" DrawAspect="Content" ObjectID="_1584967565" r:id="rId20"/>
         </w:object>
       </w:r>
     </w:p>
@@ -4919,10 +4919,10 @@
       </w:pPr>
       <w:r>
         <w:object w:dxaOrig="10874" w:dyaOrig="4867" w14:anchorId="3A9D2D1D">
-          <v:shape id="_x0000_i1031" type="#_x0000_t75" style="width:381.9pt;height:170.5pt" o:ole="">
+          <v:shape id="_x0000_i1031" type="#_x0000_t75" style="width:381.75pt;height:170.25pt" o:ole="">
             <v:imagedata r:id="rId21" o:title=""/>
           </v:shape>
-          <o:OLEObject Type="Embed" ProgID="Visio.Drawing.11" ShapeID="_x0000_i1031" DrawAspect="Content" ObjectID="_1584797577" r:id="rId22"/>
+          <o:OLEObject Type="Embed" ProgID="Visio.Drawing.11" ShapeID="_x0000_i1031" DrawAspect="Content" ObjectID="_1584967566" r:id="rId22"/>
         </w:object>
       </w:r>
     </w:p>
@@ -5266,10 +5266,10 @@
       </w:pPr>
       <w:r>
         <w:object w:dxaOrig="11000" w:dyaOrig="6901" w14:anchorId="7A05FF92">
-          <v:shape id="_x0000_i1032" type="#_x0000_t75" style="width:385.9pt;height:243.05pt" o:ole="">
+          <v:shape id="_x0000_i1032" type="#_x0000_t75" style="width:386.25pt;height:243pt" o:ole="">
             <v:imagedata r:id="rId23" o:title=""/>
           </v:shape>
-          <o:OLEObject Type="Embed" ProgID="Visio.Drawing.11" ShapeID="_x0000_i1032" DrawAspect="Content" ObjectID="_1584797578" r:id="rId24"/>
+          <o:OLEObject Type="Embed" ProgID="Visio.Drawing.11" ShapeID="_x0000_i1032" DrawAspect="Content" ObjectID="_1584967567" r:id="rId24"/>
         </w:object>
       </w:r>
     </w:p>
@@ -5362,10 +5362,10 @@
       </w:pPr>
       <w:r>
         <w:object w:dxaOrig="10523" w:dyaOrig="5199" w14:anchorId="621638B9">
-          <v:shape id="_x0000_i1033" type="#_x0000_t75" style="width:312.2pt;height:154.95pt" o:ole="">
+          <v:shape id="_x0000_i1033" type="#_x0000_t75" style="width:312pt;height:155.25pt" o:ole="">
             <v:imagedata r:id="rId25" o:title=""/>
           </v:shape>
-          <o:OLEObject Type="Embed" ProgID="Visio.Drawing.11" ShapeID="_x0000_i1033" DrawAspect="Content" ObjectID="_1584797579" r:id="rId26"/>
+          <o:OLEObject Type="Embed" ProgID="Visio.Drawing.11" ShapeID="_x0000_i1033" DrawAspect="Content" ObjectID="_1584967568" r:id="rId26"/>
         </w:object>
       </w:r>
     </w:p>
@@ -5718,10 +5718,10 @@
       </w:pPr>
       <w:r>
         <w:object w:dxaOrig="10514" w:dyaOrig="5125" w14:anchorId="31B180ED">
-          <v:shape id="_x0000_i1034" type="#_x0000_t75" style="width:368.05pt;height:179.15pt" o:ole="">
+          <v:shape id="_x0000_i1034" type="#_x0000_t75" style="width:368.25pt;height:179.25pt" o:ole="">
             <v:imagedata r:id="rId27" o:title=""/>
           </v:shape>
-          <o:OLEObject Type="Embed" ProgID="Visio.Drawing.11" ShapeID="_x0000_i1034" DrawAspect="Content" ObjectID="_1584797580" r:id="rId28"/>
+          <o:OLEObject Type="Embed" ProgID="Visio.Drawing.11" ShapeID="_x0000_i1034" DrawAspect="Content" ObjectID="_1584967569" r:id="rId28"/>
         </w:object>
       </w:r>
     </w:p>
@@ -5847,10 +5847,10 @@
       </w:pPr>
       <w:r>
         <w:object w:dxaOrig="9805" w:dyaOrig="3039" w14:anchorId="51F4D057">
-          <v:shape id="_x0000_i1035" type="#_x0000_t75" style="width:341pt;height:106pt" o:ole="">
+          <v:shape id="_x0000_i1035" type="#_x0000_t75" style="width:341.25pt;height:105.75pt" o:ole="">
             <v:imagedata r:id="rId29" o:title=""/>
           </v:shape>
-          <o:OLEObject Type="Embed" ProgID="Visio.Drawing.11" ShapeID="_x0000_i1035" DrawAspect="Content" ObjectID="_1584797581" r:id="rId30"/>
+          <o:OLEObject Type="Embed" ProgID="Visio.Drawing.11" ShapeID="_x0000_i1035" DrawAspect="Content" ObjectID="_1584967570" r:id="rId30"/>
         </w:object>
       </w:r>
     </w:p>
@@ -5892,10 +5892,10 @@
       </w:pPr>
       <w:r>
         <w:object w:dxaOrig="10874" w:dyaOrig="3000" w14:anchorId="14D4BF8C">
-          <v:shape id="_x0000_i1036" type="#_x0000_t75" style="width:381.3pt;height:104.85pt" o:ole="">
+          <v:shape id="_x0000_i1036" type="#_x0000_t75" style="width:381pt;height:105pt" o:ole="">
             <v:imagedata r:id="rId31" o:title=""/>
           </v:shape>
-          <o:OLEObject Type="Embed" ProgID="Visio.Drawing.11" ShapeID="_x0000_i1036" DrawAspect="Content" ObjectID="_1584797582" r:id="rId32"/>
+          <o:OLEObject Type="Embed" ProgID="Visio.Drawing.11" ShapeID="_x0000_i1036" DrawAspect="Content" ObjectID="_1584967571" r:id="rId32"/>
         </w:object>
       </w:r>
     </w:p>
@@ -9540,8 +9540,6 @@
       <w:pPr>
         <w:jc w:val="center"/>
       </w:pPr>
-      <w:bookmarkStart w:id="44" w:name="_GoBack"/>
-      <w:bookmarkEnd w:id="44"/>
       <w:r>
         <w:rPr>
           <w:noProof/>
@@ -9609,11 +9607,11 @@
       <w:r>
         <w:t xml:space="preserve"> file and a Make Target for the project is created. </w:t>
       </w:r>
-      <w:bookmarkStart w:id="45" w:name="_Hlk508716899"/>
+      <w:bookmarkStart w:id="44" w:name="_Hlk508716899"/>
       <w:r>
         <w:t xml:space="preserve">You will have to update the platform name in the Make Target if you are using a different platform such as a base board and shield combination. </w:t>
       </w:r>
-      <w:bookmarkEnd w:id="45"/>
+      <w:bookmarkEnd w:id="44"/>
       <w:r>
         <w:t xml:space="preserve">The project can be moved once the tool has generated the code. For example, it could be moved down two levels to a folder called </w:t>
       </w:r>
@@ -10059,37 +10057,37 @@
       <w:pPr>
         <w:pStyle w:val="Heading1"/>
       </w:pPr>
-      <w:bookmarkStart w:id="46" w:name="_Toc505866796"/>
+      <w:bookmarkStart w:id="45" w:name="_Toc505866796"/>
       <w:r>
         <w:t>Advanced Topics</w:t>
       </w:r>
+      <w:bookmarkEnd w:id="45"/>
+    </w:p>
+    <w:p>
+      <w:pPr>
+        <w:rPr>
+          <w:color w:val="FF0000"/>
+        </w:rPr>
+      </w:pPr>
+      <w:r>
+        <w:rPr>
+          <w:color w:val="FF0000"/>
+        </w:rPr>
+        <w:t>TBD</w:t>
+      </w:r>
+    </w:p>
+    <w:p>
+      <w:pPr>
+        <w:pStyle w:val="Heading2"/>
+      </w:pPr>
+      <w:bookmarkStart w:id="46" w:name="_Toc505866797"/>
+      <w:r>
+        <w:t>Combo BT/BLE</w:t>
+      </w:r>
+      <w:r>
+        <w:t xml:space="preserve"> Projects</w:t>
+      </w:r>
       <w:bookmarkEnd w:id="46"/>
-    </w:p>
-    <w:p>
-      <w:pPr>
-        <w:rPr>
-          <w:color w:val="FF0000"/>
-        </w:rPr>
-      </w:pPr>
-      <w:r>
-        <w:rPr>
-          <w:color w:val="FF0000"/>
-        </w:rPr>
-        <w:t>TBD</w:t>
-      </w:r>
-    </w:p>
-    <w:p>
-      <w:pPr>
-        <w:pStyle w:val="Heading2"/>
-      </w:pPr>
-      <w:bookmarkStart w:id="47" w:name="_Toc505866797"/>
-      <w:r>
-        <w:t>Combo BT/BLE</w:t>
-      </w:r>
-      <w:r>
-        <w:t xml:space="preserve"> Projects</w:t>
-      </w:r>
-      <w:bookmarkEnd w:id="47"/>
     </w:p>
     <w:p>
       <w:r>
@@ -10126,53 +10124,53 @@
       <w:pPr>
         <w:pStyle w:val="Heading1"/>
       </w:pPr>
-      <w:bookmarkStart w:id="48" w:name="_Toc505866798"/>
+      <w:bookmarkStart w:id="47" w:name="_Toc505866798"/>
       <w:r>
         <w:t>Exercise(s)</w:t>
       </w:r>
+      <w:bookmarkEnd w:id="47"/>
+    </w:p>
+    <w:p>
+      <w:pPr>
+        <w:rPr>
+          <w:color w:val="FF0000"/>
+        </w:rPr>
+      </w:pPr>
+      <w:r>
+        <w:rPr>
+          <w:color w:val="FF0000"/>
+        </w:rPr>
+        <w:t>Do we have the right hardware resources for these activities?</w:t>
+      </w:r>
+      <w:r>
+        <w:rPr>
+          <w:color w:val="FF0000"/>
+        </w:rPr>
+        <w:t xml:space="preserve"> Do we need a different shield?</w:t>
+      </w:r>
+    </w:p>
+    <w:p>
+      <w:pPr>
+        <w:pStyle w:val="Exercise"/>
+      </w:pPr>
+      <w:bookmarkStart w:id="48" w:name="_Toc505866799"/>
+      <w:r>
+        <w:t>Serial Port Profile (SPP</w:t>
+      </w:r>
+      <w:proofErr w:type="gramStart"/>
+      <w:r>
+        <w:t>)</w:t>
+      </w:r>
+      <w:r>
+        <w:t xml:space="preserve"> </w:t>
+      </w:r>
+      <w:r>
+        <w:rPr>
+          <w:color w:val="FF0000"/>
+        </w:rPr>
+        <w:t>???</w:t>
+      </w:r>
       <w:bookmarkEnd w:id="48"/>
-    </w:p>
-    <w:p>
-      <w:pPr>
-        <w:rPr>
-          <w:color w:val="FF0000"/>
-        </w:rPr>
-      </w:pPr>
-      <w:r>
-        <w:rPr>
-          <w:color w:val="FF0000"/>
-        </w:rPr>
-        <w:t>Do we have the right hardware resources for these activities?</w:t>
-      </w:r>
-      <w:r>
-        <w:rPr>
-          <w:color w:val="FF0000"/>
-        </w:rPr>
-        <w:t xml:space="preserve"> Do we need a different shield?</w:t>
-      </w:r>
-    </w:p>
-    <w:p>
-      <w:pPr>
-        <w:pStyle w:val="Exercise"/>
-      </w:pPr>
-      <w:bookmarkStart w:id="49" w:name="_Toc505866799"/>
-      <w:r>
-        <w:t>Serial Port Profile (SPP</w:t>
-      </w:r>
-      <w:proofErr w:type="gramStart"/>
-      <w:r>
-        <w:t>)</w:t>
-      </w:r>
-      <w:r>
-        <w:t xml:space="preserve"> </w:t>
-      </w:r>
-      <w:r>
-        <w:rPr>
-          <w:color w:val="FF0000"/>
-        </w:rPr>
-        <w:t>???</w:t>
-      </w:r>
-      <w:bookmarkEnd w:id="49"/>
       <w:proofErr w:type="gramEnd"/>
     </w:p>
     <w:p>
@@ -10558,16 +10556,80 @@
         <w:rPr>
           <w:color w:val="FF0000"/>
         </w:rPr>
-        <w:t xml:space="preserve">Setup EID data and call </w:t>
+        <w:t xml:space="preserve">In </w:t>
       </w:r>
       <w:proofErr w:type="spellStart"/>
       <w:r>
         <w:rPr>
           <w:color w:val="FF0000"/>
         </w:rPr>
-        <w:t>wiced_bt_dev_write_eir</w:t>
+        <w:t>makefile</w:t>
       </w:r>
       <w:proofErr w:type="spellEnd"/>
+      <w:r>
+        <w:rPr>
+          <w:color w:val="FF0000"/>
+        </w:rPr>
+        <w:t>:</w:t>
+      </w:r>
+    </w:p>
+    <w:p>
+      <w:pPr>
+        <w:pStyle w:val="ListParagraph"/>
+        <w:numPr>
+          <w:ilvl w:val="1"/>
+          <w:numId w:val="40"/>
+        </w:numPr>
+        <w:rPr>
+          <w:color w:val="FF0000"/>
+        </w:rPr>
+      </w:pPr>
+      <w:r>
+        <w:rPr>
+          <w:color w:val="FF0000"/>
+        </w:rPr>
+        <w:t>Add $(NAME)_</w:t>
+      </w:r>
+      <w:proofErr w:type="gramStart"/>
+      <w:r>
+        <w:rPr>
+          <w:color w:val="FF0000"/>
+        </w:rPr>
+        <w:t>COMPONENTS :</w:t>
+      </w:r>
+      <w:proofErr w:type="gramEnd"/>
+      <w:r>
+        <w:rPr>
+          <w:color w:val="FF0000"/>
+        </w:rPr>
+        <w:t xml:space="preserve">= </w:t>
+      </w:r>
+      <w:proofErr w:type="spellStart"/>
+      <w:r>
+        <w:rPr>
+          <w:color w:val="FF0000"/>
+        </w:rPr>
+        <w:t>spp_lib.a</w:t>
+      </w:r>
+      <w:proofErr w:type="spellEnd"/>
+    </w:p>
+    <w:p>
+      <w:pPr>
+        <w:pStyle w:val="ListParagraph"/>
+        <w:numPr>
+          <w:ilvl w:val="1"/>
+          <w:numId w:val="40"/>
+        </w:numPr>
+        <w:rPr>
+          <w:color w:val="FF0000"/>
+        </w:rPr>
+      </w:pPr>
+      <w:r>
+        <w:rPr>
+          <w:color w:val="FF0000"/>
+        </w:rPr>
+        <w:t>Comment out the HCI_TRACE_OVER_TRANSPORT so that PUART is used for debug messages</w:t>
+      </w:r>
     </w:p>
     <w:p>
       <w:pPr>
@@ -10584,35 +10646,21 @@
         <w:rPr>
           <w:color w:val="FF0000"/>
         </w:rPr>
-        <w:t xml:space="preserve">Add </w:t>
+        <w:t xml:space="preserve">In </w:t>
       </w:r>
       <w:proofErr w:type="spellStart"/>
       <w:r>
         <w:rPr>
           <w:color w:val="FF0000"/>
         </w:rPr>
-        <w:t>wiced_bt_spp_reg_t</w:t>
+        <w:t>wiced_bt_cfg.c</w:t>
       </w:r>
       <w:proofErr w:type="spellEnd"/>
       <w:r>
         <w:rPr>
           <w:color w:val="FF0000"/>
         </w:rPr>
-        <w:t xml:space="preserve"> </w:t>
-      </w:r>
-      <w:proofErr w:type="spellStart"/>
-      <w:r>
-        <w:rPr>
-          <w:color w:val="FF0000"/>
-        </w:rPr>
-        <w:t>spp_reg</w:t>
-      </w:r>
-      <w:proofErr w:type="spellEnd"/>
-      <w:r>
-        <w:rPr>
-          <w:color w:val="FF0000"/>
-        </w:rPr>
-        <w:t xml:space="preserve"> structure and define callbacks:</w:t>
+        <w:t>:</w:t>
       </w:r>
     </w:p>
     <w:p>
@@ -10626,19 +10674,25 @@
           <w:color w:val="FF0000"/>
         </w:rPr>
       </w:pPr>
+      <w:r>
+        <w:rPr>
+          <w:color w:val="FF0000"/>
+        </w:rPr>
+        <w:t xml:space="preserve">Change </w:t>
+      </w:r>
       <w:proofErr w:type="spellStart"/>
       <w:r>
         <w:rPr>
           <w:color w:val="FF0000"/>
         </w:rPr>
-        <w:t>spp_connection_up_callback</w:t>
+        <w:t>wiced_set_debug_uart</w:t>
       </w:r>
       <w:proofErr w:type="spellEnd"/>
       <w:r>
         <w:rPr>
           <w:color w:val="FF0000"/>
         </w:rPr>
-        <w:t xml:space="preserve"> – save handle</w:t>
+        <w:t xml:space="preserve"> to use PUART (just change comments)</w:t>
       </w:r>
     </w:p>
     <w:p>
@@ -10652,19 +10706,29 @@
           <w:color w:val="FF0000"/>
         </w:rPr>
       </w:pPr>
-      <w:proofErr w:type="spellStart"/>
-      <w:r>
-        <w:rPr>
-          <w:color w:val="FF0000"/>
-        </w:rPr>
-        <w:t>spp_connection_down_callback</w:t>
-      </w:r>
-      <w:proofErr w:type="spellEnd"/>
-      <w:r>
-        <w:rPr>
-          <w:color w:val="FF0000"/>
-        </w:rPr>
-        <w:t xml:space="preserve"> – reset handle to 0</w:t>
+      <w:r>
+        <w:rPr>
+          <w:color w:val="FF0000"/>
+        </w:rPr>
+        <w:t>Update buffer pool sizes. Large: 1056,3, Extra-large: 1056,2</w:t>
+      </w:r>
+    </w:p>
+    <w:p>
+      <w:pPr>
+        <w:pStyle w:val="ListParagraph"/>
+        <w:numPr>
+          <w:ilvl w:val="0"/>
+          <w:numId w:val="40"/>
+        </w:numPr>
+        <w:rPr>
+          <w:color w:val="FF0000"/>
+        </w:rPr>
+      </w:pPr>
+      <w:r>
+        <w:rPr>
+          <w:color w:val="FF0000"/>
+        </w:rPr>
+        <w:t>In C file:</w:t>
       </w:r>
     </w:p>
     <w:p>
@@ -10678,26 +10742,1504 @@
           <w:color w:val="FF0000"/>
         </w:rPr>
       </w:pPr>
+      <w:r>
+        <w:rPr>
+          <w:color w:val="FF0000"/>
+        </w:rPr>
+        <w:t xml:space="preserve">Add includes for </w:t>
+      </w:r>
       <w:proofErr w:type="spellStart"/>
       <w:r>
         <w:rPr>
           <w:color w:val="FF0000"/>
         </w:rPr>
-        <w:t>spp_rx_data_callback</w:t>
+        <w:t>wiced_bt_spp.h</w:t>
       </w:r>
       <w:proofErr w:type="spellEnd"/>
       <w:r>
         <w:rPr>
           <w:color w:val="FF0000"/>
         </w:rPr>
-        <w:t xml:space="preserve"> – deal with data (loopback?)</w:t>
-      </w:r>
-      <w:r>
-        <w:rPr>
-          <w:color w:val="FF0000"/>
-        </w:rPr>
-        <w:br/>
-      </w:r>
+        <w:t xml:space="preserve"> and </w:t>
+      </w:r>
+      <w:proofErr w:type="spellStart"/>
+      <w:r>
+        <w:rPr>
+          <w:color w:val="FF0000"/>
+        </w:rPr>
+        <w:t>wiced_bt_sdp.h</w:t>
+      </w:r>
+      <w:proofErr w:type="spellEnd"/>
+      <w:r>
+        <w:rPr>
+          <w:color w:val="FF0000"/>
+        </w:rPr>
+        <w:t xml:space="preserve"> to C file</w:t>
+      </w:r>
+    </w:p>
+    <w:p>
+      <w:pPr>
+        <w:pStyle w:val="ListParagraph"/>
+        <w:numPr>
+          <w:ilvl w:val="1"/>
+          <w:numId w:val="40"/>
+        </w:numPr>
+        <w:rPr>
+          <w:color w:val="FF0000"/>
+        </w:rPr>
+      </w:pPr>
+      <w:r>
+        <w:rPr>
+          <w:color w:val="FF0000"/>
+        </w:rPr>
+        <w:t xml:space="preserve">(optional) </w:t>
+      </w:r>
+      <w:r>
+        <w:rPr>
+          <w:color w:val="FF0000"/>
+        </w:rPr>
+        <w:t xml:space="preserve">Setup EID data and call </w:t>
+      </w:r>
+      <w:proofErr w:type="spellStart"/>
+      <w:r>
+        <w:rPr>
+          <w:color w:val="FF0000"/>
+        </w:rPr>
+        <w:t>wiced_bt_dev_write_eir</w:t>
+      </w:r>
+      <w:proofErr w:type="spellEnd"/>
+      <w:r>
+        <w:rPr>
+          <w:color w:val="FF0000"/>
+        </w:rPr>
+        <w:t xml:space="preserve"> – not actually needed. Why does SPP snip have this?</w:t>
+      </w:r>
+    </w:p>
+    <w:p>
+      <w:pPr>
+        <w:pStyle w:val="ListParagraph"/>
+        <w:numPr>
+          <w:ilvl w:val="1"/>
+          <w:numId w:val="40"/>
+        </w:numPr>
+        <w:rPr>
+          <w:color w:val="FF0000"/>
+        </w:rPr>
+      </w:pPr>
+      <w:r>
+        <w:rPr>
+          <w:color w:val="FF0000"/>
+        </w:rPr>
+        <w:lastRenderedPageBreak/>
+        <w:t xml:space="preserve">Add global for the </w:t>
+      </w:r>
+      <w:proofErr w:type="spellStart"/>
+      <w:r>
+        <w:rPr>
+          <w:color w:val="FF0000"/>
+        </w:rPr>
+        <w:t>spp_handle</w:t>
+      </w:r>
+      <w:proofErr w:type="spellEnd"/>
+      <w:r>
+        <w:rPr>
+          <w:color w:val="FF0000"/>
+        </w:rPr>
+        <w:t>:</w:t>
+      </w:r>
+    </w:p>
+    <w:p>
+      <w:pPr>
+        <w:pStyle w:val="ListParagraph"/>
+        <w:ind w:left="1440"/>
+        <w:rPr>
+          <w:color w:val="FF0000"/>
+        </w:rPr>
+      </w:pPr>
+      <w:r>
+        <w:rPr>
+          <w:color w:val="FF0000"/>
+        </w:rPr>
+        <w:t xml:space="preserve">uint16_t                        </w:t>
+      </w:r>
+      <w:proofErr w:type="spellStart"/>
+      <w:r>
+        <w:rPr>
+          <w:color w:val="FF0000"/>
+        </w:rPr>
+        <w:t>spp_handle</w:t>
+      </w:r>
+      <w:proofErr w:type="spellEnd"/>
+      <w:r>
+        <w:rPr>
+          <w:color w:val="FF0000"/>
+        </w:rPr>
+        <w:t>;</w:t>
+      </w:r>
+    </w:p>
+    <w:p>
+      <w:pPr>
+        <w:pStyle w:val="ListParagraph"/>
+        <w:numPr>
+          <w:ilvl w:val="1"/>
+          <w:numId w:val="40"/>
+        </w:numPr>
+        <w:rPr>
+          <w:color w:val="FF0000"/>
+        </w:rPr>
+      </w:pPr>
+      <w:r>
+        <w:rPr>
+          <w:color w:val="FF0000"/>
+        </w:rPr>
+        <w:t xml:space="preserve">Add </w:t>
+      </w:r>
+      <w:proofErr w:type="spellStart"/>
+      <w:r>
+        <w:rPr>
+          <w:color w:val="FF0000"/>
+        </w:rPr>
+        <w:t>wiced</w:t>
+      </w:r>
+      <w:r>
+        <w:rPr>
+          <w:color w:val="FF0000"/>
+        </w:rPr>
+        <w:t>_bt_spp_reg_t</w:t>
+      </w:r>
+      <w:proofErr w:type="spellEnd"/>
+      <w:r>
+        <w:rPr>
+          <w:color w:val="FF0000"/>
+        </w:rPr>
+        <w:t xml:space="preserve"> </w:t>
+      </w:r>
+      <w:proofErr w:type="spellStart"/>
+      <w:r>
+        <w:rPr>
+          <w:color w:val="FF0000"/>
+        </w:rPr>
+        <w:t>spp_reg</w:t>
+      </w:r>
+      <w:proofErr w:type="spellEnd"/>
+      <w:r>
+        <w:rPr>
+          <w:color w:val="FF0000"/>
+        </w:rPr>
+        <w:t xml:space="preserve"> </w:t>
+      </w:r>
+      <w:r>
+        <w:rPr>
+          <w:color w:val="FF0000"/>
+        </w:rPr>
+        <w:t xml:space="preserve">defines and </w:t>
+      </w:r>
+      <w:r>
+        <w:rPr>
+          <w:color w:val="FF0000"/>
+        </w:rPr>
+        <w:t>structure</w:t>
+      </w:r>
+      <w:r>
+        <w:rPr>
+          <w:color w:val="FF0000"/>
+        </w:rPr>
+        <w:t xml:space="preserve"> (global):</w:t>
+      </w:r>
+    </w:p>
+    <w:p>
+      <w:pPr>
+        <w:pStyle w:val="ListParagraph"/>
+        <w:ind w:left="1440"/>
+        <w:rPr>
+          <w:color w:val="FF0000"/>
+        </w:rPr>
+      </w:pPr>
+    </w:p>
+    <w:p>
+      <w:pPr>
+        <w:autoSpaceDE w:val="0"/>
+        <w:autoSpaceDN w:val="0"/>
+        <w:adjustRightInd w:val="0"/>
+        <w:spacing w:after="0" w:line="240" w:lineRule="auto"/>
+        <w:rPr>
+          <w:rFonts w:ascii="Consolas" w:hAnsi="Consolas" w:cs="Consolas"/>
+          <w:sz w:val="16"/>
+          <w:szCs w:val="20"/>
+        </w:rPr>
+      </w:pPr>
+      <w:r>
+        <w:rPr>
+          <w:rFonts w:ascii="Consolas" w:hAnsi="Consolas" w:cs="Consolas"/>
+          <w:b/>
+          <w:bCs/>
+          <w:color w:val="7F0055"/>
+          <w:sz w:val="16"/>
+          <w:szCs w:val="20"/>
+        </w:rPr>
+        <w:t>#define</w:t>
+      </w:r>
+      <w:r>
+        <w:rPr>
+          <w:rFonts w:ascii="Consolas" w:hAnsi="Consolas" w:cs="Consolas"/>
+          <w:color w:val="000000"/>
+          <w:sz w:val="16"/>
+          <w:szCs w:val="20"/>
+        </w:rPr>
+        <w:t xml:space="preserve"> SPP_RFCOMM_SCN                  1</w:t>
+      </w:r>
+    </w:p>
+    <w:p>
+      <w:pPr>
+        <w:autoSpaceDE w:val="0"/>
+        <w:autoSpaceDN w:val="0"/>
+        <w:adjustRightInd w:val="0"/>
+        <w:spacing w:after="0" w:line="240" w:lineRule="auto"/>
+        <w:rPr>
+          <w:rFonts w:ascii="Consolas" w:hAnsi="Consolas" w:cs="Consolas"/>
+          <w:color w:val="000000"/>
+          <w:sz w:val="16"/>
+          <w:szCs w:val="20"/>
+        </w:rPr>
+      </w:pPr>
+      <w:r>
+        <w:rPr>
+          <w:rFonts w:ascii="Consolas" w:hAnsi="Consolas" w:cs="Consolas"/>
+          <w:b/>
+          <w:bCs/>
+          <w:color w:val="7F0055"/>
+          <w:sz w:val="16"/>
+          <w:szCs w:val="20"/>
+        </w:rPr>
+        <w:t>#define</w:t>
+      </w:r>
+      <w:r>
+        <w:rPr>
+          <w:rFonts w:ascii="Consolas" w:hAnsi="Consolas" w:cs="Consolas"/>
+          <w:color w:val="000000"/>
+          <w:sz w:val="16"/>
+          <w:szCs w:val="20"/>
+        </w:rPr>
+        <w:t xml:space="preserve"> MAX_TX_BUFFER                       1017</w:t>
+      </w:r>
+    </w:p>
+    <w:p>
+      <w:pPr>
+        <w:autoSpaceDE w:val="0"/>
+        <w:autoSpaceDN w:val="0"/>
+        <w:adjustRightInd w:val="0"/>
+        <w:spacing w:after="0" w:line="240" w:lineRule="auto"/>
+        <w:rPr>
+          <w:rFonts w:ascii="Consolas" w:hAnsi="Consolas" w:cs="Consolas"/>
+          <w:color w:val="005032"/>
+          <w:sz w:val="16"/>
+          <w:szCs w:val="20"/>
+        </w:rPr>
+      </w:pPr>
+    </w:p>
+    <w:p>
+      <w:pPr>
+        <w:autoSpaceDE w:val="0"/>
+        <w:autoSpaceDN w:val="0"/>
+        <w:adjustRightInd w:val="0"/>
+        <w:spacing w:after="0" w:line="240" w:lineRule="auto"/>
+        <w:rPr>
+          <w:rFonts w:ascii="Consolas" w:hAnsi="Consolas" w:cs="Consolas"/>
+          <w:sz w:val="16"/>
+          <w:szCs w:val="20"/>
+        </w:rPr>
+      </w:pPr>
+      <w:proofErr w:type="spellStart"/>
+      <w:r>
+        <w:rPr>
+          <w:rFonts w:ascii="Consolas" w:hAnsi="Consolas" w:cs="Consolas"/>
+          <w:color w:val="005032"/>
+          <w:sz w:val="16"/>
+          <w:szCs w:val="20"/>
+        </w:rPr>
+        <w:t>wiced_bt_spp_reg_t</w:t>
+      </w:r>
+      <w:proofErr w:type="spellEnd"/>
+      <w:r>
+        <w:rPr>
+          <w:rFonts w:ascii="Consolas" w:hAnsi="Consolas" w:cs="Consolas"/>
+          <w:color w:val="000000"/>
+          <w:sz w:val="16"/>
+          <w:szCs w:val="20"/>
+        </w:rPr>
+        <w:t xml:space="preserve"> </w:t>
+      </w:r>
+      <w:proofErr w:type="spellStart"/>
+      <w:r>
+        <w:rPr>
+          <w:rFonts w:ascii="Consolas" w:hAnsi="Consolas" w:cs="Consolas"/>
+          <w:color w:val="000000"/>
+          <w:sz w:val="16"/>
+          <w:szCs w:val="20"/>
+        </w:rPr>
+        <w:t>spp_reg</w:t>
+      </w:r>
+      <w:proofErr w:type="spellEnd"/>
+      <w:r>
+        <w:rPr>
+          <w:rFonts w:ascii="Consolas" w:hAnsi="Consolas" w:cs="Consolas"/>
+          <w:color w:val="000000"/>
+          <w:sz w:val="16"/>
+          <w:szCs w:val="20"/>
+        </w:rPr>
+        <w:t xml:space="preserve"> =</w:t>
+      </w:r>
+    </w:p>
+    <w:p>
+      <w:pPr>
+        <w:autoSpaceDE w:val="0"/>
+        <w:autoSpaceDN w:val="0"/>
+        <w:adjustRightInd w:val="0"/>
+        <w:spacing w:after="0" w:line="240" w:lineRule="auto"/>
+        <w:rPr>
+          <w:rFonts w:ascii="Consolas" w:hAnsi="Consolas" w:cs="Consolas"/>
+          <w:sz w:val="16"/>
+          <w:szCs w:val="20"/>
+        </w:rPr>
+      </w:pPr>
+      <w:r>
+        <w:rPr>
+          <w:rFonts w:ascii="Consolas" w:hAnsi="Consolas" w:cs="Consolas"/>
+          <w:color w:val="000000"/>
+          <w:sz w:val="16"/>
+          <w:szCs w:val="20"/>
+        </w:rPr>
+        <w:t>{</w:t>
+      </w:r>
+    </w:p>
+    <w:p>
+      <w:pPr>
+        <w:autoSpaceDE w:val="0"/>
+        <w:autoSpaceDN w:val="0"/>
+        <w:adjustRightInd w:val="0"/>
+        <w:spacing w:after="0" w:line="240" w:lineRule="auto"/>
+        <w:rPr>
+          <w:rFonts w:ascii="Consolas" w:hAnsi="Consolas" w:cs="Consolas"/>
+          <w:sz w:val="16"/>
+          <w:szCs w:val="20"/>
+        </w:rPr>
+      </w:pPr>
+      <w:r>
+        <w:rPr>
+          <w:rFonts w:ascii="Consolas" w:hAnsi="Consolas" w:cs="Consolas"/>
+          <w:color w:val="000000"/>
+          <w:sz w:val="16"/>
+          <w:szCs w:val="20"/>
+        </w:rPr>
+        <w:t xml:space="preserve">    </w:t>
+      </w:r>
+      <w:r>
+        <w:rPr>
+          <w:rFonts w:ascii="Consolas" w:hAnsi="Consolas" w:cs="Consolas"/>
+          <w:color w:val="000000"/>
+          <w:sz w:val="16"/>
+          <w:szCs w:val="20"/>
+          <w:highlight w:val="lightGray"/>
+        </w:rPr>
+        <w:t>SPP_RFCOMM_</w:t>
+      </w:r>
+      <w:proofErr w:type="gramStart"/>
+      <w:r>
+        <w:rPr>
+          <w:rFonts w:ascii="Consolas" w:hAnsi="Consolas" w:cs="Consolas"/>
+          <w:color w:val="000000"/>
+          <w:sz w:val="16"/>
+          <w:szCs w:val="20"/>
+          <w:highlight w:val="lightGray"/>
+        </w:rPr>
+        <w:t>SCN</w:t>
+      </w:r>
+      <w:r>
+        <w:rPr>
+          <w:rFonts w:ascii="Consolas" w:hAnsi="Consolas" w:cs="Consolas"/>
+          <w:color w:val="000000"/>
+          <w:sz w:val="16"/>
+          <w:szCs w:val="20"/>
+        </w:rPr>
+        <w:t xml:space="preserve">,   </w:t>
+      </w:r>
+      <w:proofErr w:type="gramEnd"/>
+      <w:r>
+        <w:rPr>
+          <w:rFonts w:ascii="Consolas" w:hAnsi="Consolas" w:cs="Consolas"/>
+          <w:color w:val="000000"/>
+          <w:sz w:val="16"/>
+          <w:szCs w:val="20"/>
+        </w:rPr>
+        <w:t xml:space="preserve">                  </w:t>
+      </w:r>
+      <w:r>
+        <w:rPr>
+          <w:rFonts w:ascii="Consolas" w:hAnsi="Consolas" w:cs="Consolas"/>
+          <w:color w:val="3F7F5F"/>
+          <w:sz w:val="16"/>
+          <w:szCs w:val="20"/>
+        </w:rPr>
+        <w:t>/* RFCOMM service channel number for SPP connection */</w:t>
+      </w:r>
+    </w:p>
+    <w:p>
+      <w:pPr>
+        <w:autoSpaceDE w:val="0"/>
+        <w:autoSpaceDN w:val="0"/>
+        <w:adjustRightInd w:val="0"/>
+        <w:spacing w:after="0" w:line="240" w:lineRule="auto"/>
+        <w:rPr>
+          <w:rFonts w:ascii="Consolas" w:hAnsi="Consolas" w:cs="Consolas"/>
+          <w:sz w:val="16"/>
+          <w:szCs w:val="20"/>
+        </w:rPr>
+      </w:pPr>
+      <w:r>
+        <w:rPr>
+          <w:rFonts w:ascii="Consolas" w:hAnsi="Consolas" w:cs="Consolas"/>
+          <w:color w:val="000000"/>
+          <w:sz w:val="16"/>
+          <w:szCs w:val="20"/>
+        </w:rPr>
+        <w:t xml:space="preserve">    MAX_TX_</w:t>
+      </w:r>
+      <w:proofErr w:type="gramStart"/>
+      <w:r>
+        <w:rPr>
+          <w:rFonts w:ascii="Consolas" w:hAnsi="Consolas" w:cs="Consolas"/>
+          <w:color w:val="000000"/>
+          <w:sz w:val="16"/>
+          <w:szCs w:val="20"/>
+        </w:rPr>
+        <w:t xml:space="preserve">BUFFER,   </w:t>
+      </w:r>
+      <w:proofErr w:type="gramEnd"/>
+      <w:r>
+        <w:rPr>
+          <w:rFonts w:ascii="Consolas" w:hAnsi="Consolas" w:cs="Consolas"/>
+          <w:color w:val="000000"/>
+          <w:sz w:val="16"/>
+          <w:szCs w:val="20"/>
+        </w:rPr>
+        <w:t xml:space="preserve">                   </w:t>
+      </w:r>
+      <w:r>
+        <w:rPr>
+          <w:rFonts w:ascii="Consolas" w:hAnsi="Consolas" w:cs="Consolas"/>
+          <w:color w:val="3F7F5F"/>
+          <w:sz w:val="16"/>
+          <w:szCs w:val="20"/>
+        </w:rPr>
+        <w:t>/* RFCOMM MTU for SPP connection */</w:t>
+      </w:r>
+    </w:p>
+    <w:p>
+      <w:pPr>
+        <w:autoSpaceDE w:val="0"/>
+        <w:autoSpaceDN w:val="0"/>
+        <w:adjustRightInd w:val="0"/>
+        <w:spacing w:after="0" w:line="240" w:lineRule="auto"/>
+        <w:rPr>
+          <w:rFonts w:ascii="Consolas" w:hAnsi="Consolas" w:cs="Consolas"/>
+          <w:sz w:val="16"/>
+          <w:szCs w:val="20"/>
+        </w:rPr>
+      </w:pPr>
+      <w:r>
+        <w:rPr>
+          <w:rFonts w:ascii="Consolas" w:hAnsi="Consolas" w:cs="Consolas"/>
+          <w:color w:val="000000"/>
+          <w:sz w:val="16"/>
+          <w:szCs w:val="20"/>
+        </w:rPr>
+        <w:t xml:space="preserve">    </w:t>
+      </w:r>
+      <w:proofErr w:type="spellStart"/>
+      <w:r>
+        <w:rPr>
+          <w:rFonts w:ascii="Consolas" w:hAnsi="Consolas" w:cs="Consolas"/>
+          <w:color w:val="000000"/>
+          <w:sz w:val="16"/>
+          <w:szCs w:val="20"/>
+        </w:rPr>
+        <w:t>spp_connection_up_</w:t>
+      </w:r>
+      <w:proofErr w:type="gramStart"/>
+      <w:r>
+        <w:rPr>
+          <w:rFonts w:ascii="Consolas" w:hAnsi="Consolas" w:cs="Consolas"/>
+          <w:color w:val="000000"/>
+          <w:sz w:val="16"/>
+          <w:szCs w:val="20"/>
+        </w:rPr>
+        <w:t>callback</w:t>
+      </w:r>
+      <w:proofErr w:type="spellEnd"/>
+      <w:r>
+        <w:rPr>
+          <w:rFonts w:ascii="Consolas" w:hAnsi="Consolas" w:cs="Consolas"/>
+          <w:color w:val="000000"/>
+          <w:sz w:val="16"/>
+          <w:szCs w:val="20"/>
+        </w:rPr>
+        <w:t xml:space="preserve">,   </w:t>
+      </w:r>
+      <w:proofErr w:type="gramEnd"/>
+      <w:r>
+        <w:rPr>
+          <w:rFonts w:ascii="Consolas" w:hAnsi="Consolas" w:cs="Consolas"/>
+          <w:color w:val="000000"/>
+          <w:sz w:val="16"/>
+          <w:szCs w:val="20"/>
+        </w:rPr>
+        <w:t xml:space="preserve">      </w:t>
+      </w:r>
+      <w:r>
+        <w:rPr>
+          <w:rFonts w:ascii="Consolas" w:hAnsi="Consolas" w:cs="Consolas"/>
+          <w:color w:val="3F7F5F"/>
+          <w:sz w:val="16"/>
+          <w:szCs w:val="20"/>
+        </w:rPr>
+        <w:t>/* SPP connection established */</w:t>
+      </w:r>
+    </w:p>
+    <w:p>
+      <w:pPr>
+        <w:autoSpaceDE w:val="0"/>
+        <w:autoSpaceDN w:val="0"/>
+        <w:adjustRightInd w:val="0"/>
+        <w:spacing w:after="0" w:line="240" w:lineRule="auto"/>
+        <w:rPr>
+          <w:rFonts w:ascii="Consolas" w:hAnsi="Consolas" w:cs="Consolas"/>
+          <w:sz w:val="16"/>
+          <w:szCs w:val="20"/>
+        </w:rPr>
+      </w:pPr>
+      <w:r>
+        <w:rPr>
+          <w:rFonts w:ascii="Consolas" w:hAnsi="Consolas" w:cs="Consolas"/>
+          <w:color w:val="000000"/>
+          <w:sz w:val="16"/>
+          <w:szCs w:val="20"/>
+        </w:rPr>
+        <w:t xml:space="preserve">    </w:t>
+      </w:r>
+      <w:proofErr w:type="gramStart"/>
+      <w:r>
+        <w:rPr>
+          <w:rFonts w:ascii="Consolas" w:hAnsi="Consolas" w:cs="Consolas"/>
+          <w:color w:val="000000"/>
+          <w:sz w:val="16"/>
+          <w:szCs w:val="20"/>
+        </w:rPr>
+        <w:t xml:space="preserve">NULL,   </w:t>
+      </w:r>
+      <w:proofErr w:type="gramEnd"/>
+      <w:r>
+        <w:rPr>
+          <w:rFonts w:ascii="Consolas" w:hAnsi="Consolas" w:cs="Consolas"/>
+          <w:color w:val="000000"/>
+          <w:sz w:val="16"/>
+          <w:szCs w:val="20"/>
+        </w:rPr>
+        <w:t xml:space="preserve">                            </w:t>
+      </w:r>
+      <w:r>
+        <w:rPr>
+          <w:rFonts w:ascii="Consolas" w:hAnsi="Consolas" w:cs="Consolas"/>
+          <w:color w:val="3F7F5F"/>
+          <w:sz w:val="10"/>
+          <w:szCs w:val="20"/>
+        </w:rPr>
+        <w:t xml:space="preserve">/* SPP connection establishment failed, not used because this </w:t>
+      </w:r>
+      <w:r>
+        <w:rPr>
+          <w:rFonts w:ascii="Consolas" w:hAnsi="Consolas" w:cs="Consolas"/>
+          <w:color w:val="3F7F5F"/>
+          <w:sz w:val="10"/>
+          <w:szCs w:val="20"/>
+          <w:u w:val="single"/>
+        </w:rPr>
+        <w:t>app</w:t>
+      </w:r>
+      <w:r>
+        <w:rPr>
+          <w:rFonts w:ascii="Consolas" w:hAnsi="Consolas" w:cs="Consolas"/>
+          <w:color w:val="3F7F5F"/>
+          <w:sz w:val="10"/>
+          <w:szCs w:val="20"/>
+        </w:rPr>
+        <w:t xml:space="preserve"> never initiates connection */</w:t>
+      </w:r>
+    </w:p>
+    <w:p>
+      <w:pPr>
+        <w:autoSpaceDE w:val="0"/>
+        <w:autoSpaceDN w:val="0"/>
+        <w:adjustRightInd w:val="0"/>
+        <w:spacing w:after="0" w:line="240" w:lineRule="auto"/>
+        <w:rPr>
+          <w:rFonts w:ascii="Consolas" w:hAnsi="Consolas" w:cs="Consolas"/>
+          <w:sz w:val="16"/>
+          <w:szCs w:val="20"/>
+        </w:rPr>
+      </w:pPr>
+      <w:r>
+        <w:rPr>
+          <w:rFonts w:ascii="Consolas" w:hAnsi="Consolas" w:cs="Consolas"/>
+          <w:color w:val="000000"/>
+          <w:sz w:val="16"/>
+          <w:szCs w:val="20"/>
+        </w:rPr>
+        <w:t xml:space="preserve">    </w:t>
+      </w:r>
+      <w:proofErr w:type="gramStart"/>
+      <w:r>
+        <w:rPr>
+          <w:rFonts w:ascii="Consolas" w:hAnsi="Consolas" w:cs="Consolas"/>
+          <w:color w:val="000000"/>
+          <w:sz w:val="16"/>
+          <w:szCs w:val="20"/>
+        </w:rPr>
+        <w:t xml:space="preserve">NULL,   </w:t>
+      </w:r>
+      <w:proofErr w:type="gramEnd"/>
+      <w:r>
+        <w:rPr>
+          <w:rFonts w:ascii="Consolas" w:hAnsi="Consolas" w:cs="Consolas"/>
+          <w:color w:val="000000"/>
+          <w:sz w:val="16"/>
+          <w:szCs w:val="20"/>
+        </w:rPr>
+        <w:t xml:space="preserve">                            </w:t>
+      </w:r>
+      <w:r>
+        <w:rPr>
+          <w:rFonts w:ascii="Consolas" w:hAnsi="Consolas" w:cs="Consolas"/>
+          <w:color w:val="3F7F5F"/>
+          <w:sz w:val="12"/>
+          <w:szCs w:val="20"/>
+        </w:rPr>
+        <w:t xml:space="preserve">/* SPP service not found, not used because this </w:t>
+      </w:r>
+      <w:r>
+        <w:rPr>
+          <w:rFonts w:ascii="Consolas" w:hAnsi="Consolas" w:cs="Consolas"/>
+          <w:color w:val="3F7F5F"/>
+          <w:sz w:val="12"/>
+          <w:szCs w:val="20"/>
+          <w:u w:val="single"/>
+        </w:rPr>
+        <w:t>app</w:t>
+      </w:r>
+      <w:r>
+        <w:rPr>
+          <w:rFonts w:ascii="Consolas" w:hAnsi="Consolas" w:cs="Consolas"/>
+          <w:color w:val="3F7F5F"/>
+          <w:sz w:val="12"/>
+          <w:szCs w:val="20"/>
+        </w:rPr>
+        <w:t xml:space="preserve"> never initiates connection */</w:t>
+      </w:r>
+    </w:p>
+    <w:p>
+      <w:pPr>
+        <w:autoSpaceDE w:val="0"/>
+        <w:autoSpaceDN w:val="0"/>
+        <w:adjustRightInd w:val="0"/>
+        <w:spacing w:after="0" w:line="240" w:lineRule="auto"/>
+        <w:rPr>
+          <w:rFonts w:ascii="Consolas" w:hAnsi="Consolas" w:cs="Consolas"/>
+          <w:sz w:val="16"/>
+          <w:szCs w:val="20"/>
+        </w:rPr>
+      </w:pPr>
+      <w:r>
+        <w:rPr>
+          <w:rFonts w:ascii="Consolas" w:hAnsi="Consolas" w:cs="Consolas"/>
+          <w:color w:val="000000"/>
+          <w:sz w:val="16"/>
+          <w:szCs w:val="20"/>
+        </w:rPr>
+        <w:t xml:space="preserve">    </w:t>
+      </w:r>
+      <w:proofErr w:type="spellStart"/>
+      <w:r>
+        <w:rPr>
+          <w:rFonts w:ascii="Consolas" w:hAnsi="Consolas" w:cs="Consolas"/>
+          <w:color w:val="000000"/>
+          <w:sz w:val="16"/>
+          <w:szCs w:val="20"/>
+        </w:rPr>
+        <w:t>spp_connection_down_</w:t>
+      </w:r>
+      <w:proofErr w:type="gramStart"/>
+      <w:r>
+        <w:rPr>
+          <w:rFonts w:ascii="Consolas" w:hAnsi="Consolas" w:cs="Consolas"/>
+          <w:color w:val="000000"/>
+          <w:sz w:val="16"/>
+          <w:szCs w:val="20"/>
+        </w:rPr>
+        <w:t>callback</w:t>
+      </w:r>
+      <w:proofErr w:type="spellEnd"/>
+      <w:r>
+        <w:rPr>
+          <w:rFonts w:ascii="Consolas" w:hAnsi="Consolas" w:cs="Consolas"/>
+          <w:color w:val="000000"/>
+          <w:sz w:val="16"/>
+          <w:szCs w:val="20"/>
+        </w:rPr>
+        <w:t xml:space="preserve">,   </w:t>
+      </w:r>
+      <w:proofErr w:type="gramEnd"/>
+      <w:r>
+        <w:rPr>
+          <w:rFonts w:ascii="Consolas" w:hAnsi="Consolas" w:cs="Consolas"/>
+          <w:color w:val="000000"/>
+          <w:sz w:val="16"/>
+          <w:szCs w:val="20"/>
+        </w:rPr>
+        <w:t xml:space="preserve">    </w:t>
+      </w:r>
+      <w:r>
+        <w:rPr>
+          <w:rFonts w:ascii="Consolas" w:hAnsi="Consolas" w:cs="Consolas"/>
+          <w:color w:val="3F7F5F"/>
+          <w:sz w:val="16"/>
+          <w:szCs w:val="20"/>
+        </w:rPr>
+        <w:t>/* SPP connection disconnected */</w:t>
+      </w:r>
+    </w:p>
+    <w:p>
+      <w:pPr>
+        <w:autoSpaceDE w:val="0"/>
+        <w:autoSpaceDN w:val="0"/>
+        <w:adjustRightInd w:val="0"/>
+        <w:spacing w:after="0" w:line="240" w:lineRule="auto"/>
+        <w:rPr>
+          <w:rFonts w:ascii="Consolas" w:hAnsi="Consolas" w:cs="Consolas"/>
+          <w:sz w:val="16"/>
+          <w:szCs w:val="20"/>
+        </w:rPr>
+      </w:pPr>
+      <w:r>
+        <w:rPr>
+          <w:rFonts w:ascii="Consolas" w:hAnsi="Consolas" w:cs="Consolas"/>
+          <w:color w:val="000000"/>
+          <w:sz w:val="16"/>
+          <w:szCs w:val="20"/>
+        </w:rPr>
+        <w:t xml:space="preserve">    </w:t>
+      </w:r>
+      <w:proofErr w:type="spellStart"/>
+      <w:r>
+        <w:rPr>
+          <w:rFonts w:ascii="Consolas" w:hAnsi="Consolas" w:cs="Consolas"/>
+          <w:color w:val="000000"/>
+          <w:sz w:val="16"/>
+          <w:szCs w:val="20"/>
+        </w:rPr>
+        <w:t>spp_rx_data_</w:t>
+      </w:r>
+      <w:proofErr w:type="gramStart"/>
+      <w:r>
+        <w:rPr>
+          <w:rFonts w:ascii="Consolas" w:hAnsi="Consolas" w:cs="Consolas"/>
+          <w:color w:val="000000"/>
+          <w:sz w:val="16"/>
+          <w:szCs w:val="20"/>
+        </w:rPr>
+        <w:t>callback</w:t>
+      </w:r>
+      <w:proofErr w:type="spellEnd"/>
+      <w:r>
+        <w:rPr>
+          <w:rFonts w:ascii="Consolas" w:hAnsi="Consolas" w:cs="Consolas"/>
+          <w:color w:val="000000"/>
+          <w:sz w:val="16"/>
+          <w:szCs w:val="20"/>
+        </w:rPr>
+        <w:t xml:space="preserve">,   </w:t>
+      </w:r>
+      <w:proofErr w:type="gramEnd"/>
+      <w:r>
+        <w:rPr>
+          <w:rFonts w:ascii="Consolas" w:hAnsi="Consolas" w:cs="Consolas"/>
+          <w:color w:val="000000"/>
+          <w:sz w:val="16"/>
+          <w:szCs w:val="20"/>
+        </w:rPr>
+        <w:t xml:space="preserve">            </w:t>
+      </w:r>
+      <w:r>
+        <w:rPr>
+          <w:rFonts w:ascii="Consolas" w:hAnsi="Consolas" w:cs="Consolas"/>
+          <w:color w:val="3F7F5F"/>
+          <w:sz w:val="16"/>
+          <w:szCs w:val="20"/>
+        </w:rPr>
+        <w:t>/* Data packet received */</w:t>
+      </w:r>
+    </w:p>
+    <w:p>
+      <w:pPr>
+        <w:rPr>
+          <w:color w:val="FF0000"/>
+          <w:sz w:val="18"/>
+        </w:rPr>
+      </w:pPr>
+      <w:r>
+        <w:rPr>
+          <w:rFonts w:ascii="Consolas" w:hAnsi="Consolas" w:cs="Consolas"/>
+          <w:color w:val="000000"/>
+          <w:sz w:val="16"/>
+          <w:szCs w:val="20"/>
+        </w:rPr>
+        <w:t>};</w:t>
+      </w:r>
+    </w:p>
+    <w:p>
+      <w:pPr>
+        <w:pStyle w:val="ListParagraph"/>
+        <w:ind w:left="1440"/>
+        <w:rPr>
+          <w:color w:val="FF0000"/>
+        </w:rPr>
+      </w:pPr>
+    </w:p>
+    <w:p>
+      <w:pPr>
+        <w:pStyle w:val="ListParagraph"/>
+        <w:numPr>
+          <w:ilvl w:val="1"/>
+          <w:numId w:val="40"/>
+        </w:numPr>
+        <w:rPr>
+          <w:color w:val="FF0000"/>
+        </w:rPr>
+      </w:pPr>
+      <w:r>
+        <w:rPr>
+          <w:color w:val="FF0000"/>
+        </w:rPr>
+        <w:t>Add functions for</w:t>
+      </w:r>
+      <w:r>
+        <w:rPr>
+          <w:color w:val="FF0000"/>
+        </w:rPr>
+        <w:t xml:space="preserve"> the following (note – prototypes need to be placed before the </w:t>
+      </w:r>
+      <w:proofErr w:type="spellStart"/>
+      <w:r>
+        <w:rPr>
+          <w:color w:val="FF0000"/>
+        </w:rPr>
+        <w:t>spp_reg</w:t>
+      </w:r>
+      <w:proofErr w:type="spellEnd"/>
+      <w:r>
+        <w:rPr>
+          <w:color w:val="FF0000"/>
+        </w:rPr>
+        <w:t xml:space="preserve"> structure</w:t>
+      </w:r>
+      <w:r>
+        <w:rPr>
+          <w:color w:val="FF0000"/>
+        </w:rPr>
+        <w:t xml:space="preserve"> since it defines the callbacks</w:t>
+      </w:r>
+      <w:r>
+        <w:rPr>
+          <w:color w:val="FF0000"/>
+        </w:rPr>
+        <w:t>)</w:t>
+      </w:r>
+      <w:r>
+        <w:rPr>
+          <w:color w:val="FF0000"/>
+        </w:rPr>
+        <w:t>:</w:t>
+      </w:r>
+    </w:p>
+    <w:p>
+      <w:pPr>
+        <w:pStyle w:val="ListParagraph"/>
+        <w:numPr>
+          <w:ilvl w:val="2"/>
+          <w:numId w:val="40"/>
+        </w:numPr>
+        <w:rPr>
+          <w:color w:val="FF0000"/>
+        </w:rPr>
+      </w:pPr>
+      <w:r>
+        <w:rPr>
+          <w:color w:val="FF0000"/>
+        </w:rPr>
+        <w:t>v</w:t>
+      </w:r>
+      <w:r>
+        <w:rPr>
+          <w:color w:val="FF0000"/>
+        </w:rPr>
+        <w:t xml:space="preserve">oid </w:t>
+      </w:r>
+      <w:proofErr w:type="spellStart"/>
+      <w:r>
+        <w:rPr>
+          <w:color w:val="FF0000"/>
+        </w:rPr>
+        <w:t>spp_connection_up_</w:t>
+      </w:r>
+      <w:proofErr w:type="gramStart"/>
+      <w:r>
+        <w:rPr>
+          <w:color w:val="FF0000"/>
+        </w:rPr>
+        <w:t>callback</w:t>
+      </w:r>
+      <w:proofErr w:type="spellEnd"/>
+      <w:r>
+        <w:rPr>
+          <w:color w:val="FF0000"/>
+        </w:rPr>
+        <w:t>(</w:t>
+      </w:r>
+      <w:proofErr w:type="gramEnd"/>
+      <w:r>
+        <w:rPr>
+          <w:color w:val="FF0000"/>
+        </w:rPr>
+        <w:t>uint16_t handle, u</w:t>
+      </w:r>
+      <w:r>
+        <w:rPr>
+          <w:color w:val="FF0000"/>
+        </w:rPr>
+        <w:t>i</w:t>
+      </w:r>
+      <w:r>
+        <w:rPr>
+          <w:color w:val="FF0000"/>
+        </w:rPr>
+        <w:t>n</w:t>
+      </w:r>
+      <w:r>
+        <w:rPr>
+          <w:color w:val="FF0000"/>
+        </w:rPr>
+        <w:t xml:space="preserve">t8_t* </w:t>
+      </w:r>
+      <w:proofErr w:type="spellStart"/>
+      <w:r>
+        <w:rPr>
+          <w:color w:val="FF0000"/>
+        </w:rPr>
+        <w:t>bda</w:t>
+      </w:r>
+      <w:proofErr w:type="spellEnd"/>
+      <w:r>
+        <w:rPr>
+          <w:color w:val="FF0000"/>
+        </w:rPr>
+        <w:t>)</w:t>
+      </w:r>
+      <w:r>
+        <w:rPr>
+          <w:color w:val="FF0000"/>
+        </w:rPr>
+        <w:t xml:space="preserve"> – save handle</w:t>
+      </w:r>
+      <w:r>
+        <w:rPr>
+          <w:color w:val="FF0000"/>
+        </w:rPr>
+        <w:t xml:space="preserve"> passed in to the global </w:t>
+      </w:r>
+      <w:proofErr w:type="spellStart"/>
+      <w:r>
+        <w:rPr>
+          <w:color w:val="FF0000"/>
+        </w:rPr>
+        <w:t>spp_handle</w:t>
+      </w:r>
+      <w:proofErr w:type="spellEnd"/>
+    </w:p>
+    <w:p>
+      <w:pPr>
+        <w:pStyle w:val="ListParagraph"/>
+        <w:numPr>
+          <w:ilvl w:val="2"/>
+          <w:numId w:val="40"/>
+        </w:numPr>
+        <w:rPr>
+          <w:color w:val="FF0000"/>
+        </w:rPr>
+      </w:pPr>
+      <w:r>
+        <w:rPr>
+          <w:color w:val="FF0000"/>
+        </w:rPr>
+        <w:t xml:space="preserve">void </w:t>
+      </w:r>
+      <w:proofErr w:type="spellStart"/>
+      <w:r>
+        <w:rPr>
+          <w:color w:val="FF0000"/>
+        </w:rPr>
+        <w:t>spp_connection_down_</w:t>
+      </w:r>
+      <w:proofErr w:type="gramStart"/>
+      <w:r>
+        <w:rPr>
+          <w:color w:val="FF0000"/>
+        </w:rPr>
+        <w:t>callback</w:t>
+      </w:r>
+      <w:proofErr w:type="spellEnd"/>
+      <w:r>
+        <w:rPr>
+          <w:color w:val="FF0000"/>
+        </w:rPr>
+        <w:t>(</w:t>
+      </w:r>
+      <w:proofErr w:type="gramEnd"/>
+      <w:r>
+        <w:rPr>
+          <w:color w:val="FF0000"/>
+        </w:rPr>
+        <w:t>uint16_t handle)</w:t>
+      </w:r>
+      <w:r>
+        <w:rPr>
+          <w:color w:val="FF0000"/>
+        </w:rPr>
+        <w:t xml:space="preserve"> – reset </w:t>
+      </w:r>
+      <w:proofErr w:type="spellStart"/>
+      <w:r>
+        <w:rPr>
+          <w:color w:val="FF0000"/>
+        </w:rPr>
+        <w:t>spp_</w:t>
+      </w:r>
+      <w:r>
+        <w:rPr>
+          <w:color w:val="FF0000"/>
+        </w:rPr>
+        <w:t>handle</w:t>
+      </w:r>
+      <w:proofErr w:type="spellEnd"/>
+      <w:r>
+        <w:rPr>
+          <w:color w:val="FF0000"/>
+        </w:rPr>
+        <w:t xml:space="preserve"> to 0</w:t>
+      </w:r>
+    </w:p>
+    <w:p>
+      <w:pPr>
+        <w:pStyle w:val="ListParagraph"/>
+        <w:numPr>
+          <w:ilvl w:val="2"/>
+          <w:numId w:val="40"/>
+        </w:numPr>
+        <w:rPr>
+          <w:color w:val="FF0000"/>
+        </w:rPr>
+      </w:pPr>
+      <w:proofErr w:type="spellStart"/>
+      <w:r>
+        <w:rPr>
+          <w:color w:val="FF0000"/>
+        </w:rPr>
+        <w:t>wiced_bool_t</w:t>
+      </w:r>
+      <w:proofErr w:type="spellEnd"/>
+      <w:r>
+        <w:rPr>
+          <w:color w:val="FF0000"/>
+        </w:rPr>
+        <w:t xml:space="preserve"> </w:t>
+      </w:r>
+      <w:proofErr w:type="spellStart"/>
+      <w:r>
+        <w:rPr>
+          <w:color w:val="FF0000"/>
+        </w:rPr>
+        <w:t>spp_rx_data_</w:t>
+      </w:r>
+      <w:proofErr w:type="gramStart"/>
+      <w:r>
+        <w:rPr>
+          <w:color w:val="FF0000"/>
+        </w:rPr>
+        <w:t>call</w:t>
+      </w:r>
+      <w:r>
+        <w:rPr>
+          <w:color w:val="FF0000"/>
+        </w:rPr>
+        <w:t>back</w:t>
+      </w:r>
+      <w:proofErr w:type="spellEnd"/>
+      <w:r>
+        <w:rPr>
+          <w:color w:val="FF0000"/>
+        </w:rPr>
+        <w:t>(</w:t>
+      </w:r>
+      <w:proofErr w:type="gramEnd"/>
+      <w:r>
+        <w:rPr>
+          <w:color w:val="FF0000"/>
+        </w:rPr>
+        <w:t xml:space="preserve">uint16_t handle, uint8_t* </w:t>
+      </w:r>
+      <w:proofErr w:type="spellStart"/>
+      <w:r>
+        <w:rPr>
+          <w:color w:val="FF0000"/>
+        </w:rPr>
+        <w:t>p_data</w:t>
+      </w:r>
+      <w:proofErr w:type="spellEnd"/>
+      <w:r>
+        <w:rPr>
+          <w:color w:val="FF0000"/>
+        </w:rPr>
+        <w:t xml:space="preserve">, uint32_t </w:t>
+      </w:r>
+      <w:proofErr w:type="spellStart"/>
+      <w:r>
+        <w:rPr>
+          <w:color w:val="FF0000"/>
+        </w:rPr>
+        <w:t>data_len</w:t>
+      </w:r>
+      <w:proofErr w:type="spellEnd"/>
+      <w:r>
+        <w:rPr>
+          <w:color w:val="FF0000"/>
+        </w:rPr>
+        <w:t>)</w:t>
+      </w:r>
+      <w:r>
+        <w:rPr>
+          <w:color w:val="FF0000"/>
+        </w:rPr>
+        <w:t xml:space="preserve"> – deal with data</w:t>
+      </w:r>
+      <w:r>
+        <w:rPr>
+          <w:color w:val="FF0000"/>
+        </w:rPr>
+        <w:t xml:space="preserve"> received</w:t>
+      </w:r>
+    </w:p>
+    <w:p>
+      <w:pPr>
+        <w:pStyle w:val="ListParagraph"/>
+        <w:numPr>
+          <w:ilvl w:val="3"/>
+          <w:numId w:val="40"/>
+        </w:numPr>
+        <w:rPr>
+          <w:color w:val="FF0000"/>
+        </w:rPr>
+      </w:pPr>
+      <w:r>
+        <w:rPr>
+          <w:color w:val="FF0000"/>
+        </w:rPr>
+        <w:t xml:space="preserve">e.g. for a loopback function, add </w:t>
+      </w:r>
+      <w:proofErr w:type="spellStart"/>
+      <w:r>
+        <w:rPr>
+          <w:color w:val="FF0000"/>
+        </w:rPr>
+        <w:t>wiced_bt_spp_send</w:t>
+      </w:r>
+      <w:r>
+        <w:rPr>
+          <w:color w:val="FF0000"/>
+        </w:rPr>
+        <w:t>_session_</w:t>
+      </w:r>
+      <w:proofErr w:type="gramStart"/>
+      <w:r>
+        <w:rPr>
+          <w:color w:val="FF0000"/>
+        </w:rPr>
+        <w:t>data</w:t>
+      </w:r>
+      <w:proofErr w:type="spellEnd"/>
+      <w:r>
+        <w:rPr>
+          <w:color w:val="FF0000"/>
+        </w:rPr>
+        <w:t>(</w:t>
+      </w:r>
+      <w:proofErr w:type="gramEnd"/>
+      <w:r>
+        <w:rPr>
+          <w:color w:val="FF0000"/>
+        </w:rPr>
+        <w:t xml:space="preserve">handle, </w:t>
+      </w:r>
+      <w:proofErr w:type="spellStart"/>
+      <w:r>
+        <w:rPr>
+          <w:color w:val="FF0000"/>
+        </w:rPr>
+        <w:t>p_data</w:t>
+      </w:r>
+      <w:proofErr w:type="spellEnd"/>
+      <w:r>
+        <w:rPr>
+          <w:color w:val="FF0000"/>
+        </w:rPr>
+        <w:t xml:space="preserve">, </w:t>
+      </w:r>
+      <w:proofErr w:type="spellStart"/>
+      <w:r>
+        <w:rPr>
+          <w:color w:val="FF0000"/>
+        </w:rPr>
+        <w:t>data_len</w:t>
+      </w:r>
+      <w:proofErr w:type="spellEnd"/>
+      <w:r>
+        <w:rPr>
+          <w:color w:val="FF0000"/>
+        </w:rPr>
+        <w:t>) to send back the received data</w:t>
+      </w:r>
+    </w:p>
+    <w:p>
+      <w:pPr>
+        <w:pStyle w:val="ListParagraph"/>
+        <w:numPr>
+          <w:ilvl w:val="1"/>
+          <w:numId w:val="40"/>
+        </w:numPr>
+        <w:rPr>
+          <w:color w:val="FF0000"/>
+        </w:rPr>
+      </w:pPr>
+      <w:r>
+        <w:rPr>
+          <w:color w:val="FF0000"/>
+        </w:rPr>
+        <w:t xml:space="preserve">Can also call </w:t>
+      </w:r>
+      <w:proofErr w:type="spellStart"/>
+      <w:r>
+        <w:rPr>
+          <w:color w:val="FF0000"/>
+        </w:rPr>
+        <w:t>wiced_bt_spp_send</w:t>
+      </w:r>
+      <w:r>
+        <w:rPr>
+          <w:color w:val="FF0000"/>
+        </w:rPr>
+        <w:t>_session_data</w:t>
+      </w:r>
+      <w:proofErr w:type="spellEnd"/>
+      <w:r>
+        <w:rPr>
+          <w:color w:val="FF0000"/>
+        </w:rPr>
+        <w:t xml:space="preserve"> other places to send whatever data you want. Just need the handle, pointer to the data, and length of data to send</w:t>
+      </w:r>
+    </w:p>
+    <w:p>
+      <w:pPr>
+        <w:pStyle w:val="ListParagraph"/>
+        <w:numPr>
+          <w:ilvl w:val="1"/>
+          <w:numId w:val="40"/>
+        </w:numPr>
+        <w:rPr>
+          <w:color w:val="FF0000"/>
+        </w:rPr>
+      </w:pPr>
+      <w:r>
+        <w:rPr>
+          <w:color w:val="FF0000"/>
+        </w:rPr>
+        <w:t xml:space="preserve">Add call to </w:t>
+      </w:r>
+      <w:proofErr w:type="spellStart"/>
+      <w:r>
+        <w:rPr>
+          <w:color w:val="FF0000"/>
+        </w:rPr>
+        <w:t>wiced_bt_spp_startup</w:t>
+      </w:r>
+      <w:proofErr w:type="spellEnd"/>
+      <w:r>
+        <w:rPr>
+          <w:color w:val="FF0000"/>
+        </w:rPr>
+        <w:t>(&amp;</w:t>
+      </w:r>
+      <w:proofErr w:type="spellStart"/>
+      <w:r>
+        <w:rPr>
+          <w:color w:val="FF0000"/>
+        </w:rPr>
+        <w:t>spp_</w:t>
+      </w:r>
+      <w:proofErr w:type="gramStart"/>
+      <w:r>
+        <w:rPr>
+          <w:color w:val="FF0000"/>
+        </w:rPr>
+        <w:t>reg</w:t>
+      </w:r>
+      <w:proofErr w:type="spellEnd"/>
+      <w:r>
+        <w:rPr>
+          <w:color w:val="FF0000"/>
+        </w:rPr>
+        <w:t>)</w:t>
+      </w:r>
+      <w:r>
+        <w:rPr>
+          <w:color w:val="FF0000"/>
+        </w:rPr>
+        <w:t xml:space="preserve"> </w:t>
+      </w:r>
+      <w:r>
+        <w:rPr>
+          <w:color w:val="FF0000"/>
+        </w:rPr>
+        <w:t xml:space="preserve"> at</w:t>
+      </w:r>
+      <w:proofErr w:type="gramEnd"/>
+      <w:r>
+        <w:rPr>
+          <w:color w:val="FF0000"/>
+        </w:rPr>
+        <w:t xml:space="preserve"> the start of the app </w:t>
+      </w:r>
+      <w:proofErr w:type="spellStart"/>
+      <w:r>
+        <w:rPr>
+          <w:color w:val="FF0000"/>
+        </w:rPr>
+        <w:t>init</w:t>
+      </w:r>
+      <w:proofErr w:type="spellEnd"/>
+      <w:r>
+        <w:rPr>
+          <w:color w:val="FF0000"/>
+        </w:rPr>
+        <w:t xml:space="preserve"> function (before calling </w:t>
+      </w:r>
+      <w:proofErr w:type="spellStart"/>
+      <w:r>
+        <w:rPr>
+          <w:color w:val="FF0000"/>
+        </w:rPr>
+        <w:t>wiced_bt_sdp_dp_init</w:t>
+      </w:r>
+      <w:proofErr w:type="spellEnd"/>
+      <w:r>
+        <w:rPr>
+          <w:color w:val="FF0000"/>
+        </w:rPr>
+        <w:t>) – this gives a</w:t>
+      </w:r>
+      <w:r>
+        <w:rPr>
+          <w:color w:val="FF0000"/>
+        </w:rPr>
+        <w:t xml:space="preserve"> pointer to the </w:t>
+      </w:r>
+      <w:proofErr w:type="spellStart"/>
+      <w:r>
+        <w:rPr>
+          <w:color w:val="FF0000"/>
+        </w:rPr>
+        <w:t>spp_reg</w:t>
+      </w:r>
+      <w:proofErr w:type="spellEnd"/>
+      <w:r>
+        <w:rPr>
+          <w:color w:val="FF0000"/>
+        </w:rPr>
+        <w:t xml:space="preserve"> structure wi</w:t>
+      </w:r>
+      <w:r>
+        <w:rPr>
+          <w:color w:val="FF0000"/>
+        </w:rPr>
+        <w:t>6.</w:t>
+      </w:r>
+      <w:r>
+        <w:rPr>
+          <w:color w:val="FF0000"/>
+        </w:rPr>
+        <w:t>th the callback names</w:t>
+      </w:r>
+    </w:p>
+    <w:p>
+      <w:pPr>
+        <w:pStyle w:val="ListParagraph"/>
+        <w:numPr>
+          <w:ilvl w:val="1"/>
+          <w:numId w:val="40"/>
+        </w:numPr>
+        <w:rPr>
+          <w:color w:val="FF0000"/>
+        </w:rPr>
+      </w:pPr>
+      <w:r>
+        <w:rPr>
+          <w:color w:val="FF0000"/>
+        </w:rPr>
+        <w:t>Note: can add IO capabilities NONE if you don't want to have to enter the code</w:t>
+      </w:r>
+    </w:p>
+    <w:p>
+      <w:pPr>
+        <w:ind w:left="360"/>
+        <w:rPr>
+          <w:color w:val="FF0000"/>
+        </w:rPr>
+      </w:pPr>
+      <w:r>
+        <w:rPr>
+          <w:color w:val="FF0000"/>
+        </w:rPr>
+        <w:t xml:space="preserve">Note: </w:t>
+      </w:r>
+      <w:r>
+        <w:rPr>
+          <w:color w:val="FF0000"/>
+        </w:rPr>
+        <w:t xml:space="preserve">Because we are not saving the key in NVRAM, you must remove the device from the PC and re-pair every time you power cycle or reset the kit (including reprogramming the FW). If not, the </w:t>
+      </w:r>
+      <w:r>
+        <w:rPr>
+          <w:color w:val="FF0000"/>
+        </w:rPr>
+        <w:t>PC will think it is still using the old key and it won’t be able to connect.</w:t>
+      </w:r>
+      <w:bookmarkStart w:id="49" w:name="_GoBack"/>
+      <w:bookmarkEnd w:id="49"/>
     </w:p>
     <w:p>
       <w:pPr>
@@ -10739,7 +12281,6 @@
       </w:pPr>
       <w:bookmarkStart w:id="51" w:name="_Toc505866801"/>
       <w:r>
-        <w:lastRenderedPageBreak/>
         <w:t>Headset Profile (HSP</w:t>
       </w:r>
       <w:proofErr w:type="gramStart"/>
@@ -10774,6 +12315,7 @@
       </w:pPr>
       <w:bookmarkStart w:id="52" w:name="_Toc505866802"/>
       <w:r>
+        <w:lastRenderedPageBreak/>
         <w:t>Hands-Free Profile (HFP</w:t>
       </w:r>
       <w:proofErr w:type="gramStart"/>
@@ -10902,7 +12444,6 @@
         <w:docPartUnique/>
       </w:docPartObj>
     </w:sdtPr>
-    <w:sdtEndPr/>
     <w:sdtContent>
       <w:sdt>
         <w:sdtPr>
@@ -10912,7 +12453,6 @@
             <w:docPartUnique/>
           </w:docPartObj>
         </w:sdtPr>
-        <w:sdtEndPr/>
         <w:sdtContent>
           <w:p>
             <w:pPr>
@@ -11400,7 +12940,7 @@
         <w:ind w:left="1440" w:hanging="360"/>
       </w:pPr>
     </w:lvl>
-    <w:lvl w:ilvl="2" w:tplc="0409001B" w:tentative="1">
+    <w:lvl w:ilvl="2" w:tplc="0409001B">
       <w:start w:val="1"/>
       <w:numFmt w:val="lowerRoman"/>
       <w:lvlText w:val="%3."/>
@@ -11409,7 +12949,7 @@
         <w:ind w:left="2160" w:hanging="180"/>
       </w:pPr>
     </w:lvl>
-    <w:lvl w:ilvl="3" w:tplc="0409000F" w:tentative="1">
+    <w:lvl w:ilvl="3" w:tplc="0409000F">
       <w:start w:val="1"/>
       <w:numFmt w:val="decimal"/>
       <w:lvlText w:val="%4."/>
@@ -15678,7 +17218,7 @@
   <w:style w:type="paragraph" w:default="1" w:styleId="Normal">
     <w:name w:val="Normal"/>
     <w:qFormat/>
-    <w:rsid w:val="004D60D6"/>
+    <w:rsid w:val="00874F79"/>
   </w:style>
   <w:style w:type="paragraph" w:styleId="Heading1">
     <w:name w:val="heading 1"/>
@@ -15800,7 +17340,7 @@
     <w:uiPriority w:val="1"/>
     <w:semiHidden/>
     <w:unhideWhenUsed/>
-    <w:rsid w:val="004D60D6"/>
+    <w:rsid w:val="00874F79"/>
   </w:style>
   <w:style w:type="table" w:default="1" w:styleId="TableNormal">
     <w:name w:val="Normal Table"/>
@@ -15822,7 +17362,7 @@
     <w:uiPriority w:val="99"/>
     <w:semiHidden/>
     <w:unhideWhenUsed/>
-    <w:rsid w:val="004D60D6"/>
+    <w:rsid w:val="00874F79"/>
   </w:style>
   <w:style w:type="character" w:customStyle="1" w:styleId="Heading1Char">
     <w:name w:val="Heading 1 Char"/>
@@ -16855,7 +18395,7 @@
 </file>
 
 <file path=customXml/itemProps1.xml><?xml version="1.0" encoding="utf-8"?>
-<ds:datastoreItem xmlns:ds="http://schemas.openxmlformats.org/officeDocument/2006/customXml" ds:itemID="{9EDF01A2-A929-4CB7-A46F-B7A1F517902F}">
+<ds:datastoreItem xmlns:ds="http://schemas.openxmlformats.org/officeDocument/2006/customXml" ds:itemID="{317C97C3-2E2F-4113-B704-0ECECAD6AD0D}">
   <ds:schemaRefs>
     <ds:schemaRef ds:uri="http://schemas.openxmlformats.org/officeDocument/2006/bibliography"/>
   </ds:schemaRefs>

</xml_diff>